<commit_message>
2.5.4 | Updated resume and added Image to Base64 Tool in the mini project
</commit_message>
<xml_diff>
--- a/public/cv/Mohd Uvaish - Resume.docx
+++ b/public/cv/Mohd Uvaish - Resume.docx
@@ -200,250 +200,16 @@
           <w:szCs w:val="20"/>
           <w:rtl w:val="0"/>
         </w:rPr>
-        <w:t xml:space="preserve">Apna Competitive Corner • Group-Project-Based-Internship</w:t>
-      </w:r>
-      <w:r>
-        <w:rPr>
-          <w:rFonts w:ascii="Roboto" w:cs="Roboto" w:eastAsia="Roboto" w:hAnsi="Roboto"/>
-          <w:sz w:val="20"/>
-          <w:szCs w:val="20"/>
-          <w:rtl w:val="0"/>
-        </w:rPr>
-        <w:tab/>
-        <w:t xml:space="preserve">Raigad, Maharashtra, India</w:t>
-      </w:r>
-    </w:p>
-    <w:p>
-      <w:pPr>
-        <w:tabs>
-          <w:tab w:val="right" w:leader="none" w:pos="9000"/>
-        </w:tabs>
-        <w:ind w:left="720" w:firstLine="0"/>
-        <w:rPr>
-          <w:rFonts w:ascii="Roboto" w:cs="Roboto" w:eastAsia="Roboto" w:hAnsi="Roboto"/>
-          <w:sz w:val="20"/>
-          <w:szCs w:val="20"/>
-        </w:rPr>
-      </w:pPr>
-      <w:r>
-        <w:rPr>
-          <w:rFonts w:ascii="Roboto" w:cs="Roboto" w:eastAsia="Roboto" w:hAnsi="Roboto"/>
-          <w:sz w:val="20"/>
-          <w:szCs w:val="20"/>
-          <w:rtl w:val="0"/>
-        </w:rPr>
-        <w:tab/>
-        <w:t xml:space="preserve">Nov-2024 - Dec-2024</w:t>
-      </w:r>
-    </w:p>
-    <w:p>
-      <w:pPr>
-        <w:numPr>
-          <w:ilvl w:val="0"/>
-          <w:numId w:val="1"/>
-        </w:numPr>
-        <w:tabs>
-          <w:tab w:val="right" w:leader="none" w:pos="9000"/>
-        </w:tabs>
-        <w:ind w:left="720" w:right="2820" w:hanging="360"/>
-        <w:rPr>
-          <w:rFonts w:ascii="Roboto" w:cs="Roboto" w:eastAsia="Roboto" w:hAnsi="Roboto"/>
-          <w:sz w:val="18"/>
-          <w:szCs w:val="18"/>
-        </w:rPr>
-      </w:pPr>
-      <w:r>
-        <w:rPr>
-          <w:rFonts w:ascii="Roboto" w:cs="Roboto" w:eastAsia="Roboto" w:hAnsi="Roboto"/>
-          <w:sz w:val="18"/>
-          <w:szCs w:val="18"/>
-          <w:rtl w:val="0"/>
-        </w:rPr>
-        <w:t xml:space="preserve">Collaborated in a group project during an internship to develop a </w:t>
-      </w:r>
-      <w:r>
-        <w:rPr>
-          <w:rFonts w:ascii="Roboto" w:cs="Roboto" w:eastAsia="Roboto" w:hAnsi="Roboto"/>
-          <w:b w:val="1"/>
-          <w:sz w:val="18"/>
-          <w:szCs w:val="18"/>
-          <w:rtl w:val="0"/>
-        </w:rPr>
-        <w:t xml:space="preserve">YouTube-like video platform</w:t>
-      </w:r>
-      <w:r>
-        <w:rPr>
-          <w:rFonts w:ascii="Roboto" w:cs="Roboto" w:eastAsia="Roboto" w:hAnsi="Roboto"/>
-          <w:sz w:val="18"/>
-          <w:szCs w:val="18"/>
-          <w:rtl w:val="0"/>
-        </w:rPr>
-        <w:t xml:space="preserve"> with real-time features for inviting friends to watch videos together.</w:t>
-      </w:r>
-    </w:p>
-    <w:p>
-      <w:pPr>
-        <w:numPr>
-          <w:ilvl w:val="0"/>
-          <w:numId w:val="1"/>
-        </w:numPr>
-        <w:tabs>
-          <w:tab w:val="right" w:leader="none" w:pos="9000"/>
-        </w:tabs>
-        <w:ind w:left="720" w:right="2820" w:hanging="360"/>
-        <w:rPr>
-          <w:rFonts w:ascii="Roboto" w:cs="Roboto" w:eastAsia="Roboto" w:hAnsi="Roboto"/>
-          <w:sz w:val="18"/>
-          <w:szCs w:val="18"/>
-        </w:rPr>
-      </w:pPr>
-      <w:r>
-        <w:rPr>
-          <w:rFonts w:ascii="Roboto" w:cs="Roboto" w:eastAsia="Roboto" w:hAnsi="Roboto"/>
-          <w:sz w:val="18"/>
-          <w:szCs w:val="18"/>
-          <w:rtl w:val="0"/>
-        </w:rPr>
-        <w:t xml:space="preserve">Designed the user interface and developed front-end components using modern frameworks like </w:t>
-      </w:r>
-      <w:r>
-        <w:rPr>
-          <w:rFonts w:ascii="Roboto" w:cs="Roboto" w:eastAsia="Roboto" w:hAnsi="Roboto"/>
-          <w:b w:val="1"/>
-          <w:sz w:val="18"/>
-          <w:szCs w:val="18"/>
-          <w:rtl w:val="0"/>
-        </w:rPr>
-        <w:t xml:space="preserve">Next.js</w:t>
-      </w:r>
-      <w:r>
-        <w:rPr>
-          <w:rFonts w:ascii="Roboto" w:cs="Roboto" w:eastAsia="Roboto" w:hAnsi="Roboto"/>
-          <w:sz w:val="18"/>
-          <w:szCs w:val="18"/>
-          <w:rtl w:val="0"/>
-        </w:rPr>
-        <w:t xml:space="preserve"> and </w:t>
-      </w:r>
-      <w:r>
-        <w:rPr>
-          <w:rFonts w:ascii="Roboto" w:cs="Roboto" w:eastAsia="Roboto" w:hAnsi="Roboto"/>
-          <w:b w:val="1"/>
-          <w:sz w:val="18"/>
-          <w:szCs w:val="18"/>
-          <w:rtl w:val="0"/>
-        </w:rPr>
-        <w:t xml:space="preserve">Tailwind CSS</w:t>
-      </w:r>
-      <w:r>
-        <w:rPr>
-          <w:rFonts w:ascii="Roboto" w:cs="Roboto" w:eastAsia="Roboto" w:hAnsi="Roboto"/>
-          <w:sz w:val="18"/>
-          <w:szCs w:val="18"/>
-          <w:rtl w:val="0"/>
-        </w:rPr>
-        <w:t xml:space="preserve">.</w:t>
-      </w:r>
-    </w:p>
-    <w:p>
-      <w:pPr>
-        <w:numPr>
-          <w:ilvl w:val="0"/>
-          <w:numId w:val="1"/>
-        </w:numPr>
-        <w:tabs>
-          <w:tab w:val="right" w:leader="none" w:pos="9000"/>
-        </w:tabs>
-        <w:ind w:left="720" w:right="2820" w:hanging="360"/>
-        <w:rPr>
-          <w:rFonts w:ascii="Roboto" w:cs="Roboto" w:eastAsia="Roboto" w:hAnsi="Roboto"/>
-          <w:sz w:val="18"/>
-          <w:szCs w:val="18"/>
-        </w:rPr>
-      </w:pPr>
-      <w:r>
-        <w:rPr>
-          <w:rFonts w:ascii="Roboto" w:cs="Roboto" w:eastAsia="Roboto" w:hAnsi="Roboto"/>
-          <w:sz w:val="18"/>
-          <w:szCs w:val="18"/>
-          <w:rtl w:val="0"/>
-        </w:rPr>
-        <w:t xml:space="preserve">Transitioned to handling the backend, ensuring seamless integration with the front end and smooth functionality.</w:t>
-      </w:r>
-    </w:p>
-    <w:p>
-      <w:pPr>
-        <w:numPr>
-          <w:ilvl w:val="0"/>
-          <w:numId w:val="1"/>
-        </w:numPr>
-        <w:tabs>
-          <w:tab w:val="right" w:leader="none" w:pos="9000"/>
-        </w:tabs>
-        <w:ind w:left="720" w:right="2820" w:hanging="360"/>
-        <w:rPr>
-          <w:rFonts w:ascii="Roboto" w:cs="Roboto" w:eastAsia="Roboto" w:hAnsi="Roboto"/>
-          <w:sz w:val="18"/>
-          <w:szCs w:val="18"/>
-        </w:rPr>
-      </w:pPr>
-      <w:r>
-        <w:rPr>
-          <w:rFonts w:ascii="Roboto" w:cs="Roboto" w:eastAsia="Roboto" w:hAnsi="Roboto"/>
-          <w:sz w:val="18"/>
-          <w:szCs w:val="18"/>
-          <w:rtl w:val="0"/>
-        </w:rPr>
-        <w:t xml:space="preserve">Awarded a Certificate of Completion for completing the internship program.</w:t>
-      </w:r>
-    </w:p>
-    <w:p>
-      <w:pPr>
-        <w:tabs>
-          <w:tab w:val="right" w:leader="none" w:pos="9000"/>
-        </w:tabs>
-        <w:ind w:right="2820"/>
-        <w:rPr>
-          <w:rFonts w:ascii="Roboto" w:cs="Roboto" w:eastAsia="Roboto" w:hAnsi="Roboto"/>
-          <w:sz w:val="18"/>
-          <w:szCs w:val="18"/>
-        </w:rPr>
-      </w:pPr>
-      <w:r>
-        <w:rPr>
-          <w:rtl w:val="0"/>
-        </w:rPr>
-      </w:r>
-    </w:p>
-    <w:p>
-      <w:pPr>
-        <w:tabs>
-          <w:tab w:val="right" w:leader="none" w:pos="9000"/>
-        </w:tabs>
-        <w:rPr>
-          <w:rFonts w:ascii="Roboto" w:cs="Roboto" w:eastAsia="Roboto" w:hAnsi="Roboto"/>
-          <w:sz w:val="20"/>
-          <w:szCs w:val="20"/>
-        </w:rPr>
-      </w:pPr>
-      <w:r>
-        <w:rPr>
-          <w:rFonts w:ascii="Roboto" w:cs="Roboto" w:eastAsia="Roboto" w:hAnsi="Roboto"/>
-          <w:b w:val="1"/>
-          <w:sz w:val="20"/>
-          <w:szCs w:val="20"/>
-          <w:rtl w:val="0"/>
-        </w:rPr>
-        <w:t xml:space="preserve">GrapplTech • Project-Based-Internship</w:t>
-      </w:r>
-      <w:r>
-        <w:rPr>
-          <w:rFonts w:ascii="Roboto" w:cs="Roboto" w:eastAsia="Roboto" w:hAnsi="Roboto"/>
-          <w:sz w:val="20"/>
-          <w:szCs w:val="20"/>
-          <w:rtl w:val="0"/>
-        </w:rPr>
-        <w:t xml:space="preserve"> • </w:t>
+        <w:t xml:space="preserve">Nezuware • Project-Based-Internship </w:t>
+      </w:r>
+      <w:r>
+        <w:rPr>
+          <w:rFonts w:ascii="Roboto" w:cs="Roboto" w:eastAsia="Roboto" w:hAnsi="Roboto"/>
+          <w:sz w:val="20"/>
+          <w:szCs w:val="20"/>
+          <w:rtl w:val="0"/>
+        </w:rPr>
+        <w:t xml:space="preserve">• </w:t>
       </w:r>
       <w:hyperlink r:id="rId9">
         <w:r>
@@ -466,7 +232,7 @@
           <w:rtl w:val="0"/>
         </w:rPr>
         <w:tab/>
-        <w:t xml:space="preserve">Bengaluru, Karnataka, India</w:t>
+        <w:t xml:space="preserve">Nodia, Uttar Pradesh, India</w:t>
       </w:r>
     </w:p>
     <w:p>
@@ -489,7 +255,7 @@
           <w:rtl w:val="0"/>
         </w:rPr>
         <w:tab/>
-        <w:t xml:space="preserve">Sep-2024 - Oct-2024</w:t>
+        <w:t xml:space="preserve">April-2025 - May-2025</w:t>
       </w:r>
     </w:p>
     <w:p>
@@ -515,26 +281,135 @@
           <w:szCs w:val="18"/>
           <w:rtl w:val="0"/>
         </w:rPr>
-        <w:t xml:space="preserve">Developed innovative web components, such as </w:t>
-      </w:r>
-      <w:r>
-        <w:rPr>
-          <w:rFonts w:ascii="Roboto" w:cs="Roboto" w:eastAsia="Roboto" w:hAnsi="Roboto"/>
-          <w:b w:val="1"/>
-          <w:sz w:val="18"/>
-          <w:szCs w:val="18"/>
-          <w:rtl w:val="0"/>
-        </w:rPr>
-        <w:t xml:space="preserve">Hero Sections</w:t>
-      </w:r>
-      <w:r>
-        <w:rPr>
-          <w:rFonts w:ascii="Roboto" w:cs="Roboto" w:eastAsia="Roboto" w:hAnsi="Roboto"/>
-          <w:sz w:val="18"/>
-          <w:szCs w:val="18"/>
-          <w:rtl w:val="0"/>
-        </w:rPr>
-        <w:t xml:space="preserve">, using modern frameworks like </w:t>
+        <w:t xml:space="preserve">Conceptualized and developed </w:t>
+      </w:r>
+      <w:r>
+        <w:rPr>
+          <w:rFonts w:ascii="Roboto" w:cs="Roboto" w:eastAsia="Roboto" w:hAnsi="Roboto"/>
+          <w:b w:val="1"/>
+          <w:sz w:val="18"/>
+          <w:szCs w:val="18"/>
+          <w:rtl w:val="0"/>
+        </w:rPr>
+        <w:t xml:space="preserve">Share Away</w:t>
+      </w:r>
+      <w:r>
+        <w:rPr>
+          <w:rFonts w:ascii="Roboto" w:cs="Roboto" w:eastAsia="Roboto" w:hAnsi="Roboto"/>
+          <w:sz w:val="18"/>
+          <w:szCs w:val="18"/>
+          <w:rtl w:val="0"/>
+        </w:rPr>
+        <w:t xml:space="preserve">, an anonymous blogging platform for sharing personal thoughts without judgment, as part of the internship project.</w:t>
+      </w:r>
+    </w:p>
+    <w:p>
+      <w:pPr>
+        <w:numPr>
+          <w:ilvl w:val="0"/>
+          <w:numId w:val="1"/>
+        </w:numPr>
+        <w:tabs>
+          <w:tab w:val="right" w:leader="none" w:pos="9000"/>
+        </w:tabs>
+        <w:ind w:left="720" w:right="2820" w:hanging="360"/>
+        <w:rPr>
+          <w:rFonts w:ascii="Roboto" w:cs="Roboto" w:eastAsia="Roboto" w:hAnsi="Roboto"/>
+          <w:sz w:val="18"/>
+          <w:szCs w:val="18"/>
+        </w:rPr>
+      </w:pPr>
+      <w:r>
+        <w:rPr>
+          <w:rFonts w:ascii="Roboto" w:cs="Roboto" w:eastAsia="Roboto" w:hAnsi="Roboto"/>
+          <w:sz w:val="18"/>
+          <w:szCs w:val="18"/>
+          <w:rtl w:val="0"/>
+        </w:rPr>
+        <w:t xml:space="preserve">Built core features like </w:t>
+      </w:r>
+      <w:r>
+        <w:rPr>
+          <w:rFonts w:ascii="Roboto" w:cs="Roboto" w:eastAsia="Roboto" w:hAnsi="Roboto"/>
+          <w:b w:val="1"/>
+          <w:sz w:val="18"/>
+          <w:szCs w:val="18"/>
+          <w:rtl w:val="0"/>
+        </w:rPr>
+        <w:t xml:space="preserve">user registration, post creation, sharing</w:t>
+      </w:r>
+      <w:r>
+        <w:rPr>
+          <w:rFonts w:ascii="Roboto" w:cs="Roboto" w:eastAsia="Roboto" w:hAnsi="Roboto"/>
+          <w:sz w:val="18"/>
+          <w:szCs w:val="18"/>
+          <w:rtl w:val="0"/>
+        </w:rPr>
+        <w:t xml:space="preserve">, </w:t>
+      </w:r>
+      <w:r>
+        <w:rPr>
+          <w:rFonts w:ascii="Roboto" w:cs="Roboto" w:eastAsia="Roboto" w:hAnsi="Roboto"/>
+          <w:b w:val="1"/>
+          <w:sz w:val="18"/>
+          <w:szCs w:val="18"/>
+          <w:rtl w:val="0"/>
+        </w:rPr>
+        <w:t xml:space="preserve">editing profile,</w:t>
+      </w:r>
+      <w:r>
+        <w:rPr>
+          <w:rFonts w:ascii="Roboto" w:cs="Roboto" w:eastAsia="Roboto" w:hAnsi="Roboto"/>
+          <w:sz w:val="18"/>
+          <w:szCs w:val="18"/>
+          <w:rtl w:val="0"/>
+        </w:rPr>
+        <w:t xml:space="preserve"> and </w:t>
+      </w:r>
+      <w:r>
+        <w:rPr>
+          <w:rFonts w:ascii="Roboto" w:cs="Roboto" w:eastAsia="Roboto" w:hAnsi="Roboto"/>
+          <w:b w:val="1"/>
+          <w:sz w:val="18"/>
+          <w:szCs w:val="18"/>
+          <w:rtl w:val="0"/>
+        </w:rPr>
+        <w:t xml:space="preserve">hearts (likes)</w:t>
+      </w:r>
+      <w:r>
+        <w:rPr>
+          <w:rFonts w:ascii="Roboto" w:cs="Roboto" w:eastAsia="Roboto" w:hAnsi="Roboto"/>
+          <w:sz w:val="18"/>
+          <w:szCs w:val="18"/>
+          <w:rtl w:val="0"/>
+        </w:rPr>
+        <w:t xml:space="preserve"> system using a full-stack approach.</w:t>
+      </w:r>
+    </w:p>
+    <w:p>
+      <w:pPr>
+        <w:numPr>
+          <w:ilvl w:val="0"/>
+          <w:numId w:val="1"/>
+        </w:numPr>
+        <w:tabs>
+          <w:tab w:val="right" w:leader="none" w:pos="9000"/>
+        </w:tabs>
+        <w:ind w:left="720" w:right="2820" w:hanging="360"/>
+        <w:rPr>
+          <w:rFonts w:ascii="Roboto" w:cs="Roboto" w:eastAsia="Roboto" w:hAnsi="Roboto"/>
+          <w:sz w:val="18"/>
+          <w:szCs w:val="18"/>
+        </w:rPr>
+      </w:pPr>
+      <w:r>
+        <w:rPr>
+          <w:rFonts w:ascii="Roboto" w:cs="Roboto" w:eastAsia="Roboto" w:hAnsi="Roboto"/>
+          <w:sz w:val="18"/>
+          <w:szCs w:val="18"/>
+          <w:rtl w:val="0"/>
+        </w:rPr>
+        <w:t xml:space="preserve">Developed the frontend using </w:t>
       </w:r>
       <w:r>
         <w:rPr>
@@ -572,7 +447,7 @@
           <w:szCs w:val="18"/>
           <w:rtl w:val="0"/>
         </w:rPr>
-        <w:t xml:space="preserve"> to create visually engaging and responsive user interfaces.</w:t>
+        <w:t xml:space="preserve">, focusing on a clean, responsive, and accessible user interface.</w:t>
       </w:r>
     </w:p>
     <w:p>
@@ -589,43 +464,106 @@
           <w:rFonts w:ascii="Roboto" w:cs="Roboto" w:eastAsia="Roboto" w:hAnsi="Roboto"/>
           <w:sz w:val="18"/>
           <w:szCs w:val="18"/>
-          <w:u w:val="none"/>
-        </w:rPr>
-      </w:pPr>
-      <w:r>
-        <w:rPr>
-          <w:rFonts w:ascii="Roboto" w:cs="Roboto" w:eastAsia="Roboto" w:hAnsi="Roboto"/>
-          <w:sz w:val="18"/>
-          <w:szCs w:val="18"/>
-          <w:rtl w:val="0"/>
-        </w:rPr>
-        <w:t xml:space="preserve">Awarded a </w:t>
-      </w:r>
-      <w:r>
-        <w:rPr>
-          <w:rFonts w:ascii="Roboto" w:cs="Roboto" w:eastAsia="Roboto" w:hAnsi="Roboto"/>
-          <w:b w:val="1"/>
-          <w:sz w:val="18"/>
-          <w:szCs w:val="18"/>
-          <w:rtl w:val="0"/>
-        </w:rPr>
-        <w:t xml:space="preserve">Certificate of Completion</w:t>
-      </w:r>
-      <w:r>
-        <w:rPr>
-          <w:rFonts w:ascii="Roboto" w:cs="Roboto" w:eastAsia="Roboto" w:hAnsi="Roboto"/>
-          <w:sz w:val="18"/>
-          <w:szCs w:val="18"/>
-          <w:rtl w:val="0"/>
-        </w:rPr>
-        <w:t xml:space="preserve"> for completing the internship program.</w:t>
-      </w:r>
-    </w:p>
-    <w:p>
-      <w:pPr>
+        </w:rPr>
+      </w:pPr>
+      <w:r>
+        <w:rPr>
+          <w:rFonts w:ascii="Roboto" w:cs="Roboto" w:eastAsia="Roboto" w:hAnsi="Roboto"/>
+          <w:sz w:val="18"/>
+          <w:szCs w:val="18"/>
+          <w:rtl w:val="0"/>
+        </w:rPr>
+        <w:t xml:space="preserve">Engineered the backend APIs using </w:t>
+      </w:r>
+      <w:r>
+        <w:rPr>
+          <w:rFonts w:ascii="Roboto" w:cs="Roboto" w:eastAsia="Roboto" w:hAnsi="Roboto"/>
+          <w:b w:val="1"/>
+          <w:sz w:val="18"/>
+          <w:szCs w:val="18"/>
+          <w:rtl w:val="0"/>
+        </w:rPr>
+        <w:t xml:space="preserve">Express.js</w:t>
+      </w:r>
+      <w:r>
+        <w:rPr>
+          <w:rFonts w:ascii="Roboto" w:cs="Roboto" w:eastAsia="Roboto" w:hAnsi="Roboto"/>
+          <w:sz w:val="18"/>
+          <w:szCs w:val="18"/>
+          <w:rtl w:val="0"/>
+        </w:rPr>
+        <w:t xml:space="preserve">, </w:t>
+      </w:r>
+      <w:r>
+        <w:rPr>
+          <w:rFonts w:ascii="Roboto" w:cs="Roboto" w:eastAsia="Roboto" w:hAnsi="Roboto"/>
+          <w:b w:val="1"/>
+          <w:sz w:val="18"/>
+          <w:szCs w:val="18"/>
+          <w:rtl w:val="0"/>
+        </w:rPr>
+        <w:t xml:space="preserve">MySQL</w:t>
+      </w:r>
+      <w:r>
+        <w:rPr>
+          <w:rFonts w:ascii="Roboto" w:cs="Roboto" w:eastAsia="Roboto" w:hAnsi="Roboto"/>
+          <w:sz w:val="18"/>
+          <w:szCs w:val="18"/>
+          <w:rtl w:val="0"/>
+        </w:rPr>
+        <w:t xml:space="preserve">, and </w:t>
+      </w:r>
+      <w:r>
+        <w:rPr>
+          <w:rFonts w:ascii="Roboto" w:cs="Roboto" w:eastAsia="Roboto" w:hAnsi="Roboto"/>
+          <w:b w:val="1"/>
+          <w:sz w:val="18"/>
+          <w:szCs w:val="18"/>
+          <w:rtl w:val="0"/>
+        </w:rPr>
+        <w:t xml:space="preserve">RESTful principles</w:t>
+      </w:r>
+      <w:r>
+        <w:rPr>
+          <w:rFonts w:ascii="Roboto" w:cs="Roboto" w:eastAsia="Roboto" w:hAnsi="Roboto"/>
+          <w:sz w:val="18"/>
+          <w:szCs w:val="18"/>
+          <w:rtl w:val="0"/>
+        </w:rPr>
+        <w:t xml:space="preserve">, handling authentication, session management, JWT Token, and user role control.</w:t>
+      </w:r>
+    </w:p>
+    <w:p>
+      <w:pPr>
+        <w:numPr>
+          <w:ilvl w:val="0"/>
+          <w:numId w:val="1"/>
+        </w:numPr>
         <w:tabs>
           <w:tab w:val="right" w:leader="none" w:pos="9000"/>
         </w:tabs>
+        <w:ind w:left="720" w:right="2820" w:hanging="360"/>
+        <w:rPr>
+          <w:rFonts w:ascii="Roboto" w:cs="Roboto" w:eastAsia="Roboto" w:hAnsi="Roboto"/>
+          <w:sz w:val="18"/>
+          <w:szCs w:val="18"/>
+        </w:rPr>
+      </w:pPr>
+      <w:r>
+        <w:rPr>
+          <w:rFonts w:ascii="Roboto" w:cs="Roboto" w:eastAsia="Roboto" w:hAnsi="Roboto"/>
+          <w:sz w:val="18"/>
+          <w:szCs w:val="18"/>
+          <w:rtl w:val="0"/>
+        </w:rPr>
+        <w:t xml:space="preserve">Awarded a Certificate of Completion for completing the internship program.</w:t>
+      </w:r>
+    </w:p>
+    <w:p>
+      <w:pPr>
+        <w:tabs>
+          <w:tab w:val="right" w:leader="none" w:pos="9000"/>
+        </w:tabs>
         <w:ind w:left="720" w:right="2820" w:firstLine="0"/>
         <w:rPr>
           <w:rFonts w:ascii="Roboto" w:cs="Roboto" w:eastAsia="Roboto" w:hAnsi="Roboto"/>
@@ -644,22 +582,255 @@
         <w:tabs>
           <w:tab w:val="right" w:leader="none" w:pos="9000"/>
         </w:tabs>
-        <w:ind w:left="0" w:right="0" w:firstLine="0"/>
-        <w:rPr>
-          <w:rFonts w:ascii="Roboto" w:cs="Roboto" w:eastAsia="Roboto" w:hAnsi="Roboto"/>
-          <w:sz w:val="20"/>
-          <w:szCs w:val="20"/>
-        </w:rPr>
-      </w:pPr>
-      <w:r>
-        <w:rPr>
-          <w:rFonts w:ascii="Roboto" w:cs="Roboto" w:eastAsia="Roboto" w:hAnsi="Roboto"/>
-          <w:b w:val="1"/>
-          <w:sz w:val="20"/>
-          <w:szCs w:val="20"/>
-          <w:rtl w:val="0"/>
-        </w:rPr>
-        <w:t xml:space="preserve">TechnoHacks EduTech Pvt. Ltd • Project-Based-Internship</w:t>
+        <w:rPr>
+          <w:rFonts w:ascii="Roboto" w:cs="Roboto" w:eastAsia="Roboto" w:hAnsi="Roboto"/>
+          <w:sz w:val="20"/>
+          <w:szCs w:val="20"/>
+        </w:rPr>
+      </w:pPr>
+      <w:r>
+        <w:rPr>
+          <w:rFonts w:ascii="Roboto" w:cs="Roboto" w:eastAsia="Roboto" w:hAnsi="Roboto"/>
+          <w:b w:val="1"/>
+          <w:sz w:val="20"/>
+          <w:szCs w:val="20"/>
+          <w:rtl w:val="0"/>
+        </w:rPr>
+        <w:t xml:space="preserve">Apna Competitive Corner • Group-Project-Based-Internship</w:t>
+      </w:r>
+      <w:r>
+        <w:rPr>
+          <w:rFonts w:ascii="Roboto" w:cs="Roboto" w:eastAsia="Roboto" w:hAnsi="Roboto"/>
+          <w:sz w:val="20"/>
+          <w:szCs w:val="20"/>
+          <w:rtl w:val="0"/>
+        </w:rPr>
+        <w:tab/>
+        <w:t xml:space="preserve">Raigad, Maharashtra, India</w:t>
+      </w:r>
+    </w:p>
+    <w:p>
+      <w:pPr>
+        <w:tabs>
+          <w:tab w:val="right" w:leader="none" w:pos="9000"/>
+        </w:tabs>
+        <w:ind w:left="720" w:firstLine="0"/>
+        <w:rPr>
+          <w:rFonts w:ascii="Roboto" w:cs="Roboto" w:eastAsia="Roboto" w:hAnsi="Roboto"/>
+          <w:sz w:val="20"/>
+          <w:szCs w:val="20"/>
+        </w:rPr>
+      </w:pPr>
+      <w:r>
+        <w:rPr>
+          <w:rFonts w:ascii="Roboto" w:cs="Roboto" w:eastAsia="Roboto" w:hAnsi="Roboto"/>
+          <w:sz w:val="20"/>
+          <w:szCs w:val="20"/>
+          <w:rtl w:val="0"/>
+        </w:rPr>
+        <w:tab/>
+        <w:t xml:space="preserve">Nov-2024 - Dec-2024</w:t>
+      </w:r>
+    </w:p>
+    <w:p>
+      <w:pPr>
+        <w:numPr>
+          <w:ilvl w:val="0"/>
+          <w:numId w:val="1"/>
+        </w:numPr>
+        <w:tabs>
+          <w:tab w:val="right" w:leader="none" w:pos="9000"/>
+        </w:tabs>
+        <w:ind w:left="720" w:right="2820" w:hanging="360"/>
+        <w:rPr>
+          <w:rFonts w:ascii="Roboto" w:cs="Roboto" w:eastAsia="Roboto" w:hAnsi="Roboto"/>
+          <w:sz w:val="18"/>
+          <w:szCs w:val="18"/>
+        </w:rPr>
+      </w:pPr>
+      <w:r>
+        <w:rPr>
+          <w:rFonts w:ascii="Roboto" w:cs="Roboto" w:eastAsia="Roboto" w:hAnsi="Roboto"/>
+          <w:sz w:val="18"/>
+          <w:szCs w:val="18"/>
+          <w:rtl w:val="0"/>
+        </w:rPr>
+        <w:t xml:space="preserve">Collaborated in a group project during an internship to develop a </w:t>
+      </w:r>
+      <w:r>
+        <w:rPr>
+          <w:rFonts w:ascii="Roboto" w:cs="Roboto" w:eastAsia="Roboto" w:hAnsi="Roboto"/>
+          <w:b w:val="1"/>
+          <w:sz w:val="18"/>
+          <w:szCs w:val="18"/>
+          <w:rtl w:val="0"/>
+        </w:rPr>
+        <w:t xml:space="preserve">YouTube-like video platform</w:t>
+      </w:r>
+      <w:r>
+        <w:rPr>
+          <w:rFonts w:ascii="Roboto" w:cs="Roboto" w:eastAsia="Roboto" w:hAnsi="Roboto"/>
+          <w:sz w:val="18"/>
+          <w:szCs w:val="18"/>
+          <w:rtl w:val="0"/>
+        </w:rPr>
+        <w:t xml:space="preserve"> with real-time features for inviting friends to watch videos together.</w:t>
+      </w:r>
+    </w:p>
+    <w:p>
+      <w:pPr>
+        <w:numPr>
+          <w:ilvl w:val="0"/>
+          <w:numId w:val="1"/>
+        </w:numPr>
+        <w:tabs>
+          <w:tab w:val="right" w:leader="none" w:pos="9000"/>
+        </w:tabs>
+        <w:ind w:left="720" w:right="2820" w:hanging="360"/>
+        <w:rPr>
+          <w:rFonts w:ascii="Roboto" w:cs="Roboto" w:eastAsia="Roboto" w:hAnsi="Roboto"/>
+          <w:sz w:val="18"/>
+          <w:szCs w:val="18"/>
+        </w:rPr>
+      </w:pPr>
+      <w:r>
+        <w:rPr>
+          <w:rFonts w:ascii="Roboto" w:cs="Roboto" w:eastAsia="Roboto" w:hAnsi="Roboto"/>
+          <w:sz w:val="18"/>
+          <w:szCs w:val="18"/>
+          <w:rtl w:val="0"/>
+        </w:rPr>
+        <w:t xml:space="preserve">Designed the user interface and developed front-end components using modern frameworks like </w:t>
+      </w:r>
+      <w:r>
+        <w:rPr>
+          <w:rFonts w:ascii="Roboto" w:cs="Roboto" w:eastAsia="Roboto" w:hAnsi="Roboto"/>
+          <w:b w:val="1"/>
+          <w:sz w:val="18"/>
+          <w:szCs w:val="18"/>
+          <w:rtl w:val="0"/>
+        </w:rPr>
+        <w:t xml:space="preserve">Next.js</w:t>
+      </w:r>
+      <w:r>
+        <w:rPr>
+          <w:rFonts w:ascii="Roboto" w:cs="Roboto" w:eastAsia="Roboto" w:hAnsi="Roboto"/>
+          <w:sz w:val="18"/>
+          <w:szCs w:val="18"/>
+          <w:rtl w:val="0"/>
+        </w:rPr>
+        <w:t xml:space="preserve"> and </w:t>
+      </w:r>
+      <w:r>
+        <w:rPr>
+          <w:rFonts w:ascii="Roboto" w:cs="Roboto" w:eastAsia="Roboto" w:hAnsi="Roboto"/>
+          <w:b w:val="1"/>
+          <w:sz w:val="18"/>
+          <w:szCs w:val="18"/>
+          <w:rtl w:val="0"/>
+        </w:rPr>
+        <w:t xml:space="preserve">Tailwind CSS</w:t>
+      </w:r>
+      <w:r>
+        <w:rPr>
+          <w:rFonts w:ascii="Roboto" w:cs="Roboto" w:eastAsia="Roboto" w:hAnsi="Roboto"/>
+          <w:sz w:val="18"/>
+          <w:szCs w:val="18"/>
+          <w:rtl w:val="0"/>
+        </w:rPr>
+        <w:t xml:space="preserve">.</w:t>
+      </w:r>
+    </w:p>
+    <w:p>
+      <w:pPr>
+        <w:numPr>
+          <w:ilvl w:val="0"/>
+          <w:numId w:val="1"/>
+        </w:numPr>
+        <w:tabs>
+          <w:tab w:val="right" w:leader="none" w:pos="9000"/>
+        </w:tabs>
+        <w:ind w:left="720" w:right="2820" w:hanging="360"/>
+        <w:rPr>
+          <w:rFonts w:ascii="Roboto" w:cs="Roboto" w:eastAsia="Roboto" w:hAnsi="Roboto"/>
+          <w:sz w:val="18"/>
+          <w:szCs w:val="18"/>
+        </w:rPr>
+      </w:pPr>
+      <w:r>
+        <w:rPr>
+          <w:rFonts w:ascii="Roboto" w:cs="Roboto" w:eastAsia="Roboto" w:hAnsi="Roboto"/>
+          <w:sz w:val="18"/>
+          <w:szCs w:val="18"/>
+          <w:rtl w:val="0"/>
+        </w:rPr>
+        <w:t xml:space="preserve">Transitioned to handling the backend, ensuring seamless integration with the front end and smooth functionality.</w:t>
+      </w:r>
+    </w:p>
+    <w:p>
+      <w:pPr>
+        <w:numPr>
+          <w:ilvl w:val="0"/>
+          <w:numId w:val="1"/>
+        </w:numPr>
+        <w:tabs>
+          <w:tab w:val="right" w:leader="none" w:pos="9000"/>
+        </w:tabs>
+        <w:ind w:left="720" w:right="2820" w:hanging="360"/>
+        <w:rPr>
+          <w:rFonts w:ascii="Roboto" w:cs="Roboto" w:eastAsia="Roboto" w:hAnsi="Roboto"/>
+          <w:sz w:val="18"/>
+          <w:szCs w:val="18"/>
+        </w:rPr>
+      </w:pPr>
+      <w:r>
+        <w:rPr>
+          <w:rFonts w:ascii="Roboto" w:cs="Roboto" w:eastAsia="Roboto" w:hAnsi="Roboto"/>
+          <w:sz w:val="18"/>
+          <w:szCs w:val="18"/>
+          <w:rtl w:val="0"/>
+        </w:rPr>
+        <w:t xml:space="preserve">Awarded a Certificate of Completion for completing the internship program.</w:t>
+      </w:r>
+    </w:p>
+    <w:p>
+      <w:pPr>
+        <w:tabs>
+          <w:tab w:val="right" w:leader="none" w:pos="9000"/>
+        </w:tabs>
+        <w:ind w:right="2820"/>
+        <w:rPr>
+          <w:rFonts w:ascii="Roboto" w:cs="Roboto" w:eastAsia="Roboto" w:hAnsi="Roboto"/>
+          <w:sz w:val="18"/>
+          <w:szCs w:val="18"/>
+        </w:rPr>
+      </w:pPr>
+      <w:r>
+        <w:rPr>
+          <w:rtl w:val="0"/>
+        </w:rPr>
+      </w:r>
+    </w:p>
+    <w:p>
+      <w:pPr>
+        <w:tabs>
+          <w:tab w:val="right" w:leader="none" w:pos="9000"/>
+        </w:tabs>
+        <w:rPr>
+          <w:rFonts w:ascii="Roboto" w:cs="Roboto" w:eastAsia="Roboto" w:hAnsi="Roboto"/>
+          <w:sz w:val="20"/>
+          <w:szCs w:val="20"/>
+        </w:rPr>
+      </w:pPr>
+      <w:r>
+        <w:rPr>
+          <w:rFonts w:ascii="Roboto" w:cs="Roboto" w:eastAsia="Roboto" w:hAnsi="Roboto"/>
+          <w:b w:val="1"/>
+          <w:sz w:val="20"/>
+          <w:szCs w:val="20"/>
+          <w:rtl w:val="0"/>
+        </w:rPr>
+        <w:t xml:space="preserve">GrapplTech • Project-Based-Internship</w:t>
       </w:r>
       <w:r>
         <w:rPr>
@@ -691,7 +862,7 @@
           <w:rtl w:val="0"/>
         </w:rPr>
         <w:tab/>
-        <w:t xml:space="preserve">Nasik, Maharashtra, India</w:t>
+        <w:t xml:space="preserve">Bengaluru, Karnataka, India</w:t>
       </w:r>
     </w:p>
     <w:p>
@@ -714,7 +885,7 @@
           <w:rtl w:val="0"/>
         </w:rPr>
         <w:tab/>
-        <w:t xml:space="preserve">Aug-2024 - Sep-2024</w:t>
+        <w:t xml:space="preserve">Sep-2024 - Oct-2024</w:t>
       </w:r>
     </w:p>
     <w:p>
@@ -740,7 +911,26 @@
           <w:szCs w:val="18"/>
           <w:rtl w:val="0"/>
         </w:rPr>
-        <w:t xml:space="preserve">Developed innovative web applications using modern frameworks like </w:t>
+        <w:t xml:space="preserve">Developed innovative web components, such as </w:t>
+      </w:r>
+      <w:r>
+        <w:rPr>
+          <w:rFonts w:ascii="Roboto" w:cs="Roboto" w:eastAsia="Roboto" w:hAnsi="Roboto"/>
+          <w:b w:val="1"/>
+          <w:sz w:val="18"/>
+          <w:szCs w:val="18"/>
+          <w:rtl w:val="0"/>
+        </w:rPr>
+        <w:t xml:space="preserve">Hero Sections</w:t>
+      </w:r>
+      <w:r>
+        <w:rPr>
+          <w:rFonts w:ascii="Roboto" w:cs="Roboto" w:eastAsia="Roboto" w:hAnsi="Roboto"/>
+          <w:sz w:val="18"/>
+          <w:szCs w:val="18"/>
+          <w:rtl w:val="0"/>
+        </w:rPr>
+        <w:t xml:space="preserve">, using modern frameworks like </w:t>
       </w:r>
       <w:r>
         <w:rPr>
@@ -778,7 +968,7 @@
           <w:szCs w:val="18"/>
           <w:rtl w:val="0"/>
         </w:rPr>
-        <w:t xml:space="preserve">.</w:t>
+        <w:t xml:space="preserve"> to create visually engaging and responsive user interfaces.</w:t>
       </w:r>
     </w:p>
     <w:p>
@@ -795,439 +985,86 @@
           <w:rFonts w:ascii="Roboto" w:cs="Roboto" w:eastAsia="Roboto" w:hAnsi="Roboto"/>
           <w:sz w:val="18"/>
           <w:szCs w:val="18"/>
-        </w:rPr>
-      </w:pPr>
-      <w:r>
-        <w:rPr>
-          <w:rFonts w:ascii="Roboto" w:cs="Roboto" w:eastAsia="Roboto" w:hAnsi="Roboto"/>
-          <w:sz w:val="18"/>
-          <w:szCs w:val="18"/>
-          <w:rtl w:val="0"/>
-        </w:rPr>
-        <w:t xml:space="preserve">Built and deployed </w:t>
-      </w:r>
-      <w:r>
-        <w:rPr>
-          <w:rFonts w:ascii="Roboto" w:cs="Roboto" w:eastAsia="Roboto" w:hAnsi="Roboto"/>
-          <w:b w:val="1"/>
-          <w:sz w:val="18"/>
-          <w:szCs w:val="18"/>
-          <w:rtl w:val="0"/>
-        </w:rPr>
-        <w:t xml:space="preserve">API-based web applications</w:t>
-      </w:r>
-      <w:r>
-        <w:rPr>
-          <w:rFonts w:ascii="Roboto" w:cs="Roboto" w:eastAsia="Roboto" w:hAnsi="Roboto"/>
-          <w:sz w:val="18"/>
-          <w:szCs w:val="18"/>
-          <w:rtl w:val="0"/>
-        </w:rPr>
-        <w:t xml:space="preserve">, integrating various data sources and backend services.</w:t>
-      </w:r>
-    </w:p>
-    <w:p>
-      <w:pPr>
-        <w:numPr>
-          <w:ilvl w:val="0"/>
-          <w:numId w:val="1"/>
-        </w:numPr>
+          <w:u w:val="none"/>
+        </w:rPr>
+      </w:pPr>
+      <w:r>
+        <w:rPr>
+          <w:rFonts w:ascii="Roboto" w:cs="Roboto" w:eastAsia="Roboto" w:hAnsi="Roboto"/>
+          <w:sz w:val="18"/>
+          <w:szCs w:val="18"/>
+          <w:rtl w:val="0"/>
+        </w:rPr>
+        <w:t xml:space="preserve">Awarded a </w:t>
+      </w:r>
+      <w:r>
+        <w:rPr>
+          <w:rFonts w:ascii="Roboto" w:cs="Roboto" w:eastAsia="Roboto" w:hAnsi="Roboto"/>
+          <w:b w:val="1"/>
+          <w:sz w:val="18"/>
+          <w:szCs w:val="18"/>
+          <w:rtl w:val="0"/>
+        </w:rPr>
+        <w:t xml:space="preserve">Certificate of Completion</w:t>
+      </w:r>
+      <w:r>
+        <w:rPr>
+          <w:rFonts w:ascii="Roboto" w:cs="Roboto" w:eastAsia="Roboto" w:hAnsi="Roboto"/>
+          <w:sz w:val="18"/>
+          <w:szCs w:val="18"/>
+          <w:rtl w:val="0"/>
+        </w:rPr>
+        <w:t xml:space="preserve"> for completing the internship program.</w:t>
+      </w:r>
+    </w:p>
+    <w:p>
+      <w:pPr>
         <w:tabs>
           <w:tab w:val="right" w:leader="none" w:pos="9000"/>
         </w:tabs>
-        <w:ind w:left="720" w:right="2820" w:hanging="360"/>
-        <w:rPr>
-          <w:rFonts w:ascii="Roboto" w:cs="Roboto" w:eastAsia="Roboto" w:hAnsi="Roboto"/>
-          <w:sz w:val="18"/>
-          <w:szCs w:val="18"/>
-        </w:rPr>
-      </w:pPr>
-      <w:r>
-        <w:rPr>
-          <w:rFonts w:ascii="Roboto" w:cs="Roboto" w:eastAsia="Roboto" w:hAnsi="Roboto"/>
-          <w:sz w:val="18"/>
-          <w:szCs w:val="18"/>
-          <w:rtl w:val="0"/>
-        </w:rPr>
-        <w:t xml:space="preserve">Extensively used </w:t>
-      </w:r>
-      <w:r>
-        <w:rPr>
-          <w:rFonts w:ascii="Roboto" w:cs="Roboto" w:eastAsia="Roboto" w:hAnsi="Roboto"/>
-          <w:b w:val="1"/>
-          <w:sz w:val="18"/>
-          <w:szCs w:val="18"/>
-          <w:rtl w:val="0"/>
-        </w:rPr>
-        <w:t xml:space="preserve">Tailwind CSS</w:t>
-      </w:r>
-      <w:r>
-        <w:rPr>
-          <w:rFonts w:ascii="Roboto" w:cs="Roboto" w:eastAsia="Roboto" w:hAnsi="Roboto"/>
-          <w:sz w:val="18"/>
-          <w:szCs w:val="18"/>
-          <w:rtl w:val="0"/>
-        </w:rPr>
-        <w:t xml:space="preserve"> to create visually appealing, responsive, and highly customizable web designs</w:t>
-      </w:r>
-    </w:p>
-    <w:p>
-      <w:pPr>
-        <w:numPr>
-          <w:ilvl w:val="0"/>
-          <w:numId w:val="1"/>
-        </w:numPr>
+        <w:ind w:left="720" w:right="2820" w:firstLine="0"/>
+        <w:rPr>
+          <w:rFonts w:ascii="Roboto" w:cs="Roboto" w:eastAsia="Roboto" w:hAnsi="Roboto"/>
+          <w:sz w:val="18"/>
+          <w:szCs w:val="18"/>
+        </w:rPr>
+      </w:pPr>
+      <w:r>
+        <w:rPr>
+          <w:rtl w:val="0"/>
+        </w:rPr>
+      </w:r>
+    </w:p>
+    <w:p>
+      <w:pPr>
         <w:tabs>
           <w:tab w:val="right" w:leader="none" w:pos="9000"/>
         </w:tabs>
-        <w:ind w:left="720" w:right="2820" w:hanging="360"/>
-        <w:rPr>
-          <w:rFonts w:ascii="Roboto" w:cs="Roboto" w:eastAsia="Roboto" w:hAnsi="Roboto"/>
-          <w:sz w:val="18"/>
-          <w:szCs w:val="18"/>
-          <w:u w:val="none"/>
-        </w:rPr>
-      </w:pPr>
-      <w:r>
-        <w:rPr>
-          <w:rFonts w:ascii="Roboto" w:cs="Roboto" w:eastAsia="Roboto" w:hAnsi="Roboto"/>
-          <w:sz w:val="18"/>
-          <w:szCs w:val="18"/>
-          <w:rtl w:val="0"/>
-        </w:rPr>
-        <w:t xml:space="preserve">Awarded a </w:t>
-      </w:r>
-      <w:r>
-        <w:rPr>
-          <w:rFonts w:ascii="Roboto" w:cs="Roboto" w:eastAsia="Roboto" w:hAnsi="Roboto"/>
-          <w:b w:val="1"/>
-          <w:sz w:val="18"/>
-          <w:szCs w:val="18"/>
-          <w:rtl w:val="0"/>
-        </w:rPr>
-        <w:t xml:space="preserve">Certificate of Completion</w:t>
-      </w:r>
-      <w:r>
-        <w:rPr>
-          <w:rFonts w:ascii="Roboto" w:cs="Roboto" w:eastAsia="Roboto" w:hAnsi="Roboto"/>
-          <w:sz w:val="18"/>
-          <w:szCs w:val="18"/>
-          <w:rtl w:val="0"/>
-        </w:rPr>
-        <w:t xml:space="preserve"> for completing the internship program.</w:t>
-      </w:r>
-    </w:p>
-    <w:p>
-      <w:pPr>
-        <w:tabs>
-          <w:tab w:val="right" w:leader="none" w:pos="9000"/>
-        </w:tabs>
-        <w:ind w:left="-450" w:right="30" w:firstLine="0"/>
-        <w:rPr>
-          <w:rFonts w:ascii="Roboto" w:cs="Roboto" w:eastAsia="Roboto" w:hAnsi="Roboto"/>
-          <w:sz w:val="18"/>
-          <w:szCs w:val="18"/>
-        </w:rPr>
-      </w:pPr>
-      <w:r>
-        <w:pict>
-          <v:rect style="width:0.0pt;height:1.5pt" o:hr="t" o:hrstd="t" o:hralign="center" fillcolor="#A0A0A0" stroked="f"/>
-        </w:pict>
-      </w:r>
-      <w:r>
-        <w:rPr>
-          <w:rtl w:val="0"/>
-        </w:rPr>
-      </w:r>
-    </w:p>
-    <w:p>
-      <w:pPr>
-        <w:tabs>
-          <w:tab w:val="right" w:leader="none" w:pos="9000"/>
-        </w:tabs>
-        <w:ind w:left="-540" w:right="30" w:firstLine="0"/>
-        <w:rPr>
-          <w:rFonts w:ascii="Roboto" w:cs="Roboto" w:eastAsia="Roboto" w:hAnsi="Roboto"/>
-          <w:sz w:val="32"/>
-          <w:szCs w:val="32"/>
-        </w:rPr>
-      </w:pPr>
-      <w:r>
-        <w:rPr>
-          <w:rFonts w:ascii="Roboto" w:cs="Roboto" w:eastAsia="Roboto" w:hAnsi="Roboto"/>
-          <w:sz w:val="32"/>
-          <w:szCs w:val="32"/>
-          <w:rtl w:val="0"/>
-        </w:rPr>
-        <w:t xml:space="preserve">Education</w:t>
-      </w:r>
-    </w:p>
-    <w:p>
-      <w:pPr>
-        <w:tabs>
-          <w:tab w:val="right" w:leader="none" w:pos="9000"/>
-        </w:tabs>
-        <w:rPr>
-          <w:rFonts w:ascii="Roboto" w:cs="Roboto" w:eastAsia="Roboto" w:hAnsi="Roboto"/>
-          <w:sz w:val="20"/>
-          <w:szCs w:val="20"/>
-        </w:rPr>
-      </w:pPr>
-      <w:r>
-        <w:rPr>
-          <w:rFonts w:ascii="Roboto" w:cs="Roboto" w:eastAsia="Roboto" w:hAnsi="Roboto"/>
-          <w:b w:val="1"/>
-          <w:sz w:val="20"/>
-          <w:szCs w:val="20"/>
-          <w:rtl w:val="0"/>
-        </w:rPr>
-        <w:t xml:space="preserve">Signa Institue Of Professional Studies</w:t>
-      </w:r>
-      <w:r>
-        <w:rPr>
-          <w:rFonts w:ascii="Roboto" w:cs="Roboto" w:eastAsia="Roboto" w:hAnsi="Roboto"/>
-          <w:sz w:val="20"/>
-          <w:szCs w:val="20"/>
-          <w:rtl w:val="0"/>
-        </w:rPr>
-        <w:tab/>
-        <w:t xml:space="preserve">Dharmangadpur, Kanpur</w:t>
-      </w:r>
-    </w:p>
-    <w:p>
-      <w:pPr>
-        <w:tabs>
-          <w:tab w:val="right" w:leader="none" w:pos="9000"/>
-        </w:tabs>
-        <w:ind w:left="720" w:firstLine="0"/>
-        <w:rPr>
-          <w:rFonts w:ascii="Roboto" w:cs="Roboto" w:eastAsia="Roboto" w:hAnsi="Roboto"/>
-          <w:sz w:val="20"/>
-          <w:szCs w:val="20"/>
-        </w:rPr>
-      </w:pPr>
-      <w:r>
-        <w:rPr>
-          <w:rFonts w:ascii="Roboto" w:cs="Roboto" w:eastAsia="Roboto" w:hAnsi="Roboto"/>
-          <w:b w:val="1"/>
-          <w:sz w:val="20"/>
-          <w:szCs w:val="20"/>
-          <w:rtl w:val="0"/>
-        </w:rPr>
-        <w:t xml:space="preserve">Bachelor in Computer Application (BCA)</w:t>
-      </w:r>
-      <w:r>
-        <w:rPr>
-          <w:rFonts w:ascii="Roboto" w:cs="Roboto" w:eastAsia="Roboto" w:hAnsi="Roboto"/>
-          <w:sz w:val="20"/>
-          <w:szCs w:val="20"/>
-          <w:rtl w:val="0"/>
-        </w:rPr>
-        <w:tab/>
-        <w:t xml:space="preserve">2022-2025</w:t>
-      </w:r>
-    </w:p>
-    <w:p>
-      <w:pPr>
-        <w:numPr>
-          <w:ilvl w:val="0"/>
-          <w:numId w:val="1"/>
-        </w:numPr>
-        <w:spacing w:line="240" w:lineRule="auto"/>
-        <w:ind w:left="720" w:hanging="360"/>
-        <w:rPr>
-          <w:rFonts w:ascii="Roboto" w:cs="Roboto" w:eastAsia="Roboto" w:hAnsi="Roboto"/>
-        </w:rPr>
-      </w:pPr>
-      <w:r>
-        <w:rPr>
-          <w:rFonts w:ascii="Roboto" w:cs="Roboto" w:eastAsia="Roboto" w:hAnsi="Roboto"/>
-          <w:sz w:val="20"/>
-          <w:szCs w:val="20"/>
-          <w:rtl w:val="0"/>
-        </w:rPr>
-        <w:t xml:space="preserve">Learned about </w:t>
-      </w:r>
-      <w:r>
-        <w:rPr>
-          <w:rFonts w:ascii="Roboto" w:cs="Roboto" w:eastAsia="Roboto" w:hAnsi="Roboto"/>
-          <w:b w:val="1"/>
-          <w:sz w:val="20"/>
-          <w:szCs w:val="20"/>
-          <w:rtl w:val="0"/>
-        </w:rPr>
-        <w:t xml:space="preserve">Computer Applications</w:t>
-      </w:r>
-      <w:r>
-        <w:rPr>
-          <w:rFonts w:ascii="Roboto" w:cs="Roboto" w:eastAsia="Roboto" w:hAnsi="Roboto"/>
-          <w:sz w:val="20"/>
-          <w:szCs w:val="20"/>
-          <w:rtl w:val="0"/>
-        </w:rPr>
-        <w:t xml:space="preserve"> &amp; </w:t>
-      </w:r>
-      <w:r>
-        <w:rPr>
-          <w:rFonts w:ascii="Roboto" w:cs="Roboto" w:eastAsia="Roboto" w:hAnsi="Roboto"/>
-          <w:b w:val="1"/>
-          <w:sz w:val="20"/>
-          <w:szCs w:val="20"/>
-          <w:rtl w:val="0"/>
-        </w:rPr>
-        <w:t xml:space="preserve">Programming.</w:t>
-      </w:r>
-    </w:p>
-    <w:p>
-      <w:pPr>
-        <w:numPr>
-          <w:ilvl w:val="0"/>
-          <w:numId w:val="1"/>
-        </w:numPr>
-        <w:spacing w:line="240" w:lineRule="auto"/>
-        <w:ind w:left="720" w:hanging="360"/>
-        <w:rPr>
-          <w:rFonts w:ascii="Roboto" w:cs="Roboto" w:eastAsia="Roboto" w:hAnsi="Roboto"/>
-          <w:sz w:val="20"/>
-          <w:szCs w:val="20"/>
-          <w:u w:val="none"/>
-        </w:rPr>
-      </w:pPr>
-      <w:r>
-        <w:rPr>
-          <w:rFonts w:ascii="Roboto" w:cs="Roboto" w:eastAsia="Roboto" w:hAnsi="Roboto"/>
-          <w:sz w:val="20"/>
-          <w:szCs w:val="20"/>
-          <w:rtl w:val="0"/>
-        </w:rPr>
-        <w:t xml:space="preserve">Learned about Business &amp; Financial Management.</w:t>
-      </w:r>
-    </w:p>
-    <w:p>
-      <w:pPr>
-        <w:numPr>
-          <w:ilvl w:val="0"/>
-          <w:numId w:val="1"/>
-        </w:numPr>
-        <w:spacing w:line="240" w:lineRule="auto"/>
-        <w:ind w:left="720" w:hanging="360"/>
-        <w:rPr>
-          <w:rFonts w:ascii="Roboto" w:cs="Roboto" w:eastAsia="Roboto" w:hAnsi="Roboto"/>
-        </w:rPr>
-      </w:pPr>
-      <w:r>
-        <w:rPr>
-          <w:rFonts w:ascii="Roboto" w:cs="Roboto" w:eastAsia="Roboto" w:hAnsi="Roboto"/>
-          <w:sz w:val="20"/>
-          <w:szCs w:val="20"/>
-          <w:rtl w:val="0"/>
-        </w:rPr>
-        <w:t xml:space="preserve">Learned about business work ethics and communication.</w:t>
-      </w:r>
-    </w:p>
-    <w:p>
-      <w:pPr>
-        <w:numPr>
-          <w:ilvl w:val="0"/>
-          <w:numId w:val="1"/>
-        </w:numPr>
-        <w:spacing w:line="240" w:lineRule="auto"/>
-        <w:ind w:left="720" w:right="2730" w:hanging="360"/>
-        <w:rPr>
-          <w:rFonts w:ascii="Roboto" w:cs="Roboto" w:eastAsia="Roboto" w:hAnsi="Roboto"/>
-        </w:rPr>
-      </w:pPr>
-      <w:r>
-        <w:rPr>
-          <w:rFonts w:ascii="Roboto" w:cs="Roboto" w:eastAsia="Roboto" w:hAnsi="Roboto"/>
-          <w:sz w:val="20"/>
-          <w:szCs w:val="20"/>
-          <w:rtl w:val="0"/>
-        </w:rPr>
-        <w:t xml:space="preserve">Awarded a certificate &amp; a medal for good performance in academics. (Only given to 5)</w:t>
-      </w:r>
-    </w:p>
-    <w:p>
-      <w:pPr>
-        <w:spacing w:line="240" w:lineRule="auto"/>
-        <w:ind w:left="0" w:right="2730" w:firstLine="0"/>
-        <w:rPr>
-          <w:rFonts w:ascii="Roboto" w:cs="Roboto" w:eastAsia="Roboto" w:hAnsi="Roboto"/>
-          <w:sz w:val="20"/>
-          <w:szCs w:val="20"/>
-        </w:rPr>
-      </w:pPr>
-      <w:r>
-        <w:rPr>
-          <w:rtl w:val="0"/>
-        </w:rPr>
-      </w:r>
-    </w:p>
-    <w:p>
-      <w:pPr>
-        <w:tabs>
-          <w:tab w:val="right" w:leader="none" w:pos="9000"/>
-        </w:tabs>
-        <w:ind w:left="-450" w:right="30" w:firstLine="0"/>
-        <w:rPr>
-          <w:rFonts w:ascii="Roboto" w:cs="Roboto" w:eastAsia="Roboto" w:hAnsi="Roboto"/>
-          <w:sz w:val="18"/>
-          <w:szCs w:val="18"/>
-        </w:rPr>
-      </w:pPr>
-      <w:r>
-        <w:pict>
-          <v:rect style="width:0.0pt;height:1.5pt" o:hr="t" o:hrstd="t" o:hralign="center" fillcolor="#A0A0A0" stroked="f"/>
-        </w:pict>
-      </w:r>
-      <w:r>
-        <w:rPr>
-          <w:rtl w:val="0"/>
-        </w:rPr>
-      </w:r>
-    </w:p>
-    <w:p>
-      <w:pPr>
-        <w:tabs>
-          <w:tab w:val="right" w:leader="none" w:pos="9000"/>
-        </w:tabs>
-        <w:ind w:left="-540" w:right="30" w:firstLine="0"/>
-        <w:rPr>
-          <w:rFonts w:ascii="Roboto" w:cs="Roboto" w:eastAsia="Roboto" w:hAnsi="Roboto"/>
-          <w:sz w:val="32"/>
-          <w:szCs w:val="32"/>
-        </w:rPr>
-      </w:pPr>
-      <w:r>
-        <w:rPr>
-          <w:rFonts w:ascii="Roboto" w:cs="Roboto" w:eastAsia="Roboto" w:hAnsi="Roboto"/>
-          <w:sz w:val="32"/>
-          <w:szCs w:val="32"/>
-          <w:rtl w:val="0"/>
-        </w:rPr>
-        <w:t xml:space="preserve">Projects</w:t>
-      </w:r>
-    </w:p>
-    <w:p>
-      <w:pPr>
-        <w:tabs>
-          <w:tab w:val="right" w:leader="none" w:pos="9000"/>
-        </w:tabs>
-        <w:rPr>
-          <w:rFonts w:ascii="Roboto" w:cs="Roboto" w:eastAsia="Roboto" w:hAnsi="Roboto"/>
-          <w:sz w:val="20"/>
-          <w:szCs w:val="20"/>
-        </w:rPr>
-      </w:pPr>
-      <w:r>
-        <w:rPr>
-          <w:rFonts w:ascii="Roboto" w:cs="Roboto" w:eastAsia="Roboto" w:hAnsi="Roboto"/>
-          <w:b w:val="1"/>
-          <w:sz w:val="20"/>
-          <w:szCs w:val="20"/>
-          <w:rtl w:val="0"/>
-        </w:rPr>
-        <w:t xml:space="preserve">Online Sales Administration Portal • </w:t>
+        <w:ind w:left="0" w:right="0" w:firstLine="0"/>
+        <w:rPr>
+          <w:rFonts w:ascii="Roboto" w:cs="Roboto" w:eastAsia="Roboto" w:hAnsi="Roboto"/>
+          <w:sz w:val="20"/>
+          <w:szCs w:val="20"/>
+        </w:rPr>
+      </w:pPr>
+      <w:r>
+        <w:rPr>
+          <w:rFonts w:ascii="Roboto" w:cs="Roboto" w:eastAsia="Roboto" w:hAnsi="Roboto"/>
+          <w:b w:val="1"/>
+          <w:sz w:val="20"/>
+          <w:szCs w:val="20"/>
+          <w:rtl w:val="0"/>
+        </w:rPr>
+        <w:t xml:space="preserve">TechnoHacks EduTech Pvt. Ltd • Project-Based-Internship</w:t>
+      </w:r>
+      <w:r>
+        <w:rPr>
+          <w:rFonts w:ascii="Roboto" w:cs="Roboto" w:eastAsia="Roboto" w:hAnsi="Roboto"/>
+          <w:sz w:val="20"/>
+          <w:szCs w:val="20"/>
+          <w:rtl w:val="0"/>
+        </w:rPr>
+        <w:t xml:space="preserve"> • </w:t>
       </w:r>
       <w:hyperlink r:id="rId11">
         <w:r>
@@ -1239,25 +1076,485 @@
             <w:u w:val="single"/>
             <w:rtl w:val="0"/>
           </w:rPr>
-          <w:t xml:space="preserve">(Github)</w:t>
+          <w:t xml:space="preserve">(Link)</w:t>
         </w:r>
       </w:hyperlink>
       <w:r>
         <w:rPr>
-          <w:rtl w:val="0"/>
-        </w:rPr>
-      </w:r>
-    </w:p>
-    <w:p>
-      <w:pPr>
-        <w:numPr>
-          <w:ilvl w:val="0"/>
-          <w:numId w:val="1"/>
-        </w:numPr>
-        <w:tabs>
-          <w:tab w:val="left" w:leader="none" w:pos="1446.0000000000002"/>
-          <w:tab w:val="right" w:leader="none" w:pos="10503"/>
-        </w:tabs>
+          <w:rFonts w:ascii="Roboto" w:cs="Roboto" w:eastAsia="Roboto" w:hAnsi="Roboto"/>
+          <w:sz w:val="20"/>
+          <w:szCs w:val="20"/>
+          <w:rtl w:val="0"/>
+        </w:rPr>
+        <w:tab/>
+        <w:t xml:space="preserve">Nasik, Maharashtra, India</w:t>
+      </w:r>
+    </w:p>
+    <w:p>
+      <w:pPr>
+        <w:tabs>
+          <w:tab w:val="right" w:leader="none" w:pos="9000"/>
+        </w:tabs>
+        <w:ind w:left="720" w:firstLine="0"/>
+        <w:rPr>
+          <w:rFonts w:ascii="Roboto" w:cs="Roboto" w:eastAsia="Roboto" w:hAnsi="Roboto"/>
+          <w:sz w:val="20"/>
+          <w:szCs w:val="20"/>
+        </w:rPr>
+      </w:pPr>
+      <w:r>
+        <w:rPr>
+          <w:rFonts w:ascii="Roboto" w:cs="Roboto" w:eastAsia="Roboto" w:hAnsi="Roboto"/>
+          <w:sz w:val="20"/>
+          <w:szCs w:val="20"/>
+          <w:rtl w:val="0"/>
+        </w:rPr>
+        <w:tab/>
+        <w:t xml:space="preserve">Aug-2024 - Sep-2024</w:t>
+      </w:r>
+    </w:p>
+    <w:p>
+      <w:pPr>
+        <w:numPr>
+          <w:ilvl w:val="0"/>
+          <w:numId w:val="1"/>
+        </w:numPr>
+        <w:tabs>
+          <w:tab w:val="right" w:leader="none" w:pos="9000"/>
+        </w:tabs>
+        <w:ind w:left="720" w:right="2820" w:hanging="360"/>
+        <w:rPr>
+          <w:rFonts w:ascii="Roboto" w:cs="Roboto" w:eastAsia="Roboto" w:hAnsi="Roboto"/>
+          <w:sz w:val="18"/>
+          <w:szCs w:val="18"/>
+        </w:rPr>
+      </w:pPr>
+      <w:r>
+        <w:rPr>
+          <w:rFonts w:ascii="Roboto" w:cs="Roboto" w:eastAsia="Roboto" w:hAnsi="Roboto"/>
+          <w:sz w:val="18"/>
+          <w:szCs w:val="18"/>
+          <w:rtl w:val="0"/>
+        </w:rPr>
+        <w:t xml:space="preserve">Developed innovative web applications using modern frameworks like </w:t>
+      </w:r>
+      <w:r>
+        <w:rPr>
+          <w:rFonts w:ascii="Roboto" w:cs="Roboto" w:eastAsia="Roboto" w:hAnsi="Roboto"/>
+          <w:b w:val="1"/>
+          <w:sz w:val="18"/>
+          <w:szCs w:val="18"/>
+          <w:rtl w:val="0"/>
+        </w:rPr>
+        <w:t xml:space="preserve">Next.js</w:t>
+      </w:r>
+      <w:r>
+        <w:rPr>
+          <w:rFonts w:ascii="Roboto" w:cs="Roboto" w:eastAsia="Roboto" w:hAnsi="Roboto"/>
+          <w:sz w:val="18"/>
+          <w:szCs w:val="18"/>
+          <w:rtl w:val="0"/>
+        </w:rPr>
+        <w:t xml:space="preserve"> and </w:t>
+      </w:r>
+      <w:r>
+        <w:rPr>
+          <w:rFonts w:ascii="Roboto" w:cs="Roboto" w:eastAsia="Roboto" w:hAnsi="Roboto"/>
+          <w:b w:val="1"/>
+          <w:sz w:val="18"/>
+          <w:szCs w:val="18"/>
+          <w:rtl w:val="0"/>
+        </w:rPr>
+        <w:t xml:space="preserve">Tailwind CSS</w:t>
+      </w:r>
+      <w:r>
+        <w:rPr>
+          <w:rFonts w:ascii="Roboto" w:cs="Roboto" w:eastAsia="Roboto" w:hAnsi="Roboto"/>
+          <w:sz w:val="18"/>
+          <w:szCs w:val="18"/>
+          <w:rtl w:val="0"/>
+        </w:rPr>
+        <w:t xml:space="preserve">.</w:t>
+      </w:r>
+    </w:p>
+    <w:p>
+      <w:pPr>
+        <w:numPr>
+          <w:ilvl w:val="0"/>
+          <w:numId w:val="1"/>
+        </w:numPr>
+        <w:tabs>
+          <w:tab w:val="right" w:leader="none" w:pos="9000"/>
+        </w:tabs>
+        <w:ind w:left="720" w:right="2820" w:hanging="360"/>
+        <w:rPr>
+          <w:rFonts w:ascii="Roboto" w:cs="Roboto" w:eastAsia="Roboto" w:hAnsi="Roboto"/>
+          <w:sz w:val="18"/>
+          <w:szCs w:val="18"/>
+        </w:rPr>
+      </w:pPr>
+      <w:r>
+        <w:rPr>
+          <w:rFonts w:ascii="Roboto" w:cs="Roboto" w:eastAsia="Roboto" w:hAnsi="Roboto"/>
+          <w:sz w:val="18"/>
+          <w:szCs w:val="18"/>
+          <w:rtl w:val="0"/>
+        </w:rPr>
+        <w:t xml:space="preserve">Built and deployed </w:t>
+      </w:r>
+      <w:r>
+        <w:rPr>
+          <w:rFonts w:ascii="Roboto" w:cs="Roboto" w:eastAsia="Roboto" w:hAnsi="Roboto"/>
+          <w:b w:val="1"/>
+          <w:sz w:val="18"/>
+          <w:szCs w:val="18"/>
+          <w:rtl w:val="0"/>
+        </w:rPr>
+        <w:t xml:space="preserve">API-based web applications</w:t>
+      </w:r>
+      <w:r>
+        <w:rPr>
+          <w:rFonts w:ascii="Roboto" w:cs="Roboto" w:eastAsia="Roboto" w:hAnsi="Roboto"/>
+          <w:sz w:val="18"/>
+          <w:szCs w:val="18"/>
+          <w:rtl w:val="0"/>
+        </w:rPr>
+        <w:t xml:space="preserve">, integrating various data sources and backend services.</w:t>
+      </w:r>
+    </w:p>
+    <w:p>
+      <w:pPr>
+        <w:numPr>
+          <w:ilvl w:val="0"/>
+          <w:numId w:val="1"/>
+        </w:numPr>
+        <w:tabs>
+          <w:tab w:val="right" w:leader="none" w:pos="9000"/>
+        </w:tabs>
+        <w:ind w:left="720" w:right="2820" w:hanging="360"/>
+        <w:rPr>
+          <w:rFonts w:ascii="Roboto" w:cs="Roboto" w:eastAsia="Roboto" w:hAnsi="Roboto"/>
+          <w:sz w:val="18"/>
+          <w:szCs w:val="18"/>
+        </w:rPr>
+      </w:pPr>
+      <w:r>
+        <w:rPr>
+          <w:rFonts w:ascii="Roboto" w:cs="Roboto" w:eastAsia="Roboto" w:hAnsi="Roboto"/>
+          <w:sz w:val="18"/>
+          <w:szCs w:val="18"/>
+          <w:rtl w:val="0"/>
+        </w:rPr>
+        <w:t xml:space="preserve">Extensively used </w:t>
+      </w:r>
+      <w:r>
+        <w:rPr>
+          <w:rFonts w:ascii="Roboto" w:cs="Roboto" w:eastAsia="Roboto" w:hAnsi="Roboto"/>
+          <w:b w:val="1"/>
+          <w:sz w:val="18"/>
+          <w:szCs w:val="18"/>
+          <w:rtl w:val="0"/>
+        </w:rPr>
+        <w:t xml:space="preserve">Tailwind CSS</w:t>
+      </w:r>
+      <w:r>
+        <w:rPr>
+          <w:rFonts w:ascii="Roboto" w:cs="Roboto" w:eastAsia="Roboto" w:hAnsi="Roboto"/>
+          <w:sz w:val="18"/>
+          <w:szCs w:val="18"/>
+          <w:rtl w:val="0"/>
+        </w:rPr>
+        <w:t xml:space="preserve"> to create visually appealing, responsive, and highly customizable web designs</w:t>
+      </w:r>
+    </w:p>
+    <w:p>
+      <w:pPr>
+        <w:numPr>
+          <w:ilvl w:val="0"/>
+          <w:numId w:val="1"/>
+        </w:numPr>
+        <w:tabs>
+          <w:tab w:val="right" w:leader="none" w:pos="9000"/>
+        </w:tabs>
+        <w:ind w:left="720" w:right="2820" w:hanging="360"/>
+        <w:rPr>
+          <w:rFonts w:ascii="Roboto" w:cs="Roboto" w:eastAsia="Roboto" w:hAnsi="Roboto"/>
+          <w:sz w:val="18"/>
+          <w:szCs w:val="18"/>
+          <w:u w:val="none"/>
+        </w:rPr>
+      </w:pPr>
+      <w:r>
+        <w:rPr>
+          <w:rFonts w:ascii="Roboto" w:cs="Roboto" w:eastAsia="Roboto" w:hAnsi="Roboto"/>
+          <w:sz w:val="18"/>
+          <w:szCs w:val="18"/>
+          <w:rtl w:val="0"/>
+        </w:rPr>
+        <w:t xml:space="preserve">Awarded a </w:t>
+      </w:r>
+      <w:r>
+        <w:rPr>
+          <w:rFonts w:ascii="Roboto" w:cs="Roboto" w:eastAsia="Roboto" w:hAnsi="Roboto"/>
+          <w:b w:val="1"/>
+          <w:sz w:val="18"/>
+          <w:szCs w:val="18"/>
+          <w:rtl w:val="0"/>
+        </w:rPr>
+        <w:t xml:space="preserve">Certificate of Completion</w:t>
+      </w:r>
+      <w:r>
+        <w:rPr>
+          <w:rFonts w:ascii="Roboto" w:cs="Roboto" w:eastAsia="Roboto" w:hAnsi="Roboto"/>
+          <w:sz w:val="18"/>
+          <w:szCs w:val="18"/>
+          <w:rtl w:val="0"/>
+        </w:rPr>
+        <w:t xml:space="preserve"> for completing the internship program.</w:t>
+      </w:r>
+    </w:p>
+    <w:p>
+      <w:pPr>
+        <w:tabs>
+          <w:tab w:val="right" w:leader="none" w:pos="9000"/>
+        </w:tabs>
+        <w:ind w:right="2820"/>
+        <w:rPr>
+          <w:rFonts w:ascii="Roboto" w:cs="Roboto" w:eastAsia="Roboto" w:hAnsi="Roboto"/>
+          <w:sz w:val="18"/>
+          <w:szCs w:val="18"/>
+        </w:rPr>
+      </w:pPr>
+      <w:r>
+        <w:rPr>
+          <w:rtl w:val="0"/>
+        </w:rPr>
+      </w:r>
+    </w:p>
+    <w:p>
+      <w:pPr>
+        <w:tabs>
+          <w:tab w:val="right" w:leader="none" w:pos="9000"/>
+        </w:tabs>
+        <w:ind w:right="2820"/>
+        <w:rPr>
+          <w:rFonts w:ascii="Roboto" w:cs="Roboto" w:eastAsia="Roboto" w:hAnsi="Roboto"/>
+          <w:sz w:val="18"/>
+          <w:szCs w:val="18"/>
+        </w:rPr>
+      </w:pPr>
+      <w:r>
+        <w:rPr>
+          <w:rtl w:val="0"/>
+        </w:rPr>
+      </w:r>
+    </w:p>
+    <w:p>
+      <w:pPr>
+        <w:tabs>
+          <w:tab w:val="right" w:leader="none" w:pos="9000"/>
+        </w:tabs>
+        <w:ind w:right="2820"/>
+        <w:rPr>
+          <w:rFonts w:ascii="Roboto" w:cs="Roboto" w:eastAsia="Roboto" w:hAnsi="Roboto"/>
+          <w:sz w:val="18"/>
+          <w:szCs w:val="18"/>
+        </w:rPr>
+      </w:pPr>
+      <w:r>
+        <w:rPr>
+          <w:rtl w:val="0"/>
+        </w:rPr>
+      </w:r>
+    </w:p>
+    <w:p>
+      <w:pPr>
+        <w:tabs>
+          <w:tab w:val="right" w:leader="none" w:pos="9000"/>
+        </w:tabs>
+        <w:ind w:right="2820"/>
+        <w:rPr>
+          <w:rFonts w:ascii="Roboto" w:cs="Roboto" w:eastAsia="Roboto" w:hAnsi="Roboto"/>
+          <w:sz w:val="18"/>
+          <w:szCs w:val="18"/>
+        </w:rPr>
+      </w:pPr>
+      <w:r>
+        <w:rPr>
+          <w:rtl w:val="0"/>
+        </w:rPr>
+      </w:r>
+    </w:p>
+    <w:p>
+      <w:pPr>
+        <w:tabs>
+          <w:tab w:val="right" w:leader="none" w:pos="9000"/>
+        </w:tabs>
+        <w:ind w:right="2820"/>
+        <w:rPr>
+          <w:rFonts w:ascii="Roboto" w:cs="Roboto" w:eastAsia="Roboto" w:hAnsi="Roboto"/>
+          <w:sz w:val="18"/>
+          <w:szCs w:val="18"/>
+        </w:rPr>
+      </w:pPr>
+      <w:r>
+        <w:rPr>
+          <w:rtl w:val="0"/>
+        </w:rPr>
+      </w:r>
+    </w:p>
+    <w:p>
+      <w:pPr>
+        <w:tabs>
+          <w:tab w:val="right" w:leader="none" w:pos="9000"/>
+        </w:tabs>
+        <w:ind w:right="2820"/>
+        <w:rPr>
+          <w:rFonts w:ascii="Roboto" w:cs="Roboto" w:eastAsia="Roboto" w:hAnsi="Roboto"/>
+          <w:sz w:val="18"/>
+          <w:szCs w:val="18"/>
+        </w:rPr>
+      </w:pPr>
+      <w:r>
+        <w:rPr>
+          <w:rtl w:val="0"/>
+        </w:rPr>
+      </w:r>
+    </w:p>
+    <w:p>
+      <w:pPr>
+        <w:tabs>
+          <w:tab w:val="right" w:leader="none" w:pos="9000"/>
+        </w:tabs>
+        <w:ind w:right="2820"/>
+        <w:rPr>
+          <w:rFonts w:ascii="Roboto" w:cs="Roboto" w:eastAsia="Roboto" w:hAnsi="Roboto"/>
+          <w:sz w:val="18"/>
+          <w:szCs w:val="18"/>
+        </w:rPr>
+      </w:pPr>
+      <w:r>
+        <w:rPr>
+          <w:rtl w:val="0"/>
+        </w:rPr>
+      </w:r>
+    </w:p>
+    <w:p>
+      <w:pPr>
+        <w:tabs>
+          <w:tab w:val="right" w:leader="none" w:pos="9000"/>
+        </w:tabs>
+        <w:ind w:left="-450" w:right="30" w:firstLine="0"/>
+        <w:rPr>
+          <w:rFonts w:ascii="Roboto" w:cs="Roboto" w:eastAsia="Roboto" w:hAnsi="Roboto"/>
+          <w:sz w:val="18"/>
+          <w:szCs w:val="18"/>
+        </w:rPr>
+      </w:pPr>
+      <w:r>
+        <w:pict>
+          <v:rect style="width:0.0pt;height:1.5pt" o:hr="t" o:hrstd="t" o:hralign="center" fillcolor="#A0A0A0" stroked="f"/>
+        </w:pict>
+      </w:r>
+      <w:r>
+        <w:rPr>
+          <w:rtl w:val="0"/>
+        </w:rPr>
+      </w:r>
+    </w:p>
+    <w:p>
+      <w:pPr>
+        <w:tabs>
+          <w:tab w:val="right" w:leader="none" w:pos="9000"/>
+        </w:tabs>
+        <w:ind w:left="-540" w:right="30" w:firstLine="0"/>
+        <w:rPr>
+          <w:rFonts w:ascii="Roboto" w:cs="Roboto" w:eastAsia="Roboto" w:hAnsi="Roboto"/>
+          <w:sz w:val="32"/>
+          <w:szCs w:val="32"/>
+        </w:rPr>
+      </w:pPr>
+      <w:r>
+        <w:rPr>
+          <w:rFonts w:ascii="Roboto" w:cs="Roboto" w:eastAsia="Roboto" w:hAnsi="Roboto"/>
+          <w:sz w:val="32"/>
+          <w:szCs w:val="32"/>
+          <w:rtl w:val="0"/>
+        </w:rPr>
+        <w:t xml:space="preserve">Education</w:t>
+      </w:r>
+    </w:p>
+    <w:p>
+      <w:pPr>
+        <w:tabs>
+          <w:tab w:val="right" w:leader="none" w:pos="9000"/>
+        </w:tabs>
+        <w:rPr>
+          <w:rFonts w:ascii="Roboto" w:cs="Roboto" w:eastAsia="Roboto" w:hAnsi="Roboto"/>
+          <w:sz w:val="20"/>
+          <w:szCs w:val="20"/>
+        </w:rPr>
+      </w:pPr>
+      <w:r>
+        <w:rPr>
+          <w:rFonts w:ascii="Roboto" w:cs="Roboto" w:eastAsia="Roboto" w:hAnsi="Roboto"/>
+          <w:b w:val="1"/>
+          <w:sz w:val="20"/>
+          <w:szCs w:val="20"/>
+          <w:rtl w:val="0"/>
+        </w:rPr>
+        <w:t xml:space="preserve">Signa Institue Of Professional Studies</w:t>
+      </w:r>
+      <w:r>
+        <w:rPr>
+          <w:rFonts w:ascii="Roboto" w:cs="Roboto" w:eastAsia="Roboto" w:hAnsi="Roboto"/>
+          <w:sz w:val="20"/>
+          <w:szCs w:val="20"/>
+          <w:rtl w:val="0"/>
+        </w:rPr>
+        <w:tab/>
+        <w:t xml:space="preserve">Dharmangadpur, Kanpur</w:t>
+      </w:r>
+    </w:p>
+    <w:p>
+      <w:pPr>
+        <w:tabs>
+          <w:tab w:val="right" w:leader="none" w:pos="9000"/>
+        </w:tabs>
+        <w:ind w:left="720" w:firstLine="0"/>
+        <w:rPr>
+          <w:rFonts w:ascii="Roboto" w:cs="Roboto" w:eastAsia="Roboto" w:hAnsi="Roboto"/>
+          <w:sz w:val="20"/>
+          <w:szCs w:val="20"/>
+        </w:rPr>
+      </w:pPr>
+      <w:r>
+        <w:rPr>
+          <w:rFonts w:ascii="Roboto" w:cs="Roboto" w:eastAsia="Roboto" w:hAnsi="Roboto"/>
+          <w:b w:val="1"/>
+          <w:sz w:val="20"/>
+          <w:szCs w:val="20"/>
+          <w:rtl w:val="0"/>
+        </w:rPr>
+        <w:t xml:space="preserve">Bachelor in Computer Application (BCA)</w:t>
+      </w:r>
+      <w:r>
+        <w:rPr>
+          <w:rFonts w:ascii="Roboto" w:cs="Roboto" w:eastAsia="Roboto" w:hAnsi="Roboto"/>
+          <w:sz w:val="20"/>
+          <w:szCs w:val="20"/>
+          <w:rtl w:val="0"/>
+        </w:rPr>
+        <w:tab/>
+        <w:t xml:space="preserve">2022-2025</w:t>
+      </w:r>
+    </w:p>
+    <w:p>
+      <w:pPr>
+        <w:numPr>
+          <w:ilvl w:val="0"/>
+          <w:numId w:val="1"/>
+        </w:numPr>
         <w:spacing w:line="240" w:lineRule="auto"/>
         <w:ind w:left="720" w:hanging="360"/>
         <w:rPr>
@@ -1271,156 +1568,111 @@
           <w:szCs w:val="20"/>
           <w:rtl w:val="0"/>
         </w:rPr>
-        <w:t xml:space="preserve">Built using </w:t>
-      </w:r>
-      <w:r>
-        <w:rPr>
-          <w:rFonts w:ascii="Roboto" w:cs="Roboto" w:eastAsia="Roboto" w:hAnsi="Roboto"/>
-          <w:b w:val="1"/>
-          <w:sz w:val="20"/>
-          <w:szCs w:val="20"/>
-          <w:rtl w:val="0"/>
-        </w:rPr>
-        <w:t xml:space="preserve">NodeJS</w:t>
-      </w:r>
-      <w:r>
-        <w:rPr>
-          <w:rFonts w:ascii="Roboto" w:cs="Roboto" w:eastAsia="Roboto" w:hAnsi="Roboto"/>
-          <w:sz w:val="20"/>
-          <w:szCs w:val="20"/>
-          <w:rtl w:val="0"/>
-        </w:rPr>
-        <w:t xml:space="preserve">, </w:t>
-      </w:r>
-      <w:r>
-        <w:rPr>
-          <w:rFonts w:ascii="Roboto" w:cs="Roboto" w:eastAsia="Roboto" w:hAnsi="Roboto"/>
-          <w:b w:val="1"/>
-          <w:sz w:val="20"/>
-          <w:szCs w:val="20"/>
-          <w:rtl w:val="0"/>
-        </w:rPr>
-        <w:t xml:space="preserve">ExpressJS</w:t>
-      </w:r>
-      <w:r>
-        <w:rPr>
-          <w:rFonts w:ascii="Roboto" w:cs="Roboto" w:eastAsia="Roboto" w:hAnsi="Roboto"/>
-          <w:sz w:val="20"/>
-          <w:szCs w:val="20"/>
-          <w:rtl w:val="0"/>
-        </w:rPr>
-        <w:t xml:space="preserve">, </w:t>
-      </w:r>
-      <w:r>
-        <w:rPr>
-          <w:rFonts w:ascii="Roboto" w:cs="Roboto" w:eastAsia="Roboto" w:hAnsi="Roboto"/>
-          <w:b w:val="1"/>
-          <w:sz w:val="20"/>
-          <w:szCs w:val="20"/>
-          <w:rtl w:val="0"/>
-        </w:rPr>
-        <w:t xml:space="preserve">EJS</w:t>
-      </w:r>
-      <w:r>
-        <w:rPr>
-          <w:rFonts w:ascii="Roboto" w:cs="Roboto" w:eastAsia="Roboto" w:hAnsi="Roboto"/>
-          <w:sz w:val="20"/>
-          <w:szCs w:val="20"/>
-          <w:rtl w:val="0"/>
-        </w:rPr>
-        <w:t xml:space="preserve">, and </w:t>
-      </w:r>
-      <w:r>
-        <w:rPr>
-          <w:rFonts w:ascii="Roboto" w:cs="Roboto" w:eastAsia="Roboto" w:hAnsi="Roboto"/>
-          <w:b w:val="1"/>
-          <w:sz w:val="20"/>
-          <w:szCs w:val="20"/>
-          <w:rtl w:val="0"/>
-        </w:rPr>
-        <w:t xml:space="preserve">MongoDB</w:t>
-      </w:r>
-      <w:r>
-        <w:rPr>
-          <w:rFonts w:ascii="Roboto" w:cs="Roboto" w:eastAsia="Roboto" w:hAnsi="Roboto"/>
-          <w:sz w:val="20"/>
-          <w:szCs w:val="20"/>
-          <w:rtl w:val="0"/>
-        </w:rPr>
-        <w:t xml:space="preserve">.</w:t>
-      </w:r>
-    </w:p>
-    <w:p>
-      <w:pPr>
-        <w:numPr>
-          <w:ilvl w:val="0"/>
-          <w:numId w:val="1"/>
-        </w:numPr>
-        <w:tabs>
-          <w:tab w:val="left" w:leader="none" w:pos="1446.0000000000002"/>
-          <w:tab w:val="right" w:leader="none" w:pos="10503"/>
-        </w:tabs>
+        <w:t xml:space="preserve">Learned about </w:t>
+      </w:r>
+      <w:r>
+        <w:rPr>
+          <w:rFonts w:ascii="Roboto" w:cs="Roboto" w:eastAsia="Roboto" w:hAnsi="Roboto"/>
+          <w:b w:val="1"/>
+          <w:sz w:val="20"/>
+          <w:szCs w:val="20"/>
+          <w:rtl w:val="0"/>
+        </w:rPr>
+        <w:t xml:space="preserve">Computer Applications</w:t>
+      </w:r>
+      <w:r>
+        <w:rPr>
+          <w:rFonts w:ascii="Roboto" w:cs="Roboto" w:eastAsia="Roboto" w:hAnsi="Roboto"/>
+          <w:sz w:val="20"/>
+          <w:szCs w:val="20"/>
+          <w:rtl w:val="0"/>
+        </w:rPr>
+        <w:t xml:space="preserve"> &amp; </w:t>
+      </w:r>
+      <w:r>
+        <w:rPr>
+          <w:rFonts w:ascii="Roboto" w:cs="Roboto" w:eastAsia="Roboto" w:hAnsi="Roboto"/>
+          <w:b w:val="1"/>
+          <w:sz w:val="20"/>
+          <w:szCs w:val="20"/>
+          <w:rtl w:val="0"/>
+        </w:rPr>
+        <w:t xml:space="preserve">Programming.</w:t>
+      </w:r>
+    </w:p>
+    <w:p>
+      <w:pPr>
+        <w:numPr>
+          <w:ilvl w:val="0"/>
+          <w:numId w:val="1"/>
+        </w:numPr>
         <w:spacing w:line="240" w:lineRule="auto"/>
         <w:ind w:left="720" w:hanging="360"/>
         <w:rPr>
           <w:rFonts w:ascii="Roboto" w:cs="Roboto" w:eastAsia="Roboto" w:hAnsi="Roboto"/>
-        </w:rPr>
-      </w:pPr>
-      <w:r>
-        <w:rPr>
-          <w:rFonts w:ascii="Roboto" w:cs="Roboto" w:eastAsia="Roboto" w:hAnsi="Roboto"/>
-          <w:sz w:val="20"/>
-          <w:szCs w:val="20"/>
-          <w:rtl w:val="0"/>
-        </w:rPr>
-        <w:t xml:space="preserve">The online sales admin portal efficiently collects and stores customer purchase information. Admins can view and edit purchase details, including date, cost, payment status, purchase status, and items purchased. This system ensures seamless sales data management and easy updates.</w:t>
-      </w:r>
-    </w:p>
-    <w:p>
-      <w:pPr>
-        <w:tabs>
-          <w:tab w:val="left" w:leader="none" w:pos="1446.0000000000002"/>
-          <w:tab w:val="right" w:leader="none" w:pos="10503"/>
-        </w:tabs>
-        <w:spacing w:line="240" w:lineRule="auto"/>
-        <w:rPr>
-          <w:rFonts w:ascii="Roboto" w:cs="Roboto" w:eastAsia="Roboto" w:hAnsi="Roboto"/>
-          <w:sz w:val="20"/>
-          <w:szCs w:val="20"/>
-        </w:rPr>
-      </w:pPr>
-      <w:r>
-        <w:rPr>
-          <w:rtl w:val="0"/>
-        </w:rPr>
-      </w:r>
-    </w:p>
-    <w:p>
-      <w:pPr>
-        <w:tabs>
-          <w:tab w:val="left" w:leader="none" w:pos="1446.0000000000002"/>
-          <w:tab w:val="right" w:leader="none" w:pos="10503"/>
-        </w:tabs>
-        <w:spacing w:line="240" w:lineRule="auto"/>
-        <w:rPr>
-          <w:rFonts w:ascii="Roboto" w:cs="Roboto" w:eastAsia="Roboto" w:hAnsi="Roboto"/>
-          <w:sz w:val="20"/>
-          <w:szCs w:val="20"/>
-        </w:rPr>
-      </w:pPr>
-      <w:r>
-        <w:rPr>
-          <w:rtl w:val="0"/>
-        </w:rPr>
-      </w:r>
-    </w:p>
-    <w:p>
-      <w:pPr>
-        <w:tabs>
-          <w:tab w:val="left" w:leader="none" w:pos="1446.0000000000002"/>
-          <w:tab w:val="right" w:leader="none" w:pos="10503"/>
-        </w:tabs>
-        <w:spacing w:line="240" w:lineRule="auto"/>
+          <w:sz w:val="20"/>
+          <w:szCs w:val="20"/>
+          <w:u w:val="none"/>
+        </w:rPr>
+      </w:pPr>
+      <w:r>
+        <w:rPr>
+          <w:rFonts w:ascii="Roboto" w:cs="Roboto" w:eastAsia="Roboto" w:hAnsi="Roboto"/>
+          <w:sz w:val="20"/>
+          <w:szCs w:val="20"/>
+          <w:rtl w:val="0"/>
+        </w:rPr>
+        <w:t xml:space="preserve">Learned about Business &amp; Financial Management.</w:t>
+      </w:r>
+    </w:p>
+    <w:p>
+      <w:pPr>
+        <w:numPr>
+          <w:ilvl w:val="0"/>
+          <w:numId w:val="1"/>
+        </w:numPr>
+        <w:spacing w:line="240" w:lineRule="auto"/>
+        <w:ind w:left="720" w:hanging="360"/>
+        <w:rPr>
+          <w:rFonts w:ascii="Roboto" w:cs="Roboto" w:eastAsia="Roboto" w:hAnsi="Roboto"/>
+        </w:rPr>
+      </w:pPr>
+      <w:r>
+        <w:rPr>
+          <w:rFonts w:ascii="Roboto" w:cs="Roboto" w:eastAsia="Roboto" w:hAnsi="Roboto"/>
+          <w:sz w:val="20"/>
+          <w:szCs w:val="20"/>
+          <w:rtl w:val="0"/>
+        </w:rPr>
+        <w:t xml:space="preserve">Learned about business work ethics and communication.</w:t>
+      </w:r>
+    </w:p>
+    <w:p>
+      <w:pPr>
+        <w:numPr>
+          <w:ilvl w:val="0"/>
+          <w:numId w:val="1"/>
+        </w:numPr>
+        <w:spacing w:line="240" w:lineRule="auto"/>
+        <w:ind w:left="720" w:right="2730" w:hanging="360"/>
+        <w:rPr>
+          <w:rFonts w:ascii="Roboto" w:cs="Roboto" w:eastAsia="Roboto" w:hAnsi="Roboto"/>
+        </w:rPr>
+      </w:pPr>
+      <w:r>
+        <w:rPr>
+          <w:rFonts w:ascii="Roboto" w:cs="Roboto" w:eastAsia="Roboto" w:hAnsi="Roboto"/>
+          <w:sz w:val="20"/>
+          <w:szCs w:val="20"/>
+          <w:rtl w:val="0"/>
+        </w:rPr>
+        <w:t xml:space="preserve">Awarded a certificate &amp; a medal for good performance in academics. (Only given to 5)</w:t>
+      </w:r>
+    </w:p>
+    <w:p>
+      <w:pPr>
+        <w:spacing w:line="240" w:lineRule="auto"/>
+        <w:ind w:left="0" w:right="2730" w:firstLine="0"/>
         <w:rPr>
           <w:rFonts w:ascii="Roboto" w:cs="Roboto" w:eastAsia="Roboto" w:hAnsi="Roboto"/>
           <w:sz w:val="20"/>
@@ -1438,21 +1690,66 @@
         <w:tabs>
           <w:tab w:val="right" w:leader="none" w:pos="9000"/>
         </w:tabs>
-        <w:rPr>
-          <w:rFonts w:ascii="Roboto" w:cs="Roboto" w:eastAsia="Roboto" w:hAnsi="Roboto"/>
-          <w:sz w:val="20"/>
-          <w:szCs w:val="20"/>
-        </w:rPr>
-      </w:pPr>
-      <w:r>
-        <w:rPr>
-          <w:rFonts w:ascii="Roboto" w:cs="Roboto" w:eastAsia="Roboto" w:hAnsi="Roboto"/>
-          <w:b w:val="1"/>
-          <w:sz w:val="20"/>
-          <w:szCs w:val="20"/>
-          <w:rtl w:val="0"/>
-        </w:rPr>
-        <w:t xml:space="preserve">PayPal, Sofi, Karuta and Mazoku Fee Calculator• </w:t>
+        <w:ind w:left="-450" w:right="30" w:firstLine="0"/>
+        <w:rPr>
+          <w:rFonts w:ascii="Roboto" w:cs="Roboto" w:eastAsia="Roboto" w:hAnsi="Roboto"/>
+          <w:sz w:val="18"/>
+          <w:szCs w:val="18"/>
+        </w:rPr>
+      </w:pPr>
+      <w:r>
+        <w:pict>
+          <v:rect style="width:0.0pt;height:1.5pt" o:hr="t" o:hrstd="t" o:hralign="center" fillcolor="#A0A0A0" stroked="f"/>
+        </w:pict>
+      </w:r>
+      <w:r>
+        <w:rPr>
+          <w:rtl w:val="0"/>
+        </w:rPr>
+      </w:r>
+    </w:p>
+    <w:p>
+      <w:pPr>
+        <w:tabs>
+          <w:tab w:val="right" w:leader="none" w:pos="9000"/>
+        </w:tabs>
+        <w:ind w:left="-540" w:right="30" w:firstLine="0"/>
+        <w:rPr>
+          <w:rFonts w:ascii="Roboto" w:cs="Roboto" w:eastAsia="Roboto" w:hAnsi="Roboto"/>
+          <w:sz w:val="32"/>
+          <w:szCs w:val="32"/>
+        </w:rPr>
+      </w:pPr>
+      <w:r>
+        <w:rPr>
+          <w:rFonts w:ascii="Roboto" w:cs="Roboto" w:eastAsia="Roboto" w:hAnsi="Roboto"/>
+          <w:sz w:val="32"/>
+          <w:szCs w:val="32"/>
+          <w:rtl w:val="0"/>
+        </w:rPr>
+        <w:t xml:space="preserve">Projects</w:t>
+      </w:r>
+    </w:p>
+    <w:p>
+      <w:pPr>
+        <w:tabs>
+          <w:tab w:val="right" w:leader="none" w:pos="9000"/>
+        </w:tabs>
+        <w:rPr>
+          <w:rFonts w:ascii="Roboto" w:cs="Roboto" w:eastAsia="Roboto" w:hAnsi="Roboto"/>
+          <w:sz w:val="20"/>
+          <w:szCs w:val="20"/>
+        </w:rPr>
+      </w:pPr>
+      <w:r>
+        <w:rPr>
+          <w:rFonts w:ascii="Roboto" w:cs="Roboto" w:eastAsia="Roboto" w:hAnsi="Roboto"/>
+          <w:b w:val="1"/>
+          <w:sz w:val="20"/>
+          <w:szCs w:val="20"/>
+          <w:rtl w:val="0"/>
+        </w:rPr>
+        <w:t xml:space="preserve">Share Away • </w:t>
       </w:r>
       <w:hyperlink r:id="rId12">
         <w:r>
@@ -1502,91 +1799,435 @@
           <w:numId w:val="1"/>
         </w:numPr>
         <w:tabs>
-          <w:tab w:val="left" w:leader="none" w:pos="1134"/>
-          <w:tab w:val="right" w:leader="none" w:pos="10503"/>
-        </w:tabs>
-        <w:spacing w:line="240" w:lineRule="auto"/>
-        <w:ind w:left="720" w:hanging="360"/>
-        <w:rPr>
-          <w:rFonts w:ascii="Roboto" w:cs="Roboto" w:eastAsia="Roboto" w:hAnsi="Roboto"/>
-          <w:sz w:val="20"/>
-          <w:szCs w:val="20"/>
-        </w:rPr>
-      </w:pPr>
-      <w:r>
-        <w:rPr>
-          <w:rFonts w:ascii="Roboto" w:cs="Roboto" w:eastAsia="Roboto" w:hAnsi="Roboto"/>
-          <w:sz w:val="20"/>
-          <w:szCs w:val="20"/>
-          <w:rtl w:val="0"/>
-        </w:rPr>
-        <w:t xml:space="preserve">The </w:t>
-      </w:r>
-      <w:r>
-        <w:rPr>
-          <w:rFonts w:ascii="Roboto" w:cs="Roboto" w:eastAsia="Roboto" w:hAnsi="Roboto"/>
-          <w:b w:val="1"/>
-          <w:sz w:val="20"/>
-          <w:szCs w:val="20"/>
-          <w:rtl w:val="0"/>
-        </w:rPr>
-        <w:t xml:space="preserve">PayPal, SoFi, Karuta Tickets, and Mazoku Bloodstone Fee Calculator</w:t>
-      </w:r>
-      <w:r>
-        <w:rPr>
-          <w:rFonts w:ascii="Roboto" w:cs="Roboto" w:eastAsia="Roboto" w:hAnsi="Roboto"/>
-          <w:sz w:val="20"/>
-          <w:szCs w:val="20"/>
-          <w:rtl w:val="0"/>
-        </w:rPr>
-        <w:t xml:space="preserve"> simplify the process of calculating </w:t>
-      </w:r>
-      <w:r>
-        <w:rPr>
-          <w:rFonts w:ascii="Roboto" w:cs="Roboto" w:eastAsia="Roboto" w:hAnsi="Roboto"/>
-          <w:b w:val="1"/>
-          <w:sz w:val="20"/>
-          <w:szCs w:val="20"/>
-          <w:rtl w:val="0"/>
-        </w:rPr>
-        <w:t xml:space="preserve">fees for transactions</w:t>
-      </w:r>
-      <w:r>
-        <w:rPr>
-          <w:rFonts w:ascii="Roboto" w:cs="Roboto" w:eastAsia="Roboto" w:hAnsi="Roboto"/>
-          <w:sz w:val="20"/>
-          <w:szCs w:val="20"/>
-          <w:rtl w:val="0"/>
-        </w:rPr>
-        <w:t xml:space="preserve"> across multiple platforms. It provides accurate estimates for PayPal, SoFi, Karuta Tickets, and Mazoku Bloodstone fees, ensuring transparency and efficiency in </w:t>
-      </w:r>
-      <w:r>
-        <w:rPr>
-          <w:rFonts w:ascii="Roboto" w:cs="Roboto" w:eastAsia="Roboto" w:hAnsi="Roboto"/>
-          <w:b w:val="1"/>
-          <w:sz w:val="20"/>
-          <w:szCs w:val="20"/>
-          <w:rtl w:val="0"/>
-        </w:rPr>
-        <w:t xml:space="preserve">financial calculations</w:t>
-      </w:r>
-      <w:r>
-        <w:rPr>
-          <w:rFonts w:ascii="Roboto" w:cs="Roboto" w:eastAsia="Roboto" w:hAnsi="Roboto"/>
-          <w:sz w:val="20"/>
-          <w:szCs w:val="20"/>
-          <w:rtl w:val="0"/>
-        </w:rPr>
-        <w:t xml:space="preserve">.</w:t>
-      </w:r>
-    </w:p>
-    <w:p>
-      <w:pPr>
-        <w:tabs>
           <w:tab w:val="left" w:leader="none" w:pos="1446.0000000000002"/>
           <w:tab w:val="right" w:leader="none" w:pos="10503"/>
         </w:tabs>
         <w:spacing w:line="240" w:lineRule="auto"/>
+        <w:ind w:left="720" w:hanging="360"/>
+        <w:rPr>
+          <w:rFonts w:ascii="Roboto" w:cs="Roboto" w:eastAsia="Roboto" w:hAnsi="Roboto"/>
+        </w:rPr>
+      </w:pPr>
+      <w:r>
+        <w:rPr>
+          <w:rFonts w:ascii="Roboto" w:cs="Roboto" w:eastAsia="Roboto" w:hAnsi="Roboto"/>
+          <w:sz w:val="20"/>
+          <w:szCs w:val="20"/>
+          <w:rtl w:val="0"/>
+        </w:rPr>
+        <w:t xml:space="preserve">Built using </w:t>
+      </w:r>
+      <w:r>
+        <w:rPr>
+          <w:rFonts w:ascii="Roboto" w:cs="Roboto" w:eastAsia="Roboto" w:hAnsi="Roboto"/>
+          <w:b w:val="1"/>
+          <w:sz w:val="20"/>
+          <w:szCs w:val="20"/>
+          <w:rtl w:val="0"/>
+        </w:rPr>
+        <w:t xml:space="preserve">NodeJS</w:t>
+      </w:r>
+      <w:r>
+        <w:rPr>
+          <w:rFonts w:ascii="Roboto" w:cs="Roboto" w:eastAsia="Roboto" w:hAnsi="Roboto"/>
+          <w:sz w:val="20"/>
+          <w:szCs w:val="20"/>
+          <w:rtl w:val="0"/>
+        </w:rPr>
+        <w:t xml:space="preserve">, </w:t>
+      </w:r>
+      <w:r>
+        <w:rPr>
+          <w:rFonts w:ascii="Roboto" w:cs="Roboto" w:eastAsia="Roboto" w:hAnsi="Roboto"/>
+          <w:b w:val="1"/>
+          <w:sz w:val="20"/>
+          <w:szCs w:val="20"/>
+          <w:rtl w:val="0"/>
+        </w:rPr>
+        <w:t xml:space="preserve">ExpressJS</w:t>
+      </w:r>
+      <w:r>
+        <w:rPr>
+          <w:rFonts w:ascii="Roboto" w:cs="Roboto" w:eastAsia="Roboto" w:hAnsi="Roboto"/>
+          <w:sz w:val="20"/>
+          <w:szCs w:val="20"/>
+          <w:rtl w:val="0"/>
+        </w:rPr>
+        <w:t xml:space="preserve">, </w:t>
+      </w:r>
+      <w:r>
+        <w:rPr>
+          <w:rFonts w:ascii="Roboto" w:cs="Roboto" w:eastAsia="Roboto" w:hAnsi="Roboto"/>
+          <w:b w:val="1"/>
+          <w:sz w:val="20"/>
+          <w:szCs w:val="20"/>
+          <w:rtl w:val="0"/>
+        </w:rPr>
+        <w:t xml:space="preserve">EJS</w:t>
+      </w:r>
+      <w:r>
+        <w:rPr>
+          <w:rFonts w:ascii="Roboto" w:cs="Roboto" w:eastAsia="Roboto" w:hAnsi="Roboto"/>
+          <w:sz w:val="20"/>
+          <w:szCs w:val="20"/>
+          <w:rtl w:val="0"/>
+        </w:rPr>
+        <w:t xml:space="preserve">, and </w:t>
+      </w:r>
+      <w:r>
+        <w:rPr>
+          <w:rFonts w:ascii="Roboto" w:cs="Roboto" w:eastAsia="Roboto" w:hAnsi="Roboto"/>
+          <w:b w:val="1"/>
+          <w:sz w:val="20"/>
+          <w:szCs w:val="20"/>
+          <w:rtl w:val="0"/>
+        </w:rPr>
+        <w:t xml:space="preserve">MongoDB</w:t>
+      </w:r>
+      <w:r>
+        <w:rPr>
+          <w:rFonts w:ascii="Roboto" w:cs="Roboto" w:eastAsia="Roboto" w:hAnsi="Roboto"/>
+          <w:sz w:val="20"/>
+          <w:szCs w:val="20"/>
+          <w:rtl w:val="0"/>
+        </w:rPr>
+        <w:t xml:space="preserve">.</w:t>
+      </w:r>
+    </w:p>
+    <w:p>
+      <w:pPr>
+        <w:numPr>
+          <w:ilvl w:val="0"/>
+          <w:numId w:val="1"/>
+        </w:numPr>
+        <w:tabs>
+          <w:tab w:val="left" w:leader="none" w:pos="1446.0000000000002"/>
+          <w:tab w:val="right" w:leader="none" w:pos="10503"/>
+        </w:tabs>
+        <w:spacing w:line="240" w:lineRule="auto"/>
+        <w:ind w:left="720" w:hanging="360"/>
+        <w:rPr>
+          <w:rFonts w:ascii="Roboto" w:cs="Roboto" w:eastAsia="Roboto" w:hAnsi="Roboto"/>
+        </w:rPr>
+      </w:pPr>
+      <w:r>
+        <w:rPr>
+          <w:rFonts w:ascii="Roboto" w:cs="Roboto" w:eastAsia="Roboto" w:hAnsi="Roboto"/>
+          <w:sz w:val="20"/>
+          <w:szCs w:val="20"/>
+          <w:rtl w:val="0"/>
+        </w:rPr>
+        <w:t xml:space="preserve">Developed a blogging platform allowing users to share their feelings without fear of judgment.</w:t>
+      </w:r>
+    </w:p>
+    <w:p>
+      <w:pPr>
+        <w:numPr>
+          <w:ilvl w:val="0"/>
+          <w:numId w:val="1"/>
+        </w:numPr>
+        <w:tabs>
+          <w:tab w:val="left" w:leader="none" w:pos="1446.0000000000002"/>
+          <w:tab w:val="right" w:leader="none" w:pos="10503"/>
+        </w:tabs>
+        <w:spacing w:line="240" w:lineRule="auto"/>
+        <w:ind w:left="720" w:hanging="360"/>
+        <w:rPr>
+          <w:rFonts w:ascii="Roboto" w:cs="Roboto" w:eastAsia="Roboto" w:hAnsi="Roboto"/>
+        </w:rPr>
+      </w:pPr>
+      <w:r>
+        <w:rPr>
+          <w:rFonts w:ascii="Roboto" w:cs="Roboto" w:eastAsia="Roboto" w:hAnsi="Roboto"/>
+          <w:sz w:val="20"/>
+          <w:szCs w:val="20"/>
+          <w:rtl w:val="0"/>
+        </w:rPr>
+        <w:t xml:space="preserve">Implemented </w:t>
+      </w:r>
+      <w:r>
+        <w:rPr>
+          <w:rFonts w:ascii="Roboto" w:cs="Roboto" w:eastAsia="Roboto" w:hAnsi="Roboto"/>
+          <w:b w:val="1"/>
+          <w:sz w:val="20"/>
+          <w:szCs w:val="20"/>
+          <w:rtl w:val="0"/>
+        </w:rPr>
+        <w:t xml:space="preserve">user authentication</w:t>
+      </w:r>
+      <w:r>
+        <w:rPr>
+          <w:rFonts w:ascii="Roboto" w:cs="Roboto" w:eastAsia="Roboto" w:hAnsi="Roboto"/>
+          <w:sz w:val="20"/>
+          <w:szCs w:val="20"/>
+          <w:rtl w:val="0"/>
+        </w:rPr>
+        <w:t xml:space="preserve"> and </w:t>
+      </w:r>
+      <w:r>
+        <w:rPr>
+          <w:rFonts w:ascii="Roboto" w:cs="Roboto" w:eastAsia="Roboto" w:hAnsi="Roboto"/>
+          <w:b w:val="1"/>
+          <w:sz w:val="20"/>
+          <w:szCs w:val="20"/>
+          <w:rtl w:val="0"/>
+        </w:rPr>
+        <w:t xml:space="preserve">session management</w:t>
+      </w:r>
+      <w:r>
+        <w:rPr>
+          <w:rFonts w:ascii="Roboto" w:cs="Roboto" w:eastAsia="Roboto" w:hAnsi="Roboto"/>
+          <w:sz w:val="20"/>
+          <w:szCs w:val="20"/>
+          <w:rtl w:val="0"/>
+        </w:rPr>
+        <w:t xml:space="preserve"> using </w:t>
+      </w:r>
+      <w:r>
+        <w:rPr>
+          <w:rFonts w:ascii="Roboto" w:cs="Roboto" w:eastAsia="Roboto" w:hAnsi="Roboto"/>
+          <w:b w:val="1"/>
+          <w:sz w:val="20"/>
+          <w:szCs w:val="20"/>
+          <w:rtl w:val="0"/>
+        </w:rPr>
+        <w:t xml:space="preserve">JWT Token </w:t>
+      </w:r>
+      <w:r>
+        <w:rPr>
+          <w:rFonts w:ascii="Roboto" w:cs="Roboto" w:eastAsia="Roboto" w:hAnsi="Roboto"/>
+          <w:sz w:val="20"/>
+          <w:szCs w:val="20"/>
+          <w:rtl w:val="0"/>
+        </w:rPr>
+        <w:t xml:space="preserve">for secure access.</w:t>
+      </w:r>
+    </w:p>
+    <w:p>
+      <w:pPr>
+        <w:numPr>
+          <w:ilvl w:val="0"/>
+          <w:numId w:val="1"/>
+        </w:numPr>
+        <w:tabs>
+          <w:tab w:val="left" w:leader="none" w:pos="1446.0000000000002"/>
+          <w:tab w:val="right" w:leader="none" w:pos="10503"/>
+        </w:tabs>
+        <w:spacing w:line="240" w:lineRule="auto"/>
+        <w:ind w:left="720" w:hanging="360"/>
+        <w:rPr>
+          <w:rFonts w:ascii="Roboto" w:cs="Roboto" w:eastAsia="Roboto" w:hAnsi="Roboto"/>
+        </w:rPr>
+      </w:pPr>
+      <w:r>
+        <w:rPr>
+          <w:rFonts w:ascii="Roboto" w:cs="Roboto" w:eastAsia="Roboto" w:hAnsi="Roboto"/>
+          <w:sz w:val="20"/>
+          <w:szCs w:val="20"/>
+          <w:rtl w:val="0"/>
+        </w:rPr>
+        <w:t xml:space="preserve">Enabled users to </w:t>
+      </w:r>
+      <w:r>
+        <w:rPr>
+          <w:rFonts w:ascii="Roboto" w:cs="Roboto" w:eastAsia="Roboto" w:hAnsi="Roboto"/>
+          <w:b w:val="1"/>
+          <w:sz w:val="20"/>
+          <w:szCs w:val="20"/>
+          <w:rtl w:val="0"/>
+        </w:rPr>
+        <w:t xml:space="preserve">create, edit, and delete posts</w:t>
+      </w:r>
+      <w:r>
+        <w:rPr>
+          <w:rFonts w:ascii="Roboto" w:cs="Roboto" w:eastAsia="Roboto" w:hAnsi="Roboto"/>
+          <w:sz w:val="20"/>
+          <w:szCs w:val="20"/>
+          <w:rtl w:val="0"/>
+        </w:rPr>
+        <w:t xml:space="preserve"> with a clean, responsive UI built using </w:t>
+      </w:r>
+      <w:r>
+        <w:rPr>
+          <w:rFonts w:ascii="Roboto" w:cs="Roboto" w:eastAsia="Roboto" w:hAnsi="Roboto"/>
+          <w:b w:val="1"/>
+          <w:sz w:val="20"/>
+          <w:szCs w:val="20"/>
+          <w:rtl w:val="0"/>
+        </w:rPr>
+        <w:t xml:space="preserve">Tailwind CSS</w:t>
+      </w:r>
+      <w:r>
+        <w:rPr>
+          <w:rFonts w:ascii="Roboto" w:cs="Roboto" w:eastAsia="Roboto" w:hAnsi="Roboto"/>
+          <w:sz w:val="20"/>
+          <w:szCs w:val="20"/>
+          <w:rtl w:val="0"/>
+        </w:rPr>
+        <w:t xml:space="preserve">.</w:t>
+      </w:r>
+    </w:p>
+    <w:p>
+      <w:pPr>
+        <w:numPr>
+          <w:ilvl w:val="0"/>
+          <w:numId w:val="1"/>
+        </w:numPr>
+        <w:tabs>
+          <w:tab w:val="left" w:leader="none" w:pos="1446.0000000000002"/>
+          <w:tab w:val="right" w:leader="none" w:pos="10503"/>
+        </w:tabs>
+        <w:spacing w:line="240" w:lineRule="auto"/>
+        <w:ind w:left="720" w:hanging="360"/>
+        <w:rPr>
+          <w:rFonts w:ascii="Roboto" w:cs="Roboto" w:eastAsia="Roboto" w:hAnsi="Roboto"/>
+        </w:rPr>
+      </w:pPr>
+      <w:r>
+        <w:rPr>
+          <w:rFonts w:ascii="Roboto" w:cs="Roboto" w:eastAsia="Roboto" w:hAnsi="Roboto"/>
+          <w:sz w:val="20"/>
+          <w:szCs w:val="20"/>
+          <w:rtl w:val="0"/>
+        </w:rPr>
+        <w:t xml:space="preserve">Built backend </w:t>
+      </w:r>
+      <w:r>
+        <w:rPr>
+          <w:rFonts w:ascii="Roboto" w:cs="Roboto" w:eastAsia="Roboto" w:hAnsi="Roboto"/>
+          <w:b w:val="1"/>
+          <w:sz w:val="20"/>
+          <w:szCs w:val="20"/>
+          <w:rtl w:val="0"/>
+        </w:rPr>
+        <w:t xml:space="preserve">APIs</w:t>
+      </w:r>
+      <w:r>
+        <w:rPr>
+          <w:rFonts w:ascii="Roboto" w:cs="Roboto" w:eastAsia="Roboto" w:hAnsi="Roboto"/>
+          <w:sz w:val="20"/>
+          <w:szCs w:val="20"/>
+          <w:rtl w:val="0"/>
+        </w:rPr>
+        <w:t xml:space="preserve"> using </w:t>
+      </w:r>
+      <w:r>
+        <w:rPr>
+          <w:rFonts w:ascii="Roboto" w:cs="Roboto" w:eastAsia="Roboto" w:hAnsi="Roboto"/>
+          <w:b w:val="1"/>
+          <w:sz w:val="20"/>
+          <w:szCs w:val="20"/>
+          <w:rtl w:val="0"/>
+        </w:rPr>
+        <w:t xml:space="preserve">Express.js</w:t>
+      </w:r>
+      <w:r>
+        <w:rPr>
+          <w:rFonts w:ascii="Roboto" w:cs="Roboto" w:eastAsia="Roboto" w:hAnsi="Roboto"/>
+          <w:sz w:val="20"/>
+          <w:szCs w:val="20"/>
+          <w:rtl w:val="0"/>
+        </w:rPr>
+        <w:t xml:space="preserve"> and </w:t>
+      </w:r>
+      <w:r>
+        <w:rPr>
+          <w:rFonts w:ascii="Roboto" w:cs="Roboto" w:eastAsia="Roboto" w:hAnsi="Roboto"/>
+          <w:b w:val="1"/>
+          <w:sz w:val="20"/>
+          <w:szCs w:val="20"/>
+          <w:rtl w:val="0"/>
+        </w:rPr>
+        <w:t xml:space="preserve">REST principles</w:t>
+      </w:r>
+      <w:r>
+        <w:rPr>
+          <w:rFonts w:ascii="Roboto" w:cs="Roboto" w:eastAsia="Roboto" w:hAnsi="Roboto"/>
+          <w:sz w:val="20"/>
+          <w:szCs w:val="20"/>
+          <w:rtl w:val="0"/>
+        </w:rPr>
+        <w:t xml:space="preserve"> for handling users, posts, and likes.</w:t>
+      </w:r>
+    </w:p>
+    <w:p>
+      <w:pPr>
+        <w:numPr>
+          <w:ilvl w:val="0"/>
+          <w:numId w:val="1"/>
+        </w:numPr>
+        <w:tabs>
+          <w:tab w:val="left" w:leader="none" w:pos="1446.0000000000002"/>
+          <w:tab w:val="right" w:leader="none" w:pos="10503"/>
+        </w:tabs>
+        <w:spacing w:line="240" w:lineRule="auto"/>
+        <w:ind w:left="720" w:hanging="360"/>
+        <w:rPr>
+          <w:rFonts w:ascii="Roboto" w:cs="Roboto" w:eastAsia="Roboto" w:hAnsi="Roboto"/>
+        </w:rPr>
+      </w:pPr>
+      <w:r>
+        <w:rPr>
+          <w:rFonts w:ascii="Roboto" w:cs="Roboto" w:eastAsia="Roboto" w:hAnsi="Roboto"/>
+          <w:sz w:val="20"/>
+          <w:szCs w:val="20"/>
+          <w:rtl w:val="0"/>
+        </w:rPr>
+        <w:t xml:space="preserve">Integrated </w:t>
+      </w:r>
+      <w:r>
+        <w:rPr>
+          <w:rFonts w:ascii="Roboto" w:cs="Roboto" w:eastAsia="Roboto" w:hAnsi="Roboto"/>
+          <w:b w:val="1"/>
+          <w:sz w:val="20"/>
+          <w:szCs w:val="20"/>
+          <w:rtl w:val="0"/>
+        </w:rPr>
+        <w:t xml:space="preserve">real-time session validation</w:t>
+      </w:r>
+      <w:r>
+        <w:rPr>
+          <w:rFonts w:ascii="Roboto" w:cs="Roboto" w:eastAsia="Roboto" w:hAnsi="Roboto"/>
+          <w:sz w:val="20"/>
+          <w:szCs w:val="20"/>
+          <w:rtl w:val="0"/>
+        </w:rPr>
+        <w:t xml:space="preserve"> to verify user identity and role-based access (user/admin).</w:t>
+      </w:r>
+    </w:p>
+    <w:p>
+      <w:pPr>
+        <w:numPr>
+          <w:ilvl w:val="0"/>
+          <w:numId w:val="1"/>
+        </w:numPr>
+        <w:tabs>
+          <w:tab w:val="left" w:leader="none" w:pos="1446.0000000000002"/>
+          <w:tab w:val="right" w:leader="none" w:pos="10503"/>
+        </w:tabs>
+        <w:spacing w:line="240" w:lineRule="auto"/>
+        <w:ind w:left="720" w:hanging="360"/>
+        <w:rPr>
+          <w:rFonts w:ascii="Roboto" w:cs="Roboto" w:eastAsia="Roboto" w:hAnsi="Roboto"/>
+        </w:rPr>
+      </w:pPr>
+      <w:r>
+        <w:rPr>
+          <w:rFonts w:ascii="Roboto" w:cs="Roboto" w:eastAsia="Roboto" w:hAnsi="Roboto"/>
+          <w:sz w:val="20"/>
+          <w:szCs w:val="20"/>
+          <w:rtl w:val="0"/>
+        </w:rPr>
+        <w:t xml:space="preserve">Ensured seamless interaction between frontend and backend, optimizing for performance and maintainability.</w:t>
+      </w:r>
+    </w:p>
+    <w:p>
+      <w:pPr>
+        <w:tabs>
+          <w:tab w:val="left" w:leader="none" w:pos="1446.0000000000002"/>
+          <w:tab w:val="right" w:leader="none" w:pos="10503"/>
+        </w:tabs>
+        <w:spacing w:line="240" w:lineRule="auto"/>
         <w:ind w:left="720" w:firstLine="0"/>
         <w:rPr>
           <w:rFonts w:ascii="Roboto" w:cs="Roboto" w:eastAsia="Roboto" w:hAnsi="Roboto"/>
@@ -1619,7 +2260,7 @@
           <w:szCs w:val="20"/>
           <w:rtl w:val="0"/>
         </w:rPr>
-        <w:t xml:space="preserve">E-Drive • </w:t>
+        <w:t xml:space="preserve">Online Sales Administration Portal • </w:t>
       </w:r>
       <w:hyperlink r:id="rId14">
         <w:r>
@@ -1636,6 +2277,193 @@
       </w:hyperlink>
       <w:r>
         <w:rPr>
+          <w:rtl w:val="0"/>
+        </w:rPr>
+      </w:r>
+    </w:p>
+    <w:p>
+      <w:pPr>
+        <w:numPr>
+          <w:ilvl w:val="0"/>
+          <w:numId w:val="1"/>
+        </w:numPr>
+        <w:tabs>
+          <w:tab w:val="left" w:leader="none" w:pos="1446.0000000000002"/>
+          <w:tab w:val="right" w:leader="none" w:pos="10503"/>
+        </w:tabs>
+        <w:spacing w:line="240" w:lineRule="auto"/>
+        <w:ind w:left="720" w:hanging="360"/>
+        <w:rPr>
+          <w:rFonts w:ascii="Roboto" w:cs="Roboto" w:eastAsia="Roboto" w:hAnsi="Roboto"/>
+        </w:rPr>
+      </w:pPr>
+      <w:r>
+        <w:rPr>
+          <w:rFonts w:ascii="Roboto" w:cs="Roboto" w:eastAsia="Roboto" w:hAnsi="Roboto"/>
+          <w:sz w:val="20"/>
+          <w:szCs w:val="20"/>
+          <w:rtl w:val="0"/>
+        </w:rPr>
+        <w:t xml:space="preserve">Built using </w:t>
+      </w:r>
+      <w:r>
+        <w:rPr>
+          <w:rFonts w:ascii="Roboto" w:cs="Roboto" w:eastAsia="Roboto" w:hAnsi="Roboto"/>
+          <w:b w:val="1"/>
+          <w:sz w:val="20"/>
+          <w:szCs w:val="20"/>
+          <w:rtl w:val="0"/>
+        </w:rPr>
+        <w:t xml:space="preserve">NodeJS</w:t>
+      </w:r>
+      <w:r>
+        <w:rPr>
+          <w:rFonts w:ascii="Roboto" w:cs="Roboto" w:eastAsia="Roboto" w:hAnsi="Roboto"/>
+          <w:sz w:val="20"/>
+          <w:szCs w:val="20"/>
+          <w:rtl w:val="0"/>
+        </w:rPr>
+        <w:t xml:space="preserve">, </w:t>
+      </w:r>
+      <w:r>
+        <w:rPr>
+          <w:rFonts w:ascii="Roboto" w:cs="Roboto" w:eastAsia="Roboto" w:hAnsi="Roboto"/>
+          <w:b w:val="1"/>
+          <w:sz w:val="20"/>
+          <w:szCs w:val="20"/>
+          <w:rtl w:val="0"/>
+        </w:rPr>
+        <w:t xml:space="preserve">ExpressJS</w:t>
+      </w:r>
+      <w:r>
+        <w:rPr>
+          <w:rFonts w:ascii="Roboto" w:cs="Roboto" w:eastAsia="Roboto" w:hAnsi="Roboto"/>
+          <w:sz w:val="20"/>
+          <w:szCs w:val="20"/>
+          <w:rtl w:val="0"/>
+        </w:rPr>
+        <w:t xml:space="preserve">, </w:t>
+      </w:r>
+      <w:r>
+        <w:rPr>
+          <w:rFonts w:ascii="Roboto" w:cs="Roboto" w:eastAsia="Roboto" w:hAnsi="Roboto"/>
+          <w:b w:val="1"/>
+          <w:sz w:val="20"/>
+          <w:szCs w:val="20"/>
+          <w:rtl w:val="0"/>
+        </w:rPr>
+        <w:t xml:space="preserve">EJS</w:t>
+      </w:r>
+      <w:r>
+        <w:rPr>
+          <w:rFonts w:ascii="Roboto" w:cs="Roboto" w:eastAsia="Roboto" w:hAnsi="Roboto"/>
+          <w:sz w:val="20"/>
+          <w:szCs w:val="20"/>
+          <w:rtl w:val="0"/>
+        </w:rPr>
+        <w:t xml:space="preserve">, and </w:t>
+      </w:r>
+      <w:r>
+        <w:rPr>
+          <w:rFonts w:ascii="Roboto" w:cs="Roboto" w:eastAsia="Roboto" w:hAnsi="Roboto"/>
+          <w:b w:val="1"/>
+          <w:sz w:val="20"/>
+          <w:szCs w:val="20"/>
+          <w:rtl w:val="0"/>
+        </w:rPr>
+        <w:t xml:space="preserve">MongoDB</w:t>
+      </w:r>
+      <w:r>
+        <w:rPr>
+          <w:rFonts w:ascii="Roboto" w:cs="Roboto" w:eastAsia="Roboto" w:hAnsi="Roboto"/>
+          <w:sz w:val="20"/>
+          <w:szCs w:val="20"/>
+          <w:rtl w:val="0"/>
+        </w:rPr>
+        <w:t xml:space="preserve">.</w:t>
+      </w:r>
+    </w:p>
+    <w:p>
+      <w:pPr>
+        <w:numPr>
+          <w:ilvl w:val="0"/>
+          <w:numId w:val="1"/>
+        </w:numPr>
+        <w:tabs>
+          <w:tab w:val="left" w:leader="none" w:pos="1446.0000000000002"/>
+          <w:tab w:val="right" w:leader="none" w:pos="10503"/>
+        </w:tabs>
+        <w:spacing w:line="240" w:lineRule="auto"/>
+        <w:ind w:left="720" w:hanging="360"/>
+        <w:rPr>
+          <w:rFonts w:ascii="Roboto" w:cs="Roboto" w:eastAsia="Roboto" w:hAnsi="Roboto"/>
+        </w:rPr>
+      </w:pPr>
+      <w:r>
+        <w:rPr>
+          <w:rFonts w:ascii="Roboto" w:cs="Roboto" w:eastAsia="Roboto" w:hAnsi="Roboto"/>
+          <w:sz w:val="20"/>
+          <w:szCs w:val="20"/>
+          <w:rtl w:val="0"/>
+        </w:rPr>
+        <w:t xml:space="preserve">The online sales admin portal efficiently collects and stores customer purchase information. Admins can view and edit purchase details, including date, cost, payment status, purchase status, and items purchased. This system ensures seamless sales data management and easy updates.</w:t>
+      </w:r>
+    </w:p>
+    <w:p>
+      <w:pPr>
+        <w:tabs>
+          <w:tab w:val="left" w:leader="none" w:pos="1446.0000000000002"/>
+          <w:tab w:val="right" w:leader="none" w:pos="10503"/>
+        </w:tabs>
+        <w:spacing w:line="240" w:lineRule="auto"/>
+        <w:rPr>
+          <w:rFonts w:ascii="Roboto" w:cs="Roboto" w:eastAsia="Roboto" w:hAnsi="Roboto"/>
+          <w:sz w:val="20"/>
+          <w:szCs w:val="20"/>
+        </w:rPr>
+      </w:pPr>
+      <w:r>
+        <w:rPr>
+          <w:rtl w:val="0"/>
+        </w:rPr>
+      </w:r>
+    </w:p>
+    <w:p>
+      <w:pPr>
+        <w:tabs>
+          <w:tab w:val="right" w:leader="none" w:pos="9000"/>
+        </w:tabs>
+        <w:rPr>
+          <w:rFonts w:ascii="Roboto" w:cs="Roboto" w:eastAsia="Roboto" w:hAnsi="Roboto"/>
+          <w:sz w:val="20"/>
+          <w:szCs w:val="20"/>
+        </w:rPr>
+      </w:pPr>
+      <w:r>
+        <w:rPr>
+          <w:rFonts w:ascii="Roboto" w:cs="Roboto" w:eastAsia="Roboto" w:hAnsi="Roboto"/>
+          <w:b w:val="1"/>
+          <w:sz w:val="20"/>
+          <w:szCs w:val="20"/>
+          <w:rtl w:val="0"/>
+        </w:rPr>
+        <w:t xml:space="preserve">PayPal, Sofi, Karuta and Mazoku Fee Calculator • </w:t>
+      </w:r>
+      <w:hyperlink r:id="rId15">
+        <w:r>
+          <w:rPr>
+            <w:rFonts w:ascii="Roboto" w:cs="Roboto" w:eastAsia="Roboto" w:hAnsi="Roboto"/>
+            <w:color w:val="1155cc"/>
+            <w:sz w:val="20"/>
+            <w:szCs w:val="20"/>
+            <w:u w:val="single"/>
+            <w:rtl w:val="0"/>
+          </w:rPr>
+          <w:t xml:space="preserve">(Github)</w:t>
+        </w:r>
+      </w:hyperlink>
+      <w:r>
+        <w:rPr>
           <w:rFonts w:ascii="Roboto" w:cs="Roboto" w:eastAsia="Roboto" w:hAnsi="Roboto"/>
           <w:sz w:val="20"/>
           <w:szCs w:val="20"/>
@@ -1643,7 +2471,7 @@
         </w:rPr>
         <w:t xml:space="preserve"> • </w:t>
       </w:r>
-      <w:hyperlink r:id="rId15">
+      <w:hyperlink r:id="rId16">
         <w:r>
           <w:rPr>
             <w:rFonts w:ascii="Roboto" w:cs="Roboto" w:eastAsia="Roboto" w:hAnsi="Roboto"/>
@@ -1669,117 +2497,91 @@
           <w:numId w:val="1"/>
         </w:numPr>
         <w:tabs>
+          <w:tab w:val="left" w:leader="none" w:pos="1134"/>
+          <w:tab w:val="right" w:leader="none" w:pos="10503"/>
+        </w:tabs>
+        <w:spacing w:line="240" w:lineRule="auto"/>
+        <w:ind w:left="720" w:hanging="360"/>
+        <w:rPr>
+          <w:rFonts w:ascii="Roboto" w:cs="Roboto" w:eastAsia="Roboto" w:hAnsi="Roboto"/>
+          <w:sz w:val="20"/>
+          <w:szCs w:val="20"/>
+        </w:rPr>
+      </w:pPr>
+      <w:r>
+        <w:rPr>
+          <w:rFonts w:ascii="Roboto" w:cs="Roboto" w:eastAsia="Roboto" w:hAnsi="Roboto"/>
+          <w:sz w:val="20"/>
+          <w:szCs w:val="20"/>
+          <w:rtl w:val="0"/>
+        </w:rPr>
+        <w:t xml:space="preserve">The </w:t>
+      </w:r>
+      <w:r>
+        <w:rPr>
+          <w:rFonts w:ascii="Roboto" w:cs="Roboto" w:eastAsia="Roboto" w:hAnsi="Roboto"/>
+          <w:b w:val="1"/>
+          <w:sz w:val="20"/>
+          <w:szCs w:val="20"/>
+          <w:rtl w:val="0"/>
+        </w:rPr>
+        <w:t xml:space="preserve">PayPal, SoFi, Karuta Tickets, and Mazoku Bloodstone Fee Calculator</w:t>
+      </w:r>
+      <w:r>
+        <w:rPr>
+          <w:rFonts w:ascii="Roboto" w:cs="Roboto" w:eastAsia="Roboto" w:hAnsi="Roboto"/>
+          <w:sz w:val="20"/>
+          <w:szCs w:val="20"/>
+          <w:rtl w:val="0"/>
+        </w:rPr>
+        <w:t xml:space="preserve"> simplify the process of calculating </w:t>
+      </w:r>
+      <w:r>
+        <w:rPr>
+          <w:rFonts w:ascii="Roboto" w:cs="Roboto" w:eastAsia="Roboto" w:hAnsi="Roboto"/>
+          <w:b w:val="1"/>
+          <w:sz w:val="20"/>
+          <w:szCs w:val="20"/>
+          <w:rtl w:val="0"/>
+        </w:rPr>
+        <w:t xml:space="preserve">fees for transactions</w:t>
+      </w:r>
+      <w:r>
+        <w:rPr>
+          <w:rFonts w:ascii="Roboto" w:cs="Roboto" w:eastAsia="Roboto" w:hAnsi="Roboto"/>
+          <w:sz w:val="20"/>
+          <w:szCs w:val="20"/>
+          <w:rtl w:val="0"/>
+        </w:rPr>
+        <w:t xml:space="preserve"> across multiple platforms. It provides accurate estimates for PayPal, SoFi, Karuta Tickets, and Mazoku Bloodstone fees, ensuring transparency and efficiency in </w:t>
+      </w:r>
+      <w:r>
+        <w:rPr>
+          <w:rFonts w:ascii="Roboto" w:cs="Roboto" w:eastAsia="Roboto" w:hAnsi="Roboto"/>
+          <w:b w:val="1"/>
+          <w:sz w:val="20"/>
+          <w:szCs w:val="20"/>
+          <w:rtl w:val="0"/>
+        </w:rPr>
+        <w:t xml:space="preserve">financial calculations</w:t>
+      </w:r>
+      <w:r>
+        <w:rPr>
+          <w:rFonts w:ascii="Roboto" w:cs="Roboto" w:eastAsia="Roboto" w:hAnsi="Roboto"/>
+          <w:sz w:val="20"/>
+          <w:szCs w:val="20"/>
+          <w:rtl w:val="0"/>
+        </w:rPr>
+        <w:t xml:space="preserve">.</w:t>
+      </w:r>
+    </w:p>
+    <w:p>
+      <w:pPr>
+        <w:tabs>
           <w:tab w:val="left" w:leader="none" w:pos="1446.0000000000002"/>
           <w:tab w:val="right" w:leader="none" w:pos="10503"/>
         </w:tabs>
         <w:spacing w:line="240" w:lineRule="auto"/>
-        <w:ind w:left="720" w:hanging="360"/>
-        <w:rPr>
-          <w:rFonts w:ascii="Roboto" w:cs="Roboto" w:eastAsia="Roboto" w:hAnsi="Roboto"/>
-        </w:rPr>
-      </w:pPr>
-      <w:r>
-        <w:rPr>
-          <w:rFonts w:ascii="Roboto" w:cs="Roboto" w:eastAsia="Roboto" w:hAnsi="Roboto"/>
-          <w:sz w:val="20"/>
-          <w:szCs w:val="20"/>
-          <w:rtl w:val="0"/>
-        </w:rPr>
-        <w:t xml:space="preserve">Built using </w:t>
-      </w:r>
-      <w:r>
-        <w:rPr>
-          <w:rFonts w:ascii="Roboto" w:cs="Roboto" w:eastAsia="Roboto" w:hAnsi="Roboto"/>
-          <w:b w:val="1"/>
-          <w:sz w:val="20"/>
-          <w:szCs w:val="20"/>
-          <w:rtl w:val="0"/>
-        </w:rPr>
-        <w:t xml:space="preserve">HTML</w:t>
-      </w:r>
-      <w:r>
-        <w:rPr>
-          <w:rFonts w:ascii="Roboto" w:cs="Roboto" w:eastAsia="Roboto" w:hAnsi="Roboto"/>
-          <w:sz w:val="20"/>
-          <w:szCs w:val="20"/>
-          <w:rtl w:val="0"/>
-        </w:rPr>
-        <w:t xml:space="preserve">, </w:t>
-      </w:r>
-      <w:r>
-        <w:rPr>
-          <w:rFonts w:ascii="Roboto" w:cs="Roboto" w:eastAsia="Roboto" w:hAnsi="Roboto"/>
-          <w:b w:val="1"/>
-          <w:sz w:val="20"/>
-          <w:szCs w:val="20"/>
-          <w:rtl w:val="0"/>
-        </w:rPr>
-        <w:t xml:space="preserve">CSS</w:t>
-      </w:r>
-      <w:r>
-        <w:rPr>
-          <w:rFonts w:ascii="Roboto" w:cs="Roboto" w:eastAsia="Roboto" w:hAnsi="Roboto"/>
-          <w:sz w:val="20"/>
-          <w:szCs w:val="20"/>
-          <w:rtl w:val="0"/>
-        </w:rPr>
-        <w:t xml:space="preserve">, and </w:t>
-      </w:r>
-      <w:r>
-        <w:rPr>
-          <w:rFonts w:ascii="Roboto" w:cs="Roboto" w:eastAsia="Roboto" w:hAnsi="Roboto"/>
-          <w:b w:val="1"/>
-          <w:sz w:val="20"/>
-          <w:szCs w:val="20"/>
-          <w:rtl w:val="0"/>
-        </w:rPr>
-        <w:t xml:space="preserve">Vanilla JavaScript</w:t>
-      </w:r>
-      <w:r>
-        <w:rPr>
-          <w:rFonts w:ascii="Roboto" w:cs="Roboto" w:eastAsia="Roboto" w:hAnsi="Roboto"/>
-          <w:sz w:val="20"/>
-          <w:szCs w:val="20"/>
-          <w:rtl w:val="0"/>
-        </w:rPr>
-        <w:t xml:space="preserve">.</w:t>
-      </w:r>
-    </w:p>
-    <w:p>
-      <w:pPr>
-        <w:numPr>
-          <w:ilvl w:val="0"/>
-          <w:numId w:val="1"/>
-        </w:numPr>
-        <w:tabs>
-          <w:tab w:val="left" w:leader="none" w:pos="1134"/>
-          <w:tab w:val="right" w:leader="none" w:pos="10503"/>
-        </w:tabs>
-        <w:spacing w:line="240" w:lineRule="auto"/>
-        <w:ind w:left="720" w:hanging="360"/>
-        <w:rPr>
-          <w:rFonts w:ascii="Roboto" w:cs="Roboto" w:eastAsia="Roboto" w:hAnsi="Roboto"/>
-          <w:sz w:val="20"/>
-          <w:szCs w:val="20"/>
-        </w:rPr>
-      </w:pPr>
-      <w:r>
-        <w:rPr>
-          <w:rFonts w:ascii="Roboto" w:cs="Roboto" w:eastAsia="Roboto" w:hAnsi="Roboto"/>
-          <w:sz w:val="20"/>
-          <w:szCs w:val="20"/>
-          <w:rtl w:val="0"/>
-        </w:rPr>
-        <w:t xml:space="preserve">E-Drive, or Education-Drive, is an intuitive academic website. It provides comprehensive self-written course notes, empowering students with flexible and accessible learning resources globally.</w:t>
-      </w:r>
-    </w:p>
-    <w:p>
-      <w:pPr>
-        <w:tabs>
-          <w:tab w:val="left" w:leader="none" w:pos="1134"/>
-          <w:tab w:val="right" w:leader="none" w:pos="10503"/>
-        </w:tabs>
-        <w:spacing w:line="240" w:lineRule="auto"/>
         <w:ind w:left="720" w:firstLine="0"/>
         <w:rPr>
           <w:rFonts w:ascii="Roboto" w:cs="Roboto" w:eastAsia="Roboto" w:hAnsi="Roboto"/>
@@ -1812,9 +2614,9 @@
           <w:szCs w:val="20"/>
           <w:rtl w:val="0"/>
         </w:rPr>
-        <w:t xml:space="preserve">Statistics Mean Calculator • </w:t>
-      </w:r>
-      <w:hyperlink r:id="rId16">
+        <w:t xml:space="preserve">E-Drive • </w:t>
+      </w:r>
+      <w:hyperlink r:id="rId17">
         <w:r>
           <w:rPr>
             <w:rFonts w:ascii="Roboto" w:cs="Roboto" w:eastAsia="Roboto" w:hAnsi="Roboto"/>
@@ -1836,7 +2638,7 @@
         </w:rPr>
         <w:t xml:space="preserve"> • </w:t>
       </w:r>
-      <w:hyperlink r:id="rId17">
+      <w:hyperlink r:id="rId18">
         <w:r>
           <w:rPr>
             <w:rFonts w:ascii="Roboto" w:cs="Roboto" w:eastAsia="Roboto" w:hAnsi="Roboto"/>
@@ -1862,6 +2664,89 @@
           <w:numId w:val="1"/>
         </w:numPr>
         <w:tabs>
+          <w:tab w:val="left" w:leader="none" w:pos="1446.0000000000002"/>
+          <w:tab w:val="right" w:leader="none" w:pos="10503"/>
+        </w:tabs>
+        <w:spacing w:line="240" w:lineRule="auto"/>
+        <w:ind w:left="720" w:hanging="360"/>
+        <w:rPr>
+          <w:rFonts w:ascii="Roboto" w:cs="Roboto" w:eastAsia="Roboto" w:hAnsi="Roboto"/>
+        </w:rPr>
+      </w:pPr>
+      <w:r>
+        <w:rPr>
+          <w:rFonts w:ascii="Roboto" w:cs="Roboto" w:eastAsia="Roboto" w:hAnsi="Roboto"/>
+          <w:sz w:val="20"/>
+          <w:szCs w:val="20"/>
+          <w:rtl w:val="0"/>
+        </w:rPr>
+        <w:t xml:space="preserve">Built using </w:t>
+      </w:r>
+      <w:r>
+        <w:rPr>
+          <w:rFonts w:ascii="Roboto" w:cs="Roboto" w:eastAsia="Roboto" w:hAnsi="Roboto"/>
+          <w:b w:val="1"/>
+          <w:sz w:val="20"/>
+          <w:szCs w:val="20"/>
+          <w:rtl w:val="0"/>
+        </w:rPr>
+        <w:t xml:space="preserve">HTML</w:t>
+      </w:r>
+      <w:r>
+        <w:rPr>
+          <w:rFonts w:ascii="Roboto" w:cs="Roboto" w:eastAsia="Roboto" w:hAnsi="Roboto"/>
+          <w:sz w:val="20"/>
+          <w:szCs w:val="20"/>
+          <w:rtl w:val="0"/>
+        </w:rPr>
+        <w:t xml:space="preserve">, </w:t>
+      </w:r>
+      <w:r>
+        <w:rPr>
+          <w:rFonts w:ascii="Roboto" w:cs="Roboto" w:eastAsia="Roboto" w:hAnsi="Roboto"/>
+          <w:b w:val="1"/>
+          <w:sz w:val="20"/>
+          <w:szCs w:val="20"/>
+          <w:rtl w:val="0"/>
+        </w:rPr>
+        <w:t xml:space="preserve">CSS</w:t>
+      </w:r>
+      <w:r>
+        <w:rPr>
+          <w:rFonts w:ascii="Roboto" w:cs="Roboto" w:eastAsia="Roboto" w:hAnsi="Roboto"/>
+          <w:sz w:val="20"/>
+          <w:szCs w:val="20"/>
+          <w:rtl w:val="0"/>
+        </w:rPr>
+        <w:t xml:space="preserve">, and </w:t>
+      </w:r>
+      <w:r>
+        <w:rPr>
+          <w:rFonts w:ascii="Roboto" w:cs="Roboto" w:eastAsia="Roboto" w:hAnsi="Roboto"/>
+          <w:b w:val="1"/>
+          <w:sz w:val="20"/>
+          <w:szCs w:val="20"/>
+          <w:rtl w:val="0"/>
+        </w:rPr>
+        <w:t xml:space="preserve">Vanilla JavaScript</w:t>
+      </w:r>
+      <w:r>
+        <w:rPr>
+          <w:rFonts w:ascii="Roboto" w:cs="Roboto" w:eastAsia="Roboto" w:hAnsi="Roboto"/>
+          <w:sz w:val="20"/>
+          <w:szCs w:val="20"/>
+          <w:rtl w:val="0"/>
+        </w:rPr>
+        <w:t xml:space="preserve">.</w:t>
+      </w:r>
+    </w:p>
+    <w:p>
+      <w:pPr>
+        <w:numPr>
+          <w:ilvl w:val="0"/>
+          <w:numId w:val="1"/>
+        </w:numPr>
+        <w:tabs>
           <w:tab w:val="left" w:leader="none" w:pos="1134"/>
           <w:tab w:val="right" w:leader="none" w:pos="10503"/>
         </w:tabs>
@@ -1880,134 +2765,102 @@
           <w:szCs w:val="20"/>
           <w:rtl w:val="0"/>
         </w:rPr>
-        <w:t xml:space="preserve">Built with </w:t>
-      </w:r>
-      <w:r>
-        <w:rPr>
-          <w:rFonts w:ascii="Roboto" w:cs="Roboto" w:eastAsia="Roboto" w:hAnsi="Roboto"/>
-          <w:b w:val="1"/>
-          <w:sz w:val="20"/>
-          <w:szCs w:val="20"/>
-          <w:rtl w:val="0"/>
-        </w:rPr>
-        <w:t xml:space="preserve">HTML</w:t>
-      </w:r>
-      <w:r>
-        <w:rPr>
-          <w:rFonts w:ascii="Roboto" w:cs="Roboto" w:eastAsia="Roboto" w:hAnsi="Roboto"/>
-          <w:sz w:val="20"/>
-          <w:szCs w:val="20"/>
-          <w:rtl w:val="0"/>
-        </w:rPr>
-        <w:t xml:space="preserve">, </w:t>
-      </w:r>
-      <w:r>
-        <w:rPr>
-          <w:rFonts w:ascii="Roboto" w:cs="Roboto" w:eastAsia="Roboto" w:hAnsi="Roboto"/>
-          <w:b w:val="1"/>
-          <w:sz w:val="20"/>
-          <w:szCs w:val="20"/>
-          <w:rtl w:val="0"/>
-        </w:rPr>
-        <w:t xml:space="preserve">CSS</w:t>
-      </w:r>
-      <w:r>
-        <w:rPr>
-          <w:rFonts w:ascii="Roboto" w:cs="Roboto" w:eastAsia="Roboto" w:hAnsi="Roboto"/>
-          <w:sz w:val="20"/>
-          <w:szCs w:val="20"/>
-          <w:rtl w:val="0"/>
-        </w:rPr>
-        <w:t xml:space="preserve">, and </w:t>
-      </w:r>
-      <w:r>
-        <w:rPr>
-          <w:rFonts w:ascii="Roboto" w:cs="Roboto" w:eastAsia="Roboto" w:hAnsi="Roboto"/>
-          <w:b w:val="1"/>
-          <w:sz w:val="20"/>
-          <w:szCs w:val="20"/>
-          <w:rtl w:val="0"/>
-        </w:rPr>
-        <w:t xml:space="preserve">Vanilla</w:t>
-      </w:r>
-      <w:r>
-        <w:rPr>
-          <w:rFonts w:ascii="Roboto" w:cs="Roboto" w:eastAsia="Roboto" w:hAnsi="Roboto"/>
-          <w:sz w:val="20"/>
-          <w:szCs w:val="20"/>
-          <w:rtl w:val="0"/>
-        </w:rPr>
-        <w:t xml:space="preserve"> </w:t>
-      </w:r>
-      <w:r>
-        <w:rPr>
-          <w:rFonts w:ascii="Roboto" w:cs="Roboto" w:eastAsia="Roboto" w:hAnsi="Roboto"/>
-          <w:b w:val="1"/>
-          <w:sz w:val="20"/>
-          <w:szCs w:val="20"/>
-          <w:rtl w:val="0"/>
-        </w:rPr>
-        <w:t xml:space="preserve">JavaScript</w:t>
-      </w:r>
-      <w:r>
-        <w:rPr>
-          <w:rFonts w:ascii="Roboto" w:cs="Roboto" w:eastAsia="Roboto" w:hAnsi="Roboto"/>
-          <w:sz w:val="20"/>
-          <w:szCs w:val="20"/>
-          <w:rtl w:val="0"/>
-        </w:rPr>
-        <w:t xml:space="preserve">. Initially written in </w:t>
-      </w:r>
-      <w:r>
-        <w:rPr>
-          <w:rFonts w:ascii="Roboto" w:cs="Roboto" w:eastAsia="Roboto" w:hAnsi="Roboto"/>
-          <w:b w:val="1"/>
-          <w:sz w:val="20"/>
-          <w:szCs w:val="20"/>
-          <w:rtl w:val="0"/>
-        </w:rPr>
-        <w:t xml:space="preserve">C++</w:t>
-      </w:r>
-      <w:r>
-        <w:rPr>
-          <w:rFonts w:ascii="Roboto" w:cs="Roboto" w:eastAsia="Roboto" w:hAnsi="Roboto"/>
-          <w:sz w:val="20"/>
-          <w:szCs w:val="20"/>
-          <w:rtl w:val="0"/>
-        </w:rPr>
-        <w:t xml:space="preserve"> using </w:t>
-      </w:r>
-      <w:r>
-        <w:rPr>
-          <w:rFonts w:ascii="Roboto" w:cs="Roboto" w:eastAsia="Roboto" w:hAnsi="Roboto"/>
-          <w:b w:val="1"/>
-          <w:sz w:val="20"/>
-          <w:szCs w:val="20"/>
-          <w:rtl w:val="0"/>
-        </w:rPr>
-        <w:t xml:space="preserve">Linked Lists</w:t>
-      </w:r>
-      <w:r>
-        <w:rPr>
-          <w:rFonts w:ascii="Roboto" w:cs="Roboto" w:eastAsia="Roboto" w:hAnsi="Roboto"/>
-          <w:sz w:val="20"/>
-          <w:szCs w:val="20"/>
-          <w:rtl w:val="0"/>
-        </w:rPr>
-        <w:t xml:space="preserve">.</w:t>
-      </w:r>
-    </w:p>
-    <w:p>
-      <w:pPr>
-        <w:numPr>
-          <w:ilvl w:val="0"/>
-          <w:numId w:val="1"/>
-        </w:numPr>
+        <w:t xml:space="preserve">E-Drive, or Education-Drive, is an intuitive academic website. It provides comprehensive self-written course notes, empowering students with flexible and accessible learning resources globally.</w:t>
+      </w:r>
+    </w:p>
+    <w:p>
+      <w:pPr>
         <w:tabs>
           <w:tab w:val="left" w:leader="none" w:pos="1134"/>
           <w:tab w:val="right" w:leader="none" w:pos="10503"/>
         </w:tabs>
         <w:spacing w:line="240" w:lineRule="auto"/>
+        <w:ind w:left="720" w:firstLine="0"/>
+        <w:rPr>
+          <w:rFonts w:ascii="Roboto" w:cs="Roboto" w:eastAsia="Roboto" w:hAnsi="Roboto"/>
+          <w:sz w:val="20"/>
+          <w:szCs w:val="20"/>
+        </w:rPr>
+      </w:pPr>
+      <w:r>
+        <w:rPr>
+          <w:rtl w:val="0"/>
+        </w:rPr>
+      </w:r>
+    </w:p>
+    <w:p>
+      <w:pPr>
+        <w:tabs>
+          <w:tab w:val="right" w:leader="none" w:pos="9000"/>
+        </w:tabs>
+        <w:rPr>
+          <w:rFonts w:ascii="Roboto" w:cs="Roboto" w:eastAsia="Roboto" w:hAnsi="Roboto"/>
+          <w:sz w:val="20"/>
+          <w:szCs w:val="20"/>
+        </w:rPr>
+      </w:pPr>
+      <w:r>
+        <w:rPr>
+          <w:rFonts w:ascii="Roboto" w:cs="Roboto" w:eastAsia="Roboto" w:hAnsi="Roboto"/>
+          <w:b w:val="1"/>
+          <w:sz w:val="20"/>
+          <w:szCs w:val="20"/>
+          <w:rtl w:val="0"/>
+        </w:rPr>
+        <w:t xml:space="preserve">Statistics Mean Calculator • </w:t>
+      </w:r>
+      <w:hyperlink r:id="rId19">
+        <w:r>
+          <w:rPr>
+            <w:rFonts w:ascii="Roboto" w:cs="Roboto" w:eastAsia="Roboto" w:hAnsi="Roboto"/>
+            <w:color w:val="1155cc"/>
+            <w:sz w:val="20"/>
+            <w:szCs w:val="20"/>
+            <w:u w:val="single"/>
+            <w:rtl w:val="0"/>
+          </w:rPr>
+          <w:t xml:space="preserve">(Github)</w:t>
+        </w:r>
+      </w:hyperlink>
+      <w:r>
+        <w:rPr>
+          <w:rFonts w:ascii="Roboto" w:cs="Roboto" w:eastAsia="Roboto" w:hAnsi="Roboto"/>
+          <w:sz w:val="20"/>
+          <w:szCs w:val="20"/>
+          <w:rtl w:val="0"/>
+        </w:rPr>
+        <w:t xml:space="preserve"> • </w:t>
+      </w:r>
+      <w:hyperlink r:id="rId20">
+        <w:r>
+          <w:rPr>
+            <w:rFonts w:ascii="Roboto" w:cs="Roboto" w:eastAsia="Roboto" w:hAnsi="Roboto"/>
+            <w:color w:val="1155cc"/>
+            <w:sz w:val="20"/>
+            <w:szCs w:val="20"/>
+            <w:u w:val="single"/>
+            <w:rtl w:val="0"/>
+          </w:rPr>
+          <w:t xml:space="preserve">(Live)</w:t>
+        </w:r>
+      </w:hyperlink>
+      <w:r>
+        <w:rPr>
+          <w:rtl w:val="0"/>
+        </w:rPr>
+      </w:r>
+    </w:p>
+    <w:p>
+      <w:pPr>
+        <w:numPr>
+          <w:ilvl w:val="0"/>
+          <w:numId w:val="1"/>
+        </w:numPr>
+        <w:tabs>
+          <w:tab w:val="left" w:leader="none" w:pos="1134"/>
+          <w:tab w:val="right" w:leader="none" w:pos="10503"/>
+        </w:tabs>
+        <w:spacing w:line="240" w:lineRule="auto"/>
         <w:ind w:left="720" w:hanging="360"/>
         <w:rPr>
           <w:rFonts w:ascii="Roboto" w:cs="Roboto" w:eastAsia="Roboto" w:hAnsi="Roboto"/>
@@ -2022,9 +2875,151 @@
           <w:szCs w:val="20"/>
           <w:rtl w:val="0"/>
         </w:rPr>
+        <w:t xml:space="preserve">Built with </w:t>
+      </w:r>
+      <w:r>
+        <w:rPr>
+          <w:rFonts w:ascii="Roboto" w:cs="Roboto" w:eastAsia="Roboto" w:hAnsi="Roboto"/>
+          <w:b w:val="1"/>
+          <w:sz w:val="20"/>
+          <w:szCs w:val="20"/>
+          <w:rtl w:val="0"/>
+        </w:rPr>
+        <w:t xml:space="preserve">HTML</w:t>
+      </w:r>
+      <w:r>
+        <w:rPr>
+          <w:rFonts w:ascii="Roboto" w:cs="Roboto" w:eastAsia="Roboto" w:hAnsi="Roboto"/>
+          <w:sz w:val="20"/>
+          <w:szCs w:val="20"/>
+          <w:rtl w:val="0"/>
+        </w:rPr>
+        <w:t xml:space="preserve">, </w:t>
+      </w:r>
+      <w:r>
+        <w:rPr>
+          <w:rFonts w:ascii="Roboto" w:cs="Roboto" w:eastAsia="Roboto" w:hAnsi="Roboto"/>
+          <w:b w:val="1"/>
+          <w:sz w:val="20"/>
+          <w:szCs w:val="20"/>
+          <w:rtl w:val="0"/>
+        </w:rPr>
+        <w:t xml:space="preserve">CSS</w:t>
+      </w:r>
+      <w:r>
+        <w:rPr>
+          <w:rFonts w:ascii="Roboto" w:cs="Roboto" w:eastAsia="Roboto" w:hAnsi="Roboto"/>
+          <w:sz w:val="20"/>
+          <w:szCs w:val="20"/>
+          <w:rtl w:val="0"/>
+        </w:rPr>
+        <w:t xml:space="preserve">, and </w:t>
+      </w:r>
+      <w:r>
+        <w:rPr>
+          <w:rFonts w:ascii="Roboto" w:cs="Roboto" w:eastAsia="Roboto" w:hAnsi="Roboto"/>
+          <w:b w:val="1"/>
+          <w:sz w:val="20"/>
+          <w:szCs w:val="20"/>
+          <w:rtl w:val="0"/>
+        </w:rPr>
+        <w:t xml:space="preserve">Vanilla</w:t>
+      </w:r>
+      <w:r>
+        <w:rPr>
+          <w:rFonts w:ascii="Roboto" w:cs="Roboto" w:eastAsia="Roboto" w:hAnsi="Roboto"/>
+          <w:sz w:val="20"/>
+          <w:szCs w:val="20"/>
+          <w:rtl w:val="0"/>
+        </w:rPr>
+        <w:t xml:space="preserve"> </w:t>
+      </w:r>
+      <w:r>
+        <w:rPr>
+          <w:rFonts w:ascii="Roboto" w:cs="Roboto" w:eastAsia="Roboto" w:hAnsi="Roboto"/>
+          <w:b w:val="1"/>
+          <w:sz w:val="20"/>
+          <w:szCs w:val="20"/>
+          <w:rtl w:val="0"/>
+        </w:rPr>
+        <w:t xml:space="preserve">JavaScript</w:t>
+      </w:r>
+      <w:r>
+        <w:rPr>
+          <w:rFonts w:ascii="Roboto" w:cs="Roboto" w:eastAsia="Roboto" w:hAnsi="Roboto"/>
+          <w:sz w:val="20"/>
+          <w:szCs w:val="20"/>
+          <w:rtl w:val="0"/>
+        </w:rPr>
+        <w:t xml:space="preserve">. Initially written in </w:t>
+      </w:r>
+      <w:r>
+        <w:rPr>
+          <w:rFonts w:ascii="Roboto" w:cs="Roboto" w:eastAsia="Roboto" w:hAnsi="Roboto"/>
+          <w:b w:val="1"/>
+          <w:sz w:val="20"/>
+          <w:szCs w:val="20"/>
+          <w:rtl w:val="0"/>
+        </w:rPr>
+        <w:t xml:space="preserve">C++</w:t>
+      </w:r>
+      <w:r>
+        <w:rPr>
+          <w:rFonts w:ascii="Roboto" w:cs="Roboto" w:eastAsia="Roboto" w:hAnsi="Roboto"/>
+          <w:sz w:val="20"/>
+          <w:szCs w:val="20"/>
+          <w:rtl w:val="0"/>
+        </w:rPr>
+        <w:t xml:space="preserve"> using </w:t>
+      </w:r>
+      <w:r>
+        <w:rPr>
+          <w:rFonts w:ascii="Roboto" w:cs="Roboto" w:eastAsia="Roboto" w:hAnsi="Roboto"/>
+          <w:b w:val="1"/>
+          <w:sz w:val="20"/>
+          <w:szCs w:val="20"/>
+          <w:rtl w:val="0"/>
+        </w:rPr>
+        <w:t xml:space="preserve">Linked Lists</w:t>
+      </w:r>
+      <w:r>
+        <w:rPr>
+          <w:rFonts w:ascii="Roboto" w:cs="Roboto" w:eastAsia="Roboto" w:hAnsi="Roboto"/>
+          <w:sz w:val="20"/>
+          <w:szCs w:val="20"/>
+          <w:rtl w:val="0"/>
+        </w:rPr>
+        <w:t xml:space="preserve">.</w:t>
+      </w:r>
+    </w:p>
+    <w:p>
+      <w:pPr>
+        <w:numPr>
+          <w:ilvl w:val="0"/>
+          <w:numId w:val="1"/>
+        </w:numPr>
+        <w:tabs>
+          <w:tab w:val="left" w:leader="none" w:pos="1134"/>
+          <w:tab w:val="right" w:leader="none" w:pos="10503"/>
+        </w:tabs>
+        <w:spacing w:line="240" w:lineRule="auto"/>
+        <w:ind w:left="720" w:hanging="360"/>
+        <w:rPr>
+          <w:rFonts w:ascii="Roboto" w:cs="Roboto" w:eastAsia="Roboto" w:hAnsi="Roboto"/>
+          <w:sz w:val="20"/>
+          <w:szCs w:val="20"/>
+        </w:rPr>
+      </w:pPr>
+      <w:r>
+        <w:rPr>
+          <w:rFonts w:ascii="Roboto" w:cs="Roboto" w:eastAsia="Roboto" w:hAnsi="Roboto"/>
+          <w:sz w:val="20"/>
+          <w:szCs w:val="20"/>
+          <w:rtl w:val="0"/>
+        </w:rPr>
         <w:t xml:space="preserve">The online statistics mean calculator, efficiently calculates means for individual, discrete, and continuous data sets. It features a user-friendly interface designed for quick and precise calculations, initially being migrated from </w:t>
       </w:r>
-      <w:hyperlink r:id="rId18">
+      <w:hyperlink r:id="rId21">
         <w:r>
           <w:rPr>
             <w:rFonts w:ascii="Roboto" w:cs="Roboto" w:eastAsia="Roboto" w:hAnsi="Roboto"/>
@@ -2089,25 +3084,6 @@
     <w:p>
       <w:pPr>
         <w:tabs>
-          <w:tab w:val="left" w:leader="none" w:pos="1134"/>
-          <w:tab w:val="right" w:leader="none" w:pos="10503"/>
-        </w:tabs>
-        <w:spacing w:line="240" w:lineRule="auto"/>
-        <w:rPr>
-          <w:rFonts w:ascii="Roboto" w:cs="Roboto" w:eastAsia="Roboto" w:hAnsi="Roboto"/>
-          <w:sz w:val="20"/>
-          <w:szCs w:val="20"/>
-        </w:rPr>
-      </w:pPr>
-      <w:r>
-        <w:rPr>
-          <w:rtl w:val="0"/>
-        </w:rPr>
-      </w:r>
-    </w:p>
-    <w:p>
-      <w:pPr>
-        <w:tabs>
           <w:tab w:val="right" w:leader="none" w:pos="9000"/>
         </w:tabs>
         <w:rPr>
@@ -2126,7 +3102,7 @@
         </w:rPr>
         <w:t xml:space="preserve">ItsMe Prince Discord Bot • </w:t>
       </w:r>
-      <w:hyperlink r:id="rId19">
+      <w:hyperlink r:id="rId22">
         <w:r>
           <w:rPr>
             <w:rFonts w:ascii="Roboto" w:cs="Roboto" w:eastAsia="Roboto" w:hAnsi="Roboto"/>
@@ -2148,7 +3124,7 @@
         </w:rPr>
         <w:t xml:space="preserve"> • </w:t>
       </w:r>
-      <w:hyperlink r:id="rId20">
+      <w:hyperlink r:id="rId23">
         <w:r>
           <w:rPr>
             <w:rFonts w:ascii="Roboto" w:cs="Roboto" w:eastAsia="Roboto" w:hAnsi="Roboto"/>
@@ -2660,7 +3636,17 @@
           <w:szCs w:val="20"/>
           <w:rtl w:val="0"/>
         </w:rPr>
-        <w:t xml:space="preserve">Django</w:t>
+        <w:t xml:space="preserve">Django - </w:t>
+      </w:r>
+      <w:r>
+        <w:rPr>
+          <w:rFonts w:ascii="Roboto" w:cs="Roboto" w:eastAsia="Roboto" w:hAnsi="Roboto"/>
+          <w:b w:val="1"/>
+          <w:sz w:val="20"/>
+          <w:szCs w:val="20"/>
+          <w:rtl w:val="0"/>
+        </w:rPr>
+        <w:t xml:space="preserve">Basics</w:t>
       </w:r>
     </w:p>
     <w:p>
@@ -2965,7 +3951,17 @@
           <w:szCs w:val="20"/>
           <w:rtl w:val="0"/>
         </w:rPr>
-        <w:t xml:space="preserve">OOMD (Object Oriented Modeling and Design)</w:t>
+        <w:t xml:space="preserve">OOMD (Object Oriented Modeling and Design) - </w:t>
+      </w:r>
+      <w:r>
+        <w:rPr>
+          <w:rFonts w:ascii="Roboto" w:cs="Roboto" w:eastAsia="Roboto" w:hAnsi="Roboto"/>
+          <w:b w:val="1"/>
+          <w:sz w:val="20"/>
+          <w:szCs w:val="20"/>
+          <w:rtl w:val="0"/>
+        </w:rPr>
+        <w:t xml:space="preserve">Basics</w:t>
       </w:r>
     </w:p>
     <w:p>
@@ -3130,7 +4126,17 @@
           <w:szCs w:val="20"/>
           <w:rtl w:val="0"/>
         </w:rPr>
-        <w:t xml:space="preserve">Vs Code</w:t>
+        <w:t xml:space="preserve">Vs Code - </w:t>
+      </w:r>
+      <w:r>
+        <w:rPr>
+          <w:rFonts w:ascii="Roboto" w:cs="Roboto" w:eastAsia="Roboto" w:hAnsi="Roboto"/>
+          <w:b w:val="1"/>
+          <w:sz w:val="20"/>
+          <w:szCs w:val="20"/>
+          <w:rtl w:val="0"/>
+        </w:rPr>
+        <w:t xml:space="preserve">IDE</w:t>
       </w:r>
     </w:p>
     <w:p>
@@ -3198,296 +4204,6 @@
           <w:rtl w:val="0"/>
         </w:rPr>
         <w:t xml:space="preserve">Currency Exchange Web Application • </w:t>
-      </w:r>
-      <w:hyperlink r:id="rId21">
-        <w:r>
-          <w:rPr>
-            <w:rFonts w:ascii="Roboto" w:cs="Roboto" w:eastAsia="Roboto" w:hAnsi="Roboto"/>
-            <w:color w:val="1155cc"/>
-            <w:sz w:val="20"/>
-            <w:szCs w:val="20"/>
-            <w:u w:val="single"/>
-            <w:rtl w:val="0"/>
-          </w:rPr>
-          <w:t xml:space="preserve">(Github)</w:t>
-        </w:r>
-      </w:hyperlink>
-      <w:r>
-        <w:rPr>
-          <w:rFonts w:ascii="Roboto" w:cs="Roboto" w:eastAsia="Roboto" w:hAnsi="Roboto"/>
-          <w:sz w:val="20"/>
-          <w:szCs w:val="20"/>
-          <w:rtl w:val="0"/>
-        </w:rPr>
-        <w:t xml:space="preserve"> • </w:t>
-      </w:r>
-      <w:hyperlink r:id="rId22">
-        <w:r>
-          <w:rPr>
-            <w:rFonts w:ascii="Roboto" w:cs="Roboto" w:eastAsia="Roboto" w:hAnsi="Roboto"/>
-            <w:color w:val="1155cc"/>
-            <w:sz w:val="20"/>
-            <w:szCs w:val="20"/>
-            <w:u w:val="single"/>
-            <w:rtl w:val="0"/>
-          </w:rPr>
-          <w:t xml:space="preserve">(Live)</w:t>
-        </w:r>
-      </w:hyperlink>
-      <w:r>
-        <w:rPr>
-          <w:rtl w:val="0"/>
-        </w:rPr>
-      </w:r>
-    </w:p>
-    <w:p>
-      <w:pPr>
-        <w:numPr>
-          <w:ilvl w:val="0"/>
-          <w:numId w:val="1"/>
-        </w:numPr>
-        <w:tabs>
-          <w:tab w:val="left" w:leader="none" w:pos="1446.0000000000002"/>
-          <w:tab w:val="right" w:leader="none" w:pos="10503"/>
-        </w:tabs>
-        <w:spacing w:line="240" w:lineRule="auto"/>
-        <w:ind w:left="720" w:hanging="360"/>
-        <w:rPr>
-          <w:rFonts w:ascii="Roboto" w:cs="Roboto" w:eastAsia="Roboto" w:hAnsi="Roboto"/>
-        </w:rPr>
-      </w:pPr>
-      <w:r>
-        <w:rPr>
-          <w:rFonts w:ascii="Roboto" w:cs="Roboto" w:eastAsia="Roboto" w:hAnsi="Roboto"/>
-          <w:sz w:val="20"/>
-          <w:szCs w:val="20"/>
-          <w:rtl w:val="0"/>
-        </w:rPr>
-        <w:t xml:space="preserve">CurrencyExchange is a dynamic and user-friendly web application built with </w:t>
-      </w:r>
-      <w:r>
-        <w:rPr>
-          <w:rFonts w:ascii="Roboto" w:cs="Roboto" w:eastAsia="Roboto" w:hAnsi="Roboto"/>
-          <w:b w:val="1"/>
-          <w:sz w:val="20"/>
-          <w:szCs w:val="20"/>
-          <w:rtl w:val="0"/>
-        </w:rPr>
-        <w:t xml:space="preserve">Next.js</w:t>
-      </w:r>
-      <w:r>
-        <w:rPr>
-          <w:rFonts w:ascii="Roboto" w:cs="Roboto" w:eastAsia="Roboto" w:hAnsi="Roboto"/>
-          <w:sz w:val="20"/>
-          <w:szCs w:val="20"/>
-          <w:rtl w:val="0"/>
-        </w:rPr>
-        <w:t xml:space="preserve"> and </w:t>
-      </w:r>
-      <w:r>
-        <w:rPr>
-          <w:rFonts w:ascii="Roboto" w:cs="Roboto" w:eastAsia="Roboto" w:hAnsi="Roboto"/>
-          <w:b w:val="1"/>
-          <w:sz w:val="20"/>
-          <w:szCs w:val="20"/>
-          <w:rtl w:val="0"/>
-        </w:rPr>
-        <w:t xml:space="preserve">TailwindCSS</w:t>
-      </w:r>
-      <w:r>
-        <w:rPr>
-          <w:rFonts w:ascii="Roboto" w:cs="Roboto" w:eastAsia="Roboto" w:hAnsi="Roboto"/>
-          <w:sz w:val="20"/>
-          <w:szCs w:val="20"/>
-          <w:rtl w:val="0"/>
-        </w:rPr>
-        <w:t xml:space="preserve"> to provide real-time currency conversion and exchange rate information using</w:t>
-      </w:r>
-      <w:r>
-        <w:rPr>
-          <w:rFonts w:ascii="Roboto" w:cs="Roboto" w:eastAsia="Roboto" w:hAnsi="Roboto"/>
-          <w:b w:val="1"/>
-          <w:sz w:val="20"/>
-          <w:szCs w:val="20"/>
-          <w:rtl w:val="0"/>
-        </w:rPr>
-        <w:t xml:space="preserve"> FreeCurrencyAPI</w:t>
-      </w:r>
-      <w:r>
-        <w:rPr>
-          <w:rFonts w:ascii="Roboto" w:cs="Roboto" w:eastAsia="Roboto" w:hAnsi="Roboto"/>
-          <w:sz w:val="20"/>
-          <w:szCs w:val="20"/>
-          <w:rtl w:val="0"/>
-        </w:rPr>
-        <w:t xml:space="preserve">.</w:t>
-      </w:r>
-    </w:p>
-    <w:p>
-      <w:pPr>
-        <w:tabs>
-          <w:tab w:val="left" w:leader="none" w:pos="1134"/>
-          <w:tab w:val="right" w:leader="none" w:pos="10503"/>
-        </w:tabs>
-        <w:spacing w:line="240" w:lineRule="auto"/>
-        <w:rPr>
-          <w:rFonts w:ascii="Roboto" w:cs="Roboto" w:eastAsia="Roboto" w:hAnsi="Roboto"/>
-          <w:sz w:val="20"/>
-          <w:szCs w:val="20"/>
-        </w:rPr>
-      </w:pPr>
-      <w:r>
-        <w:rPr>
-          <w:rtl w:val="0"/>
-        </w:rPr>
-      </w:r>
-    </w:p>
-    <w:p>
-      <w:pPr>
-        <w:tabs>
-          <w:tab w:val="left" w:leader="none" w:pos="1134"/>
-          <w:tab w:val="right" w:leader="none" w:pos="10503"/>
-        </w:tabs>
-        <w:spacing w:line="240" w:lineRule="auto"/>
-        <w:rPr>
-          <w:rFonts w:ascii="Roboto" w:cs="Roboto" w:eastAsia="Roboto" w:hAnsi="Roboto"/>
-          <w:sz w:val="20"/>
-          <w:szCs w:val="20"/>
-        </w:rPr>
-      </w:pPr>
-      <w:r>
-        <w:rPr>
-          <w:rtl w:val="0"/>
-        </w:rPr>
-      </w:r>
-    </w:p>
-    <w:p>
-      <w:pPr>
-        <w:tabs>
-          <w:tab w:val="right" w:leader="none" w:pos="9000"/>
-        </w:tabs>
-        <w:rPr>
-          <w:rFonts w:ascii="Roboto" w:cs="Roboto" w:eastAsia="Roboto" w:hAnsi="Roboto"/>
-          <w:sz w:val="20"/>
-          <w:szCs w:val="20"/>
-        </w:rPr>
-      </w:pPr>
-      <w:r>
-        <w:rPr>
-          <w:rFonts w:ascii="Roboto" w:cs="Roboto" w:eastAsia="Roboto" w:hAnsi="Roboto"/>
-          <w:b w:val="1"/>
-          <w:sz w:val="20"/>
-          <w:szCs w:val="20"/>
-          <w:rtl w:val="0"/>
-        </w:rPr>
-        <w:t xml:space="preserve">SOFI Guild Manager • </w:t>
-      </w:r>
-      <w:hyperlink r:id="rId23">
-        <w:r>
-          <w:rPr>
-            <w:rFonts w:ascii="Roboto" w:cs="Roboto" w:eastAsia="Roboto" w:hAnsi="Roboto"/>
-            <w:color w:val="1155cc"/>
-            <w:sz w:val="20"/>
-            <w:szCs w:val="20"/>
-            <w:u w:val="single"/>
-            <w:rtl w:val="0"/>
-          </w:rPr>
-          <w:t xml:space="preserve">(Github)</w:t>
-        </w:r>
-      </w:hyperlink>
-      <w:r>
-        <w:rPr>
-          <w:rtl w:val="0"/>
-        </w:rPr>
-      </w:r>
-    </w:p>
-    <w:p>
-      <w:pPr>
-        <w:numPr>
-          <w:ilvl w:val="0"/>
-          <w:numId w:val="1"/>
-        </w:numPr>
-        <w:tabs>
-          <w:tab w:val="left" w:leader="none" w:pos="1134"/>
-          <w:tab w:val="right" w:leader="none" w:pos="10503"/>
-        </w:tabs>
-        <w:spacing w:line="240" w:lineRule="auto"/>
-        <w:ind w:left="720" w:hanging="360"/>
-        <w:rPr>
-          <w:rFonts w:ascii="Roboto" w:cs="Roboto" w:eastAsia="Roboto" w:hAnsi="Roboto"/>
-          <w:sz w:val="20"/>
-          <w:szCs w:val="20"/>
-        </w:rPr>
-      </w:pPr>
-      <w:r>
-        <w:rPr>
-          <w:rFonts w:ascii="Roboto" w:cs="Roboto" w:eastAsia="Roboto" w:hAnsi="Roboto"/>
-          <w:sz w:val="20"/>
-          <w:szCs w:val="20"/>
-          <w:rtl w:val="0"/>
-        </w:rPr>
-        <w:t xml:space="preserve">The Sofi Guild Manager, developed using </w:t>
-      </w:r>
-      <w:r>
-        <w:rPr>
-          <w:rFonts w:ascii="Roboto" w:cs="Roboto" w:eastAsia="Roboto" w:hAnsi="Roboto"/>
-          <w:b w:val="1"/>
-          <w:sz w:val="20"/>
-          <w:szCs w:val="20"/>
-          <w:rtl w:val="0"/>
-        </w:rPr>
-        <w:t xml:space="preserve">Python</w:t>
-      </w:r>
-      <w:r>
-        <w:rPr>
-          <w:rFonts w:ascii="Roboto" w:cs="Roboto" w:eastAsia="Roboto" w:hAnsi="Roboto"/>
-          <w:sz w:val="20"/>
-          <w:szCs w:val="20"/>
-          <w:rtl w:val="0"/>
-        </w:rPr>
-        <w:t xml:space="preserve">, streamlines guild management by tracking raid activities and earning rewards for members. It securely monitors withdrawals and elixir balances through encrypted data, ensuring protection and smooth operation within the guild environment.</w:t>
-      </w:r>
-    </w:p>
-    <w:p>
-      <w:pPr>
-        <w:tabs>
-          <w:tab w:val="left" w:leader="none" w:pos="1134"/>
-          <w:tab w:val="right" w:leader="none" w:pos="10503"/>
-        </w:tabs>
-        <w:spacing w:line="240" w:lineRule="auto"/>
-        <w:ind w:left="720" w:firstLine="0"/>
-        <w:rPr>
-          <w:rFonts w:ascii="Roboto" w:cs="Roboto" w:eastAsia="Roboto" w:hAnsi="Roboto"/>
-          <w:sz w:val="20"/>
-          <w:szCs w:val="20"/>
-        </w:rPr>
-      </w:pPr>
-      <w:r>
-        <w:rPr>
-          <w:rtl w:val="0"/>
-        </w:rPr>
-      </w:r>
-    </w:p>
-    <w:p>
-      <w:pPr>
-        <w:tabs>
-          <w:tab w:val="right" w:leader="none" w:pos="9000"/>
-        </w:tabs>
-        <w:rPr>
-          <w:rFonts w:ascii="Roboto" w:cs="Roboto" w:eastAsia="Roboto" w:hAnsi="Roboto"/>
-          <w:sz w:val="20"/>
-          <w:szCs w:val="20"/>
-        </w:rPr>
-      </w:pPr>
-      <w:r>
-        <w:rPr>
-          <w:rFonts w:ascii="Roboto" w:cs="Roboto" w:eastAsia="Roboto" w:hAnsi="Roboto"/>
-          <w:b w:val="1"/>
-          <w:sz w:val="20"/>
-          <w:szCs w:val="20"/>
-          <w:rtl w:val="0"/>
-        </w:rPr>
-        <w:t xml:space="preserve">Reflex Time • </w:t>
       </w:r>
       <w:hyperlink r:id="rId24">
         <w:r>
@@ -3537,44 +4253,100 @@
           <w:numId w:val="1"/>
         </w:numPr>
         <w:tabs>
-          <w:tab w:val="left" w:leader="none" w:pos="1134"/>
+          <w:tab w:val="left" w:leader="none" w:pos="1446.0000000000002"/>
           <w:tab w:val="right" w:leader="none" w:pos="10503"/>
         </w:tabs>
         <w:spacing w:line="240" w:lineRule="auto"/>
         <w:ind w:left="720" w:hanging="360"/>
         <w:rPr>
           <w:rFonts w:ascii="Roboto" w:cs="Roboto" w:eastAsia="Roboto" w:hAnsi="Roboto"/>
-          <w:sz w:val="20"/>
-          <w:szCs w:val="20"/>
-        </w:rPr>
-      </w:pPr>
-      <w:r>
-        <w:rPr>
-          <w:rFonts w:ascii="Roboto" w:cs="Roboto" w:eastAsia="Roboto" w:hAnsi="Roboto"/>
-          <w:sz w:val="20"/>
-          <w:szCs w:val="20"/>
-          <w:rtl w:val="0"/>
-        </w:rPr>
-        <w:t xml:space="preserve">Reflex Time built using </w:t>
-      </w:r>
-      <w:r>
-        <w:rPr>
-          <w:rFonts w:ascii="Roboto" w:cs="Roboto" w:eastAsia="Roboto" w:hAnsi="Roboto"/>
-          <w:b w:val="1"/>
-          <w:sz w:val="20"/>
-          <w:szCs w:val="20"/>
-          <w:rtl w:val="0"/>
-        </w:rPr>
-        <w:t xml:space="preserve">NextJS, TailwindCSS </w:t>
-      </w:r>
-      <w:r>
-        <w:rPr>
-          <w:rFonts w:ascii="Roboto" w:cs="Roboto" w:eastAsia="Roboto" w:hAnsi="Roboto"/>
-          <w:sz w:val="20"/>
-          <w:szCs w:val="20"/>
-          <w:rtl w:val="0"/>
-        </w:rPr>
-        <w:t xml:space="preserve">is a fast-paced, interactive game where your goal is to hit the random numbers displayed on the screen within 60 seconds. Try to achieve the highest score possible by clicking on the correct numbers as quickly as you can!</w:t>
+        </w:rPr>
+      </w:pPr>
+      <w:r>
+        <w:rPr>
+          <w:rFonts w:ascii="Roboto" w:cs="Roboto" w:eastAsia="Roboto" w:hAnsi="Roboto"/>
+          <w:sz w:val="20"/>
+          <w:szCs w:val="20"/>
+          <w:rtl w:val="0"/>
+        </w:rPr>
+        <w:t xml:space="preserve">CurrencyExchange is a dynamic and user-friendly web application built with </w:t>
+      </w:r>
+      <w:r>
+        <w:rPr>
+          <w:rFonts w:ascii="Roboto" w:cs="Roboto" w:eastAsia="Roboto" w:hAnsi="Roboto"/>
+          <w:b w:val="1"/>
+          <w:sz w:val="20"/>
+          <w:szCs w:val="20"/>
+          <w:rtl w:val="0"/>
+        </w:rPr>
+        <w:t xml:space="preserve">Next.js</w:t>
+      </w:r>
+      <w:r>
+        <w:rPr>
+          <w:rFonts w:ascii="Roboto" w:cs="Roboto" w:eastAsia="Roboto" w:hAnsi="Roboto"/>
+          <w:sz w:val="20"/>
+          <w:szCs w:val="20"/>
+          <w:rtl w:val="0"/>
+        </w:rPr>
+        <w:t xml:space="preserve"> and </w:t>
+      </w:r>
+      <w:r>
+        <w:rPr>
+          <w:rFonts w:ascii="Roboto" w:cs="Roboto" w:eastAsia="Roboto" w:hAnsi="Roboto"/>
+          <w:b w:val="1"/>
+          <w:sz w:val="20"/>
+          <w:szCs w:val="20"/>
+          <w:rtl w:val="0"/>
+        </w:rPr>
+        <w:t xml:space="preserve">TailwindCSS</w:t>
+      </w:r>
+      <w:r>
+        <w:rPr>
+          <w:rFonts w:ascii="Roboto" w:cs="Roboto" w:eastAsia="Roboto" w:hAnsi="Roboto"/>
+          <w:sz w:val="20"/>
+          <w:szCs w:val="20"/>
+          <w:rtl w:val="0"/>
+        </w:rPr>
+        <w:t xml:space="preserve"> to provide real-time currency conversion and exchange rate information using</w:t>
+      </w:r>
+      <w:r>
+        <w:rPr>
+          <w:rFonts w:ascii="Roboto" w:cs="Roboto" w:eastAsia="Roboto" w:hAnsi="Roboto"/>
+          <w:b w:val="1"/>
+          <w:sz w:val="20"/>
+          <w:szCs w:val="20"/>
+          <w:rtl w:val="0"/>
+        </w:rPr>
+        <w:t xml:space="preserve"> FreeCurrencyAPI</w:t>
+      </w:r>
+      <w:r>
+        <w:rPr>
+          <w:rFonts w:ascii="Roboto" w:cs="Roboto" w:eastAsia="Roboto" w:hAnsi="Roboto"/>
+          <w:sz w:val="20"/>
+          <w:szCs w:val="20"/>
+          <w:rtl w:val="0"/>
+        </w:rPr>
+        <w:t xml:space="preserve">.</w:t>
+      </w:r>
+    </w:p>
+    <w:p>
+      <w:pPr>
+        <w:tabs>
+          <w:tab w:val="left" w:leader="none" w:pos="1446.0000000000002"/>
+          <w:tab w:val="right" w:leader="none" w:pos="10503"/>
+        </w:tabs>
+        <w:spacing w:line="240" w:lineRule="auto"/>
+        <w:ind w:left="720" w:firstLine="0"/>
+        <w:rPr>
+          <w:rFonts w:ascii="Roboto" w:cs="Roboto" w:eastAsia="Roboto" w:hAnsi="Roboto"/>
+          <w:sz w:val="20"/>
+          <w:szCs w:val="20"/>
+        </w:rPr>
+      </w:pPr>
+      <w:r>
+        <w:rPr>
+          <w:rtl w:val="0"/>
+        </w:rPr>
       </w:r>
     </w:p>
     <w:p>
@@ -3584,37 +4356,19 @@
         </w:tabs>
         <w:rPr>
           <w:rFonts w:ascii="Roboto" w:cs="Roboto" w:eastAsia="Roboto" w:hAnsi="Roboto"/>
-          <w:b w:val="1"/>
-          <w:sz w:val="20"/>
-          <w:szCs w:val="20"/>
-        </w:rPr>
-      </w:pPr>
-      <w:r>
-        <w:rPr>
-          <w:rtl w:val="0"/>
-        </w:rPr>
-      </w:r>
-    </w:p>
-    <w:p>
-      <w:pPr>
-        <w:tabs>
-          <w:tab w:val="right" w:leader="none" w:pos="9000"/>
-        </w:tabs>
-        <w:rPr>
-          <w:rFonts w:ascii="Roboto" w:cs="Roboto" w:eastAsia="Roboto" w:hAnsi="Roboto"/>
-          <w:sz w:val="20"/>
-          <w:szCs w:val="20"/>
-        </w:rPr>
-      </w:pPr>
-      <w:r>
-        <w:rPr>
-          <w:rFonts w:ascii="Roboto" w:cs="Roboto" w:eastAsia="Roboto" w:hAnsi="Roboto"/>
-          <w:b w:val="1"/>
-          <w:sz w:val="20"/>
-          <w:szCs w:val="20"/>
-          <w:rtl w:val="0"/>
-        </w:rPr>
-        <w:t xml:space="preserve">All Food Shop Website • </w:t>
+          <w:sz w:val="20"/>
+          <w:szCs w:val="20"/>
+        </w:rPr>
+      </w:pPr>
+      <w:r>
+        <w:rPr>
+          <w:rFonts w:ascii="Roboto" w:cs="Roboto" w:eastAsia="Roboto" w:hAnsi="Roboto"/>
+          <w:b w:val="1"/>
+          <w:sz w:val="20"/>
+          <w:szCs w:val="20"/>
+          <w:rtl w:val="0"/>
+        </w:rPr>
+        <w:t xml:space="preserve">Image to base64 Converter • </w:t>
       </w:r>
       <w:hyperlink r:id="rId26">
         <w:r>
@@ -3664,73 +4418,51 @@
           <w:numId w:val="1"/>
         </w:numPr>
         <w:tabs>
+          <w:tab w:val="left" w:leader="none" w:pos="1446.0000000000002"/>
+          <w:tab w:val="right" w:leader="none" w:pos="10503"/>
+        </w:tabs>
+        <w:spacing w:line="240" w:lineRule="auto"/>
+        <w:ind w:left="720" w:hanging="360"/>
+        <w:rPr>
+          <w:rFonts w:ascii="Roboto" w:cs="Roboto" w:eastAsia="Roboto" w:hAnsi="Roboto"/>
+        </w:rPr>
+      </w:pPr>
+      <w:r>
+        <w:rPr>
+          <w:rFonts w:ascii="Roboto" w:cs="Roboto" w:eastAsia="Roboto" w:hAnsi="Roboto"/>
+          <w:sz w:val="20"/>
+          <w:szCs w:val="20"/>
+          <w:rtl w:val="0"/>
+        </w:rPr>
+        <w:t xml:space="preserve">Developed using </w:t>
+      </w:r>
+      <w:r>
+        <w:rPr>
+          <w:rFonts w:ascii="Roboto" w:cs="Roboto" w:eastAsia="Roboto" w:hAnsi="Roboto"/>
+          <w:b w:val="1"/>
+          <w:sz w:val="20"/>
+          <w:szCs w:val="20"/>
+          <w:rtl w:val="0"/>
+        </w:rPr>
+        <w:t xml:space="preserve">Next.js</w:t>
+      </w:r>
+      <w:r>
+        <w:rPr>
+          <w:rFonts w:ascii="Roboto" w:cs="Roboto" w:eastAsia="Roboto" w:hAnsi="Roboto"/>
+          <w:sz w:val="20"/>
+          <w:szCs w:val="20"/>
+          <w:rtl w:val="0"/>
+        </w:rPr>
+        <w:t xml:space="preserve">, this tool allows users to upload images and instantly convert them to Base64 strings with easy copy functionality and also offers options to compress the image and download it in PNG format.</w:t>
+      </w:r>
+    </w:p>
+    <w:p>
+      <w:pPr>
+        <w:tabs>
           <w:tab w:val="left" w:leader="none" w:pos="1134"/>
           <w:tab w:val="right" w:leader="none" w:pos="10503"/>
         </w:tabs>
         <w:spacing w:line="240" w:lineRule="auto"/>
-        <w:ind w:left="720" w:hanging="360"/>
-        <w:rPr>
-          <w:rFonts w:ascii="Roboto" w:cs="Roboto" w:eastAsia="Roboto" w:hAnsi="Roboto"/>
-          <w:sz w:val="20"/>
-          <w:szCs w:val="20"/>
-        </w:rPr>
-      </w:pPr>
-      <w:r>
-        <w:rPr>
-          <w:rFonts w:ascii="Roboto" w:cs="Roboto" w:eastAsia="Roboto" w:hAnsi="Roboto"/>
-          <w:sz w:val="20"/>
-          <w:szCs w:val="20"/>
-          <w:rtl w:val="0"/>
-        </w:rPr>
-        <w:t xml:space="preserve">A modern food shop website built with </w:t>
-      </w:r>
-      <w:r>
-        <w:rPr>
-          <w:rFonts w:ascii="Roboto" w:cs="Roboto" w:eastAsia="Roboto" w:hAnsi="Roboto"/>
-          <w:b w:val="1"/>
-          <w:sz w:val="20"/>
-          <w:szCs w:val="20"/>
-          <w:rtl w:val="0"/>
-        </w:rPr>
-        <w:t xml:space="preserve">Next.js</w:t>
-      </w:r>
-      <w:r>
-        <w:rPr>
-          <w:rFonts w:ascii="Roboto" w:cs="Roboto" w:eastAsia="Roboto" w:hAnsi="Roboto"/>
-          <w:sz w:val="20"/>
-          <w:szCs w:val="20"/>
-          <w:rtl w:val="0"/>
-        </w:rPr>
-        <w:t xml:space="preserve">. This project showcases a variety of food items with categories, descriptions, and prices, all presented through a clean, responsive design powered by </w:t>
-      </w:r>
-      <w:r>
-        <w:rPr>
-          <w:rFonts w:ascii="Roboto" w:cs="Roboto" w:eastAsia="Roboto" w:hAnsi="Roboto"/>
-          <w:b w:val="1"/>
-          <w:sz w:val="20"/>
-          <w:szCs w:val="20"/>
-          <w:rtl w:val="0"/>
-        </w:rPr>
-        <w:t xml:space="preserve">Tailwind CSS</w:t>
-      </w:r>
-      <w:r>
-        <w:rPr>
-          <w:rFonts w:ascii="Roboto" w:cs="Roboto" w:eastAsia="Roboto" w:hAnsi="Roboto"/>
-          <w:sz w:val="20"/>
-          <w:szCs w:val="20"/>
-          <w:rtl w:val="0"/>
-        </w:rPr>
-        <w:t xml:space="preserve">.</w:t>
-      </w:r>
-    </w:p>
-    <w:p>
-      <w:pPr>
-        <w:tabs>
-          <w:tab w:val="left" w:leader="none" w:pos="1134"/>
-          <w:tab w:val="right" w:leader="none" w:pos="10503"/>
-        </w:tabs>
-        <w:spacing w:line="240" w:lineRule="auto"/>
-        <w:ind w:left="720" w:firstLine="0"/>
         <w:rPr>
           <w:rFonts w:ascii="Roboto" w:cs="Roboto" w:eastAsia="Roboto" w:hAnsi="Roboto"/>
           <w:sz w:val="20"/>
@@ -3762,7 +4494,7 @@
           <w:szCs w:val="20"/>
           <w:rtl w:val="0"/>
         </w:rPr>
-        <w:t xml:space="preserve">Kreo Mouse Product Website • </w:t>
+        <w:t xml:space="preserve">SOFI Guild Manager • </w:t>
       </w:r>
       <w:hyperlink r:id="rId28">
         <w:r>
@@ -3779,6 +4511,113 @@
       </w:hyperlink>
       <w:r>
         <w:rPr>
+          <w:rtl w:val="0"/>
+        </w:rPr>
+      </w:r>
+    </w:p>
+    <w:p>
+      <w:pPr>
+        <w:numPr>
+          <w:ilvl w:val="0"/>
+          <w:numId w:val="1"/>
+        </w:numPr>
+        <w:tabs>
+          <w:tab w:val="left" w:leader="none" w:pos="1134"/>
+          <w:tab w:val="right" w:leader="none" w:pos="10503"/>
+        </w:tabs>
+        <w:spacing w:line="240" w:lineRule="auto"/>
+        <w:ind w:left="720" w:hanging="360"/>
+        <w:rPr>
+          <w:rFonts w:ascii="Roboto" w:cs="Roboto" w:eastAsia="Roboto" w:hAnsi="Roboto"/>
+          <w:sz w:val="20"/>
+          <w:szCs w:val="20"/>
+        </w:rPr>
+      </w:pPr>
+      <w:r>
+        <w:rPr>
+          <w:rFonts w:ascii="Roboto" w:cs="Roboto" w:eastAsia="Roboto" w:hAnsi="Roboto"/>
+          <w:sz w:val="20"/>
+          <w:szCs w:val="20"/>
+          <w:rtl w:val="0"/>
+        </w:rPr>
+        <w:t xml:space="preserve">The Sofi Guild Manager, developed using </w:t>
+      </w:r>
+      <w:r>
+        <w:rPr>
+          <w:rFonts w:ascii="Roboto" w:cs="Roboto" w:eastAsia="Roboto" w:hAnsi="Roboto"/>
+          <w:b w:val="1"/>
+          <w:sz w:val="20"/>
+          <w:szCs w:val="20"/>
+          <w:rtl w:val="0"/>
+        </w:rPr>
+        <w:t xml:space="preserve">Python</w:t>
+      </w:r>
+      <w:r>
+        <w:rPr>
+          <w:rFonts w:ascii="Roboto" w:cs="Roboto" w:eastAsia="Roboto" w:hAnsi="Roboto"/>
+          <w:sz w:val="20"/>
+          <w:szCs w:val="20"/>
+          <w:rtl w:val="0"/>
+        </w:rPr>
+        <w:t xml:space="preserve">, streamlines guild management by tracking raid activities and earning rewards for members. It securely monitors withdrawals and elixir balances through encrypted data, ensuring protection and smooth operation within the guild environment.</w:t>
+      </w:r>
+    </w:p>
+    <w:p>
+      <w:pPr>
+        <w:tabs>
+          <w:tab w:val="left" w:leader="none" w:pos="1134"/>
+          <w:tab w:val="right" w:leader="none" w:pos="10503"/>
+        </w:tabs>
+        <w:spacing w:line="240" w:lineRule="auto"/>
+        <w:ind w:left="720" w:firstLine="0"/>
+        <w:rPr>
+          <w:rFonts w:ascii="Roboto" w:cs="Roboto" w:eastAsia="Roboto" w:hAnsi="Roboto"/>
+          <w:sz w:val="20"/>
+          <w:szCs w:val="20"/>
+        </w:rPr>
+      </w:pPr>
+      <w:r>
+        <w:rPr>
+          <w:rtl w:val="0"/>
+        </w:rPr>
+      </w:r>
+    </w:p>
+    <w:p>
+      <w:pPr>
+        <w:tabs>
+          <w:tab w:val="right" w:leader="none" w:pos="9000"/>
+        </w:tabs>
+        <w:rPr>
+          <w:rFonts w:ascii="Roboto" w:cs="Roboto" w:eastAsia="Roboto" w:hAnsi="Roboto"/>
+          <w:sz w:val="20"/>
+          <w:szCs w:val="20"/>
+        </w:rPr>
+      </w:pPr>
+      <w:r>
+        <w:rPr>
+          <w:rFonts w:ascii="Roboto" w:cs="Roboto" w:eastAsia="Roboto" w:hAnsi="Roboto"/>
+          <w:b w:val="1"/>
+          <w:sz w:val="20"/>
+          <w:szCs w:val="20"/>
+          <w:rtl w:val="0"/>
+        </w:rPr>
+        <w:t xml:space="preserve">Reflex Time • </w:t>
+      </w:r>
+      <w:hyperlink r:id="rId29">
+        <w:r>
+          <w:rPr>
+            <w:rFonts w:ascii="Roboto" w:cs="Roboto" w:eastAsia="Roboto" w:hAnsi="Roboto"/>
+            <w:color w:val="1155cc"/>
+            <w:sz w:val="20"/>
+            <w:szCs w:val="20"/>
+            <w:u w:val="single"/>
+            <w:rtl w:val="0"/>
+          </w:rPr>
+          <w:t xml:space="preserve">(Github)</w:t>
+        </w:r>
+      </w:hyperlink>
+      <w:r>
+        <w:rPr>
           <w:rFonts w:ascii="Roboto" w:cs="Roboto" w:eastAsia="Roboto" w:hAnsi="Roboto"/>
           <w:sz w:val="20"/>
           <w:szCs w:val="20"/>
@@ -3786,7 +4625,282 @@
         </w:rPr>
         <w:t xml:space="preserve"> • </w:t>
       </w:r>
-      <w:hyperlink r:id="rId29">
+      <w:hyperlink r:id="rId30">
+        <w:r>
+          <w:rPr>
+            <w:rFonts w:ascii="Roboto" w:cs="Roboto" w:eastAsia="Roboto" w:hAnsi="Roboto"/>
+            <w:color w:val="1155cc"/>
+            <w:sz w:val="20"/>
+            <w:szCs w:val="20"/>
+            <w:u w:val="single"/>
+            <w:rtl w:val="0"/>
+          </w:rPr>
+          <w:t xml:space="preserve">(Live)</w:t>
+        </w:r>
+      </w:hyperlink>
+      <w:r>
+        <w:rPr>
+          <w:rtl w:val="0"/>
+        </w:rPr>
+      </w:r>
+    </w:p>
+    <w:p>
+      <w:pPr>
+        <w:numPr>
+          <w:ilvl w:val="0"/>
+          <w:numId w:val="1"/>
+        </w:numPr>
+        <w:tabs>
+          <w:tab w:val="left" w:leader="none" w:pos="1134"/>
+          <w:tab w:val="right" w:leader="none" w:pos="10503"/>
+        </w:tabs>
+        <w:spacing w:line="240" w:lineRule="auto"/>
+        <w:ind w:left="720" w:hanging="360"/>
+        <w:rPr>
+          <w:rFonts w:ascii="Roboto" w:cs="Roboto" w:eastAsia="Roboto" w:hAnsi="Roboto"/>
+          <w:sz w:val="20"/>
+          <w:szCs w:val="20"/>
+        </w:rPr>
+      </w:pPr>
+      <w:r>
+        <w:rPr>
+          <w:rFonts w:ascii="Roboto" w:cs="Roboto" w:eastAsia="Roboto" w:hAnsi="Roboto"/>
+          <w:sz w:val="20"/>
+          <w:szCs w:val="20"/>
+          <w:rtl w:val="0"/>
+        </w:rPr>
+        <w:t xml:space="preserve">Reflex Time built using </w:t>
+      </w:r>
+      <w:r>
+        <w:rPr>
+          <w:rFonts w:ascii="Roboto" w:cs="Roboto" w:eastAsia="Roboto" w:hAnsi="Roboto"/>
+          <w:b w:val="1"/>
+          <w:sz w:val="20"/>
+          <w:szCs w:val="20"/>
+          <w:rtl w:val="0"/>
+        </w:rPr>
+        <w:t xml:space="preserve">NextJS, TailwindCSS </w:t>
+      </w:r>
+      <w:r>
+        <w:rPr>
+          <w:rFonts w:ascii="Roboto" w:cs="Roboto" w:eastAsia="Roboto" w:hAnsi="Roboto"/>
+          <w:sz w:val="20"/>
+          <w:szCs w:val="20"/>
+          <w:rtl w:val="0"/>
+        </w:rPr>
+        <w:t xml:space="preserve">is a fast-paced, interactive game where your goal is to hit the random numbers displayed on the screen within 60 seconds. Try to achieve the highest score possible by clicking on the correct numbers as quickly as you can!</w:t>
+      </w:r>
+    </w:p>
+    <w:p>
+      <w:pPr>
+        <w:tabs>
+          <w:tab w:val="right" w:leader="none" w:pos="9000"/>
+        </w:tabs>
+        <w:rPr>
+          <w:rFonts w:ascii="Roboto" w:cs="Roboto" w:eastAsia="Roboto" w:hAnsi="Roboto"/>
+          <w:b w:val="1"/>
+          <w:sz w:val="20"/>
+          <w:szCs w:val="20"/>
+        </w:rPr>
+      </w:pPr>
+      <w:r>
+        <w:rPr>
+          <w:rtl w:val="0"/>
+        </w:rPr>
+      </w:r>
+    </w:p>
+    <w:p>
+      <w:pPr>
+        <w:tabs>
+          <w:tab w:val="right" w:leader="none" w:pos="9000"/>
+        </w:tabs>
+        <w:rPr>
+          <w:rFonts w:ascii="Roboto" w:cs="Roboto" w:eastAsia="Roboto" w:hAnsi="Roboto"/>
+          <w:sz w:val="20"/>
+          <w:szCs w:val="20"/>
+        </w:rPr>
+      </w:pPr>
+      <w:r>
+        <w:rPr>
+          <w:rFonts w:ascii="Roboto" w:cs="Roboto" w:eastAsia="Roboto" w:hAnsi="Roboto"/>
+          <w:b w:val="1"/>
+          <w:sz w:val="20"/>
+          <w:szCs w:val="20"/>
+          <w:rtl w:val="0"/>
+        </w:rPr>
+        <w:t xml:space="preserve">All Food Shop Website • </w:t>
+      </w:r>
+      <w:hyperlink r:id="rId31">
+        <w:r>
+          <w:rPr>
+            <w:rFonts w:ascii="Roboto" w:cs="Roboto" w:eastAsia="Roboto" w:hAnsi="Roboto"/>
+            <w:color w:val="1155cc"/>
+            <w:sz w:val="20"/>
+            <w:szCs w:val="20"/>
+            <w:u w:val="single"/>
+            <w:rtl w:val="0"/>
+          </w:rPr>
+          <w:t xml:space="preserve">(Github)</w:t>
+        </w:r>
+      </w:hyperlink>
+      <w:r>
+        <w:rPr>
+          <w:rFonts w:ascii="Roboto" w:cs="Roboto" w:eastAsia="Roboto" w:hAnsi="Roboto"/>
+          <w:sz w:val="20"/>
+          <w:szCs w:val="20"/>
+          <w:rtl w:val="0"/>
+        </w:rPr>
+        <w:t xml:space="preserve"> • </w:t>
+      </w:r>
+      <w:hyperlink r:id="rId32">
+        <w:r>
+          <w:rPr>
+            <w:rFonts w:ascii="Roboto" w:cs="Roboto" w:eastAsia="Roboto" w:hAnsi="Roboto"/>
+            <w:color w:val="1155cc"/>
+            <w:sz w:val="20"/>
+            <w:szCs w:val="20"/>
+            <w:u w:val="single"/>
+            <w:rtl w:val="0"/>
+          </w:rPr>
+          <w:t xml:space="preserve">(Live)</w:t>
+        </w:r>
+      </w:hyperlink>
+      <w:r>
+        <w:rPr>
+          <w:rtl w:val="0"/>
+        </w:rPr>
+      </w:r>
+    </w:p>
+    <w:p>
+      <w:pPr>
+        <w:numPr>
+          <w:ilvl w:val="0"/>
+          <w:numId w:val="1"/>
+        </w:numPr>
+        <w:tabs>
+          <w:tab w:val="left" w:leader="none" w:pos="1134"/>
+          <w:tab w:val="right" w:leader="none" w:pos="10503"/>
+        </w:tabs>
+        <w:spacing w:line="240" w:lineRule="auto"/>
+        <w:ind w:left="720" w:hanging="360"/>
+        <w:rPr>
+          <w:rFonts w:ascii="Roboto" w:cs="Roboto" w:eastAsia="Roboto" w:hAnsi="Roboto"/>
+          <w:sz w:val="20"/>
+          <w:szCs w:val="20"/>
+        </w:rPr>
+      </w:pPr>
+      <w:r>
+        <w:rPr>
+          <w:rFonts w:ascii="Roboto" w:cs="Roboto" w:eastAsia="Roboto" w:hAnsi="Roboto"/>
+          <w:sz w:val="20"/>
+          <w:szCs w:val="20"/>
+          <w:rtl w:val="0"/>
+        </w:rPr>
+        <w:t xml:space="preserve">A modern food shop website built with </w:t>
+      </w:r>
+      <w:r>
+        <w:rPr>
+          <w:rFonts w:ascii="Roboto" w:cs="Roboto" w:eastAsia="Roboto" w:hAnsi="Roboto"/>
+          <w:b w:val="1"/>
+          <w:sz w:val="20"/>
+          <w:szCs w:val="20"/>
+          <w:rtl w:val="0"/>
+        </w:rPr>
+        <w:t xml:space="preserve">Next.js</w:t>
+      </w:r>
+      <w:r>
+        <w:rPr>
+          <w:rFonts w:ascii="Roboto" w:cs="Roboto" w:eastAsia="Roboto" w:hAnsi="Roboto"/>
+          <w:sz w:val="20"/>
+          <w:szCs w:val="20"/>
+          <w:rtl w:val="0"/>
+        </w:rPr>
+        <w:t xml:space="preserve">. This project showcases a variety of food items with categories, descriptions, and prices, all presented through a clean, responsive design powered by </w:t>
+      </w:r>
+      <w:r>
+        <w:rPr>
+          <w:rFonts w:ascii="Roboto" w:cs="Roboto" w:eastAsia="Roboto" w:hAnsi="Roboto"/>
+          <w:b w:val="1"/>
+          <w:sz w:val="20"/>
+          <w:szCs w:val="20"/>
+          <w:rtl w:val="0"/>
+        </w:rPr>
+        <w:t xml:space="preserve">Tailwind CSS</w:t>
+      </w:r>
+      <w:r>
+        <w:rPr>
+          <w:rFonts w:ascii="Roboto" w:cs="Roboto" w:eastAsia="Roboto" w:hAnsi="Roboto"/>
+          <w:sz w:val="20"/>
+          <w:szCs w:val="20"/>
+          <w:rtl w:val="0"/>
+        </w:rPr>
+        <w:t xml:space="preserve">.</w:t>
+      </w:r>
+    </w:p>
+    <w:p>
+      <w:pPr>
+        <w:tabs>
+          <w:tab w:val="left" w:leader="none" w:pos="1134"/>
+          <w:tab w:val="right" w:leader="none" w:pos="10503"/>
+        </w:tabs>
+        <w:spacing w:line="240" w:lineRule="auto"/>
+        <w:ind w:left="720" w:firstLine="0"/>
+        <w:rPr>
+          <w:rFonts w:ascii="Roboto" w:cs="Roboto" w:eastAsia="Roboto" w:hAnsi="Roboto"/>
+          <w:sz w:val="20"/>
+          <w:szCs w:val="20"/>
+        </w:rPr>
+      </w:pPr>
+      <w:r>
+        <w:rPr>
+          <w:rtl w:val="0"/>
+        </w:rPr>
+      </w:r>
+    </w:p>
+    <w:p>
+      <w:pPr>
+        <w:tabs>
+          <w:tab w:val="right" w:leader="none" w:pos="9000"/>
+        </w:tabs>
+        <w:rPr>
+          <w:rFonts w:ascii="Roboto" w:cs="Roboto" w:eastAsia="Roboto" w:hAnsi="Roboto"/>
+          <w:sz w:val="20"/>
+          <w:szCs w:val="20"/>
+        </w:rPr>
+      </w:pPr>
+      <w:r>
+        <w:rPr>
+          <w:rFonts w:ascii="Roboto" w:cs="Roboto" w:eastAsia="Roboto" w:hAnsi="Roboto"/>
+          <w:b w:val="1"/>
+          <w:sz w:val="20"/>
+          <w:szCs w:val="20"/>
+          <w:rtl w:val="0"/>
+        </w:rPr>
+        <w:t xml:space="preserve">Kreo Mouse Product Website • </w:t>
+      </w:r>
+      <w:hyperlink r:id="rId33">
+        <w:r>
+          <w:rPr>
+            <w:rFonts w:ascii="Roboto" w:cs="Roboto" w:eastAsia="Roboto" w:hAnsi="Roboto"/>
+            <w:color w:val="1155cc"/>
+            <w:sz w:val="20"/>
+            <w:szCs w:val="20"/>
+            <w:u w:val="single"/>
+            <w:rtl w:val="0"/>
+          </w:rPr>
+          <w:t xml:space="preserve">(Github)</w:t>
+        </w:r>
+      </w:hyperlink>
+      <w:r>
+        <w:rPr>
+          <w:rFonts w:ascii="Roboto" w:cs="Roboto" w:eastAsia="Roboto" w:hAnsi="Roboto"/>
+          <w:sz w:val="20"/>
+          <w:szCs w:val="20"/>
+          <w:rtl w:val="0"/>
+        </w:rPr>
+        <w:t xml:space="preserve"> • </w:t>
+      </w:r>
+      <w:hyperlink r:id="rId34">
         <w:r>
           <w:rPr>
             <w:rFonts w:ascii="Roboto" w:cs="Roboto" w:eastAsia="Roboto" w:hAnsi="Roboto"/>

</xml_diff>

<commit_message>
2.5.5 | Major updates, check pull request for more info
</commit_message>
<xml_diff>
--- a/public/cv/Mohd Uvaish - Resume.docx
+++ b/public/cv/Mohd Uvaish - Resume.docx
@@ -3940,6 +3940,41 @@
         <w:ind w:left="720" w:hanging="360"/>
         <w:rPr>
           <w:rFonts w:ascii="Roboto" w:cs="Roboto" w:eastAsia="Roboto" w:hAnsi="Roboto"/>
+          <w:sz w:val="20"/>
+          <w:szCs w:val="20"/>
+        </w:rPr>
+      </w:pPr>
+      <w:r>
+        <w:rPr>
+          <w:rFonts w:ascii="Roboto" w:cs="Roboto" w:eastAsia="Roboto" w:hAnsi="Roboto"/>
+          <w:sz w:val="20"/>
+          <w:szCs w:val="20"/>
+          <w:rtl w:val="0"/>
+        </w:rPr>
+        <w:t xml:space="preserve">Dev Ops</w:t>
+      </w:r>
+      <w:r>
+        <w:rPr>
+          <w:rFonts w:ascii="Roboto" w:cs="Roboto" w:eastAsia="Roboto" w:hAnsi="Roboto"/>
+          <w:b w:val="1"/>
+          <w:sz w:val="20"/>
+          <w:szCs w:val="20"/>
+          <w:rtl w:val="0"/>
+        </w:rPr>
+        <w:t xml:space="preserve"> - Moderate</w:t>
+      </w:r>
+    </w:p>
+    <w:p>
+      <w:pPr>
+        <w:numPr>
+          <w:ilvl w:val="0"/>
+          <w:numId w:val="1"/>
+        </w:numPr>
+        <w:spacing w:line="240" w:lineRule="auto"/>
+        <w:ind w:left="720" w:hanging="360"/>
+        <w:rPr>
+          <w:rFonts w:ascii="Roboto" w:cs="Roboto" w:eastAsia="Roboto" w:hAnsi="Roboto"/>
+          <w:b w:val="1"/>
           <w:sz w:val="20"/>
           <w:szCs w:val="20"/>
         </w:rPr>

</xml_diff>

<commit_message>
3.13.254 | Updated resume
</commit_message>
<xml_diff>
--- a/public/cv/Mohd Uvaish - Resume.docx
+++ b/public/cv/Mohd Uvaish - Resume.docx
@@ -98,7 +98,27 @@
           <w:szCs w:val="18"/>
           <w:rtl w:val="0"/>
         </w:rPr>
-        <w:t xml:space="preserve"> • </w:t>
+        <w:t xml:space="preserve"> </w:t>
+      </w:r>
+    </w:p>
+    <w:p>
+      <w:pPr>
+        <w:ind w:left="-540" w:firstLine="0"/>
+        <w:jc w:val="center"/>
+        <w:rPr>
+          <w:rFonts w:ascii="Roboto" w:cs="Roboto" w:eastAsia="Roboto" w:hAnsi="Roboto"/>
+          <w:sz w:val="18"/>
+          <w:szCs w:val="18"/>
+        </w:rPr>
+      </w:pPr>
+      <w:r>
+        <w:rPr>
+          <w:rFonts w:ascii="Roboto" w:cs="Roboto" w:eastAsia="Roboto" w:hAnsi="Roboto"/>
+          <w:sz w:val="18"/>
+          <w:szCs w:val="18"/>
+          <w:rtl w:val="0"/>
+        </w:rPr>
+        <w:t xml:space="preserve">• </w:t>
       </w:r>
       <w:hyperlink r:id="rId7">
         <w:r>
@@ -110,7 +130,7 @@
             <w:u w:val="single"/>
             <w:rtl w:val="0"/>
           </w:rPr>
-          <w:t xml:space="preserve">LinkedIn</w:t>
+          <w:t xml:space="preserve">https://www.linkedin.com/in/mohduvaish/</w:t>
         </w:r>
       </w:hyperlink>
       <w:r>
@@ -132,7 +152,7 @@
             <w:u w:val="single"/>
             <w:rtl w:val="0"/>
           </w:rPr>
-          <w:t xml:space="preserve">Portfolio</w:t>
+          <w:t xml:space="preserve">https://portfolio-itsmeprince.vercel.app/</w:t>
         </w:r>
       </w:hyperlink>
       <w:r>
@@ -5548,7 +5568,7 @@
     <w:name w:val="normal"/>
   </w:style>
   <w:style w:type="table" w:styleId="TableNormal" w:default="1">
-    <w:name w:val="Table Normal"/>
+    <w:name w:val="TableNormal"/>
   </w:style>
   <w:style w:type="paragraph" w:styleId="Heading1">
     <w:name w:val="heading 1"/>

</xml_diff>